<commit_message>
Supp User + diag activité
Remplacement de User par Email + diag activité
</commit_message>
<xml_diff>
--- a/1_CahierDesCharges/CahierChargesProjetFilRouge.docx
+++ b/1_CahierDesCharges/CahierChargesProjetFilRouge.docx
@@ -1260,20 +1260,14 @@
                 <w:rFonts w:ascii="Helvetica" w:eastAsia="Helvetica" w:hAnsi="Helvetica" w:cs="Helvetica"/>
               </w:rPr>
             </w:pPr>
-            <w:proofErr w:type="gramStart"/>
+            <w:proofErr w:type="spellStart"/>
             <w:r>
               <w:rPr>
                 <w:rFonts w:ascii="Helvetica" w:eastAsia="Helvetica" w:hAnsi="Helvetica" w:cs="Helvetica"/>
               </w:rPr>
-              <w:t>id</w:t>
+              <w:t>id_projet</w:t>
             </w:r>
-            <w:proofErr w:type="gramEnd"/>
-            <w:r>
-              <w:rPr>
-                <w:rFonts w:ascii="Helvetica" w:eastAsia="Helvetica" w:hAnsi="Helvetica" w:cs="Helvetica"/>
-              </w:rPr>
-              <w:t>_projet</w:t>
-            </w:r>
+            <w:proofErr w:type="spellEnd"/>
           </w:p>
         </w:tc>
         <w:tc>
@@ -1322,19 +1316,12 @@
                 <w:rFonts w:ascii="Helvetica" w:eastAsia="Helvetica" w:hAnsi="Helvetica" w:cs="Helvetica"/>
               </w:rPr>
             </w:pPr>
-            <w:proofErr w:type="gramStart"/>
+            <w:proofErr w:type="spellStart"/>
             <w:r>
               <w:rPr>
                 <w:rFonts w:ascii="Helvetica" w:eastAsia="Helvetica" w:hAnsi="Helvetica" w:cs="Helvetica"/>
               </w:rPr>
-              <w:t>id</w:t>
-            </w:r>
-            <w:proofErr w:type="gramEnd"/>
-            <w:r>
-              <w:rPr>
-                <w:rFonts w:ascii="Helvetica" w:eastAsia="Helvetica" w:hAnsi="Helvetica" w:cs="Helvetica"/>
-              </w:rPr>
-              <w:t>_</w:t>
+              <w:t>id_</w:t>
             </w:r>
             <w:r>
               <w:rPr>
@@ -1342,6 +1329,7 @@
               </w:rPr>
               <w:t>utilisateur</w:t>
             </w:r>
+            <w:proofErr w:type="spellEnd"/>
           </w:p>
         </w:tc>
       </w:tr>
@@ -1366,20 +1354,14 @@
                 <w:rFonts w:ascii="Helvetica" w:eastAsia="Helvetica" w:hAnsi="Helvetica" w:cs="Helvetica"/>
               </w:rPr>
             </w:pPr>
-            <w:proofErr w:type="gramStart"/>
+            <w:proofErr w:type="spellStart"/>
             <w:r>
               <w:rPr>
                 <w:rFonts w:ascii="Helvetica" w:eastAsia="Helvetica" w:hAnsi="Helvetica" w:cs="Helvetica"/>
               </w:rPr>
-              <w:t>image</w:t>
+              <w:t>image_projet</w:t>
             </w:r>
-            <w:proofErr w:type="gramEnd"/>
-            <w:r>
-              <w:rPr>
-                <w:rFonts w:ascii="Helvetica" w:eastAsia="Helvetica" w:hAnsi="Helvetica" w:cs="Helvetica"/>
-              </w:rPr>
-              <w:t>_projet</w:t>
-            </w:r>
+            <w:proofErr w:type="spellEnd"/>
           </w:p>
         </w:tc>
         <w:tc>
@@ -1428,19 +1410,12 @@
                 <w:rFonts w:ascii="Helvetica" w:eastAsia="Helvetica" w:hAnsi="Helvetica" w:cs="Helvetica"/>
               </w:rPr>
             </w:pPr>
-            <w:proofErr w:type="gramStart"/>
+            <w:proofErr w:type="spellStart"/>
             <w:r>
               <w:rPr>
                 <w:rFonts w:ascii="Helvetica" w:eastAsia="Helvetica" w:hAnsi="Helvetica" w:cs="Helvetica"/>
               </w:rPr>
-              <w:t>nom</w:t>
-            </w:r>
-            <w:proofErr w:type="gramEnd"/>
-            <w:r>
-              <w:rPr>
-                <w:rFonts w:ascii="Helvetica" w:eastAsia="Helvetica" w:hAnsi="Helvetica" w:cs="Helvetica"/>
-              </w:rPr>
-              <w:t>_</w:t>
+              <w:t>nom_</w:t>
             </w:r>
             <w:r>
               <w:rPr>
@@ -1454,6 +1429,7 @@
               </w:rPr>
               <w:t>r</w:t>
             </w:r>
+            <w:proofErr w:type="spellEnd"/>
           </w:p>
         </w:tc>
       </w:tr>
@@ -1478,20 +1454,14 @@
                 <w:rFonts w:ascii="Helvetica" w:eastAsia="Helvetica" w:hAnsi="Helvetica" w:cs="Helvetica"/>
               </w:rPr>
             </w:pPr>
-            <w:proofErr w:type="gramStart"/>
+            <w:proofErr w:type="spellStart"/>
             <w:r>
               <w:rPr>
                 <w:rFonts w:ascii="Helvetica" w:eastAsia="Helvetica" w:hAnsi="Helvetica" w:cs="Helvetica"/>
               </w:rPr>
-              <w:t>nom</w:t>
+              <w:t>nom_projet</w:t>
             </w:r>
-            <w:proofErr w:type="gramEnd"/>
-            <w:r>
-              <w:rPr>
-                <w:rFonts w:ascii="Helvetica" w:eastAsia="Helvetica" w:hAnsi="Helvetica" w:cs="Helvetica"/>
-              </w:rPr>
-              <w:t>_projet</w:t>
-            </w:r>
+            <w:proofErr w:type="spellEnd"/>
           </w:p>
         </w:tc>
         <w:tc>
@@ -1540,19 +1510,12 @@
                 <w:rFonts w:ascii="Helvetica" w:eastAsia="Helvetica" w:hAnsi="Helvetica" w:cs="Helvetica"/>
               </w:rPr>
             </w:pPr>
-            <w:proofErr w:type="gramStart"/>
+            <w:proofErr w:type="spellStart"/>
             <w:r>
               <w:rPr>
                 <w:rFonts w:ascii="Helvetica" w:eastAsia="Helvetica" w:hAnsi="Helvetica" w:cs="Helvetica"/>
               </w:rPr>
-              <w:t>prenom</w:t>
-            </w:r>
-            <w:proofErr w:type="gramEnd"/>
-            <w:r>
-              <w:rPr>
-                <w:rFonts w:ascii="Helvetica" w:eastAsia="Helvetica" w:hAnsi="Helvetica" w:cs="Helvetica"/>
-              </w:rPr>
-              <w:t>_</w:t>
+              <w:t>prenom_</w:t>
             </w:r>
             <w:r>
               <w:rPr>
@@ -1566,6 +1529,7 @@
               </w:rPr>
               <w:t>r</w:t>
             </w:r>
+            <w:proofErr w:type="spellEnd"/>
           </w:p>
         </w:tc>
       </w:tr>
@@ -1590,20 +1554,14 @@
                 <w:rFonts w:ascii="Helvetica" w:eastAsia="Helvetica" w:hAnsi="Helvetica" w:cs="Helvetica"/>
               </w:rPr>
             </w:pPr>
-            <w:proofErr w:type="gramStart"/>
+            <w:proofErr w:type="spellStart"/>
             <w:r>
               <w:rPr>
                 <w:rFonts w:ascii="Helvetica" w:eastAsia="Helvetica" w:hAnsi="Helvetica" w:cs="Helvetica"/>
               </w:rPr>
-              <w:t>prestation</w:t>
+              <w:t>prestation_projet</w:t>
             </w:r>
-            <w:proofErr w:type="gramEnd"/>
-            <w:r>
-              <w:rPr>
-                <w:rFonts w:ascii="Helvetica" w:eastAsia="Helvetica" w:hAnsi="Helvetica" w:cs="Helvetica"/>
-              </w:rPr>
-              <w:t>_projet</w:t>
-            </w:r>
+            <w:proofErr w:type="spellEnd"/>
           </w:p>
         </w:tc>
         <w:tc>
@@ -1637,34 +1595,12 @@
             <w:tcW w:w="3500" w:type="dxa"/>
           </w:tcPr>
           <w:p>
-            <w:pPr>
-              <w:pStyle w:val="Corps"/>
-              <w:pBdr>
-                <w:top w:val="none" w:sz="0" w:space="0" w:color="auto"/>
-                <w:left w:val="none" w:sz="0" w:space="0" w:color="auto"/>
-                <w:bottom w:val="none" w:sz="0" w:space="0" w:color="auto"/>
-                <w:right w:val="none" w:sz="0" w:space="0" w:color="auto"/>
-                <w:between w:val="none" w:sz="0" w:space="0" w:color="auto"/>
-                <w:bar w:val="none" w:sz="0" w:color="auto"/>
-              </w:pBdr>
-              <w:spacing w:after="160"/>
-              <w:rPr>
-                <w:rFonts w:ascii="Helvetica" w:eastAsia="Helvetica" w:hAnsi="Helvetica" w:cs="Helvetica"/>
-              </w:rPr>
-            </w:pPr>
-            <w:proofErr w:type="gramStart"/>
+            <w:proofErr w:type="spellStart"/>
             <w:r>
               <w:rPr>
                 <w:rFonts w:ascii="Helvetica" w:eastAsia="Helvetica" w:hAnsi="Helvetica" w:cs="Helvetica"/>
               </w:rPr>
-              <w:t>user</w:t>
-            </w:r>
-            <w:proofErr w:type="gramEnd"/>
-            <w:r>
-              <w:rPr>
-                <w:rFonts w:ascii="Helvetica" w:eastAsia="Helvetica" w:hAnsi="Helvetica" w:cs="Helvetica"/>
-              </w:rPr>
-              <w:t>_</w:t>
+              <w:t>password_</w:t>
             </w:r>
             <w:r>
               <w:rPr>
@@ -1678,6 +1614,7 @@
               </w:rPr>
               <w:t>r</w:t>
             </w:r>
+            <w:proofErr w:type="spellEnd"/>
           </w:p>
         </w:tc>
       </w:tr>
@@ -1702,20 +1639,14 @@
                 <w:rFonts w:ascii="Helvetica" w:eastAsia="Helvetica" w:hAnsi="Helvetica" w:cs="Helvetica"/>
               </w:rPr>
             </w:pPr>
-            <w:proofErr w:type="gramStart"/>
+            <w:proofErr w:type="spellStart"/>
             <w:r>
               <w:rPr>
                 <w:rFonts w:ascii="Helvetica" w:eastAsia="Helvetica" w:hAnsi="Helvetica" w:cs="Helvetica"/>
               </w:rPr>
-              <w:t>maitre</w:t>
+              <w:t>maitre_ouvrage_projet</w:t>
             </w:r>
-            <w:proofErr w:type="gramEnd"/>
-            <w:r>
-              <w:rPr>
-                <w:rFonts w:ascii="Helvetica" w:eastAsia="Helvetica" w:hAnsi="Helvetica" w:cs="Helvetica"/>
-              </w:rPr>
-              <w:t>_ouvrage_projet</w:t>
-            </w:r>
+            <w:proofErr w:type="spellEnd"/>
           </w:p>
         </w:tc>
         <w:tc>
@@ -1767,19 +1698,12 @@
                 <w:rFonts w:ascii="Helvetica" w:eastAsia="Helvetica" w:hAnsi="Helvetica" w:cs="Helvetica"/>
               </w:rPr>
             </w:pPr>
-            <w:proofErr w:type="gramStart"/>
+            <w:proofErr w:type="spellStart"/>
             <w:r>
               <w:rPr>
                 <w:rFonts w:ascii="Helvetica" w:eastAsia="Helvetica" w:hAnsi="Helvetica" w:cs="Helvetica"/>
               </w:rPr>
-              <w:t>password</w:t>
-            </w:r>
-            <w:proofErr w:type="gramEnd"/>
-            <w:r>
-              <w:rPr>
-                <w:rFonts w:ascii="Helvetica" w:eastAsia="Helvetica" w:hAnsi="Helvetica" w:cs="Helvetica"/>
-              </w:rPr>
-              <w:t>_</w:t>
+              <w:t>mail_</w:t>
             </w:r>
             <w:r>
               <w:rPr>
@@ -1793,6 +1717,7 @@
               </w:rPr>
               <w:t>r</w:t>
             </w:r>
+            <w:proofErr w:type="spellEnd"/>
           </w:p>
         </w:tc>
       </w:tr>
@@ -1817,20 +1742,14 @@
                 <w:rFonts w:ascii="Helvetica" w:eastAsia="Helvetica" w:hAnsi="Helvetica" w:cs="Helvetica"/>
               </w:rPr>
             </w:pPr>
-            <w:proofErr w:type="gramStart"/>
+            <w:proofErr w:type="spellStart"/>
             <w:r>
               <w:rPr>
                 <w:rFonts w:ascii="Helvetica" w:eastAsia="Helvetica" w:hAnsi="Helvetica" w:cs="Helvetica"/>
               </w:rPr>
-              <w:t>montant</w:t>
+              <w:t>montant_operation_projet</w:t>
             </w:r>
-            <w:proofErr w:type="gramEnd"/>
-            <w:r>
-              <w:rPr>
-                <w:rFonts w:ascii="Helvetica" w:eastAsia="Helvetica" w:hAnsi="Helvetica" w:cs="Helvetica"/>
-              </w:rPr>
-              <w:t>_operation_projet</w:t>
-            </w:r>
+            <w:proofErr w:type="spellEnd"/>
           </w:p>
         </w:tc>
         <w:tc>
@@ -1884,19 +1803,12 @@
                 <w:rFonts w:ascii="Helvetica" w:eastAsia="Helvetica" w:hAnsi="Helvetica" w:cs="Helvetica"/>
               </w:rPr>
             </w:pPr>
-            <w:proofErr w:type="gramStart"/>
+            <w:proofErr w:type="spellStart"/>
             <w:r>
               <w:rPr>
                 <w:rFonts w:ascii="Helvetica" w:eastAsia="Helvetica" w:hAnsi="Helvetica" w:cs="Helvetica"/>
               </w:rPr>
-              <w:t>mail</w:t>
-            </w:r>
-            <w:proofErr w:type="gramEnd"/>
-            <w:r>
-              <w:rPr>
-                <w:rFonts w:ascii="Helvetica" w:eastAsia="Helvetica" w:hAnsi="Helvetica" w:cs="Helvetica"/>
-              </w:rPr>
-              <w:t>_</w:t>
+              <w:t>telephone_</w:t>
             </w:r>
             <w:r>
               <w:rPr>
@@ -1910,6 +1822,7 @@
               </w:rPr>
               <w:t>r</w:t>
             </w:r>
+            <w:proofErr w:type="spellEnd"/>
           </w:p>
         </w:tc>
       </w:tr>
@@ -1934,141 +1847,14 @@
                 <w:rFonts w:ascii="Helvetica" w:eastAsia="Helvetica" w:hAnsi="Helvetica" w:cs="Helvetica"/>
               </w:rPr>
             </w:pPr>
-            <w:proofErr w:type="gramStart"/>
+            <w:proofErr w:type="spellStart"/>
             <w:r>
               <w:rPr>
                 <w:rFonts w:ascii="Helvetica" w:eastAsia="Helvetica" w:hAnsi="Helvetica" w:cs="Helvetica"/>
               </w:rPr>
-              <w:t>surface</w:t>
+              <w:t>surface_projet</w:t>
             </w:r>
-            <w:proofErr w:type="gramEnd"/>
-            <w:r>
-              <w:rPr>
-                <w:rFonts w:ascii="Helvetica" w:eastAsia="Helvetica" w:hAnsi="Helvetica" w:cs="Helvetica"/>
-              </w:rPr>
-              <w:t>_projet</w:t>
-            </w:r>
-          </w:p>
-        </w:tc>
-        <w:tc>
-          <w:tcPr>
-            <w:tcW w:w="708" w:type="dxa"/>
-            <w:tcBorders>
-              <w:top w:val="nil"/>
-              <w:bottom w:val="nil"/>
-              <w:right w:val="nil"/>
-            </w:tcBorders>
-          </w:tcPr>
-          <w:p>
-            <w:pPr>
-              <w:pStyle w:val="Corps"/>
-              <w:pBdr>
-                <w:top w:val="none" w:sz="0" w:space="0" w:color="auto"/>
-                <w:left w:val="none" w:sz="0" w:space="0" w:color="auto"/>
-                <w:bottom w:val="none" w:sz="0" w:space="0" w:color="auto"/>
-                <w:right w:val="none" w:sz="0" w:space="0" w:color="auto"/>
-                <w:between w:val="none" w:sz="0" w:space="0" w:color="auto"/>
-                <w:bar w:val="none" w:sz="0" w:color="auto"/>
-              </w:pBdr>
-              <w:spacing w:after="160"/>
-              <w:rPr>
-                <w:rFonts w:ascii="Helvetica" w:eastAsia="Helvetica" w:hAnsi="Helvetica" w:cs="Helvetica"/>
-              </w:rPr>
-            </w:pPr>
-          </w:p>
-        </w:tc>
-        <w:tc>
-          <w:tcPr>
-            <w:tcW w:w="3500" w:type="dxa"/>
-            <w:tcBorders>
-              <w:top w:val="single" w:sz="4" w:space="0" w:color="auto"/>
-              <w:bottom w:val="single" w:sz="4" w:space="0" w:color="auto"/>
-              <w:right w:val="single" w:sz="4" w:space="0" w:color="auto"/>
-            </w:tcBorders>
-          </w:tcPr>
-          <w:p>
-            <w:pPr>
-              <w:pStyle w:val="Corps"/>
-              <w:pBdr>
-                <w:top w:val="none" w:sz="0" w:space="0" w:color="auto"/>
-                <w:left w:val="none" w:sz="0" w:space="0" w:color="auto"/>
-                <w:bottom w:val="none" w:sz="0" w:space="0" w:color="auto"/>
-                <w:right w:val="none" w:sz="0" w:space="0" w:color="auto"/>
-                <w:between w:val="none" w:sz="0" w:space="0" w:color="auto"/>
-                <w:bar w:val="none" w:sz="0" w:color="auto"/>
-              </w:pBdr>
-              <w:spacing w:after="160"/>
-              <w:rPr>
-                <w:rFonts w:ascii="Helvetica" w:eastAsia="Helvetica" w:hAnsi="Helvetica" w:cs="Helvetica"/>
-              </w:rPr>
-            </w:pPr>
-            <w:proofErr w:type="gramStart"/>
-            <w:r>
-              <w:rPr>
-                <w:rFonts w:ascii="Helvetica" w:eastAsia="Helvetica" w:hAnsi="Helvetica" w:cs="Helvetica"/>
-              </w:rPr>
-              <w:t>telephone</w:t>
-            </w:r>
-            <w:proofErr w:type="gramEnd"/>
-            <w:r>
-              <w:rPr>
-                <w:rFonts w:ascii="Helvetica" w:eastAsia="Helvetica" w:hAnsi="Helvetica" w:cs="Helvetica"/>
-              </w:rPr>
-              <w:t>_</w:t>
-            </w:r>
-            <w:r>
-              <w:rPr>
-                <w:rFonts w:ascii="Helvetica" w:eastAsia="Helvetica" w:hAnsi="Helvetica" w:cs="Helvetica"/>
-              </w:rPr>
-              <w:t>utilisateu</w:t>
-            </w:r>
-            <w:r>
-              <w:rPr>
-                <w:rFonts w:ascii="Helvetica" w:eastAsia="Helvetica" w:hAnsi="Helvetica" w:cs="Helvetica"/>
-              </w:rPr>
-              <w:t>r</w:t>
-            </w:r>
-          </w:p>
-        </w:tc>
-      </w:tr>
-      <w:tr>
-        <w:tc>
-          <w:tcPr>
-            <w:tcW w:w="3500" w:type="dxa"/>
-            <w:tcBorders>
-              <w:bottom w:val="single" w:sz="4" w:space="0" w:color="auto"/>
-            </w:tcBorders>
-          </w:tcPr>
-          <w:p>
-            <w:pPr>
-              <w:pStyle w:val="Corps"/>
-              <w:pBdr>
-                <w:top w:val="none" w:sz="0" w:space="0" w:color="auto"/>
-                <w:left w:val="none" w:sz="0" w:space="0" w:color="auto"/>
-                <w:bottom w:val="none" w:sz="0" w:space="0" w:color="auto"/>
-                <w:right w:val="none" w:sz="0" w:space="0" w:color="auto"/>
-                <w:between w:val="none" w:sz="0" w:space="0" w:color="auto"/>
-                <w:bar w:val="none" w:sz="0" w:color="auto"/>
-              </w:pBdr>
-              <w:spacing w:after="160"/>
-              <w:rPr>
-                <w:rFonts w:ascii="Helvetica" w:eastAsia="Helvetica" w:hAnsi="Helvetica" w:cs="Helvetica"/>
-              </w:rPr>
-            </w:pPr>
-            <w:proofErr w:type="gramStart"/>
-            <w:r>
-              <w:rPr>
-                <w:rFonts w:ascii="Helvetica" w:eastAsia="Helvetica" w:hAnsi="Helvetica" w:cs="Helvetica"/>
-              </w:rPr>
-              <w:t>etat</w:t>
-            </w:r>
-            <w:proofErr w:type="gramEnd"/>
-            <w:r>
-              <w:rPr>
-                <w:rFonts w:ascii="Helvetica" w:eastAsia="Helvetica" w:hAnsi="Helvetica" w:cs="Helvetica"/>
-              </w:rPr>
-              <w:t>_projet</w:t>
-            </w:r>
+            <w:proofErr w:type="spellEnd"/>
           </w:p>
         </w:tc>
         <w:tc>
@@ -2168,20 +1954,14 @@
                 <w:rFonts w:ascii="Helvetica" w:eastAsia="Helvetica" w:hAnsi="Helvetica" w:cs="Helvetica"/>
               </w:rPr>
             </w:pPr>
-            <w:proofErr w:type="gramStart"/>
+            <w:proofErr w:type="spellStart"/>
             <w:r>
               <w:rPr>
                 <w:rFonts w:ascii="Helvetica" w:eastAsia="Helvetica" w:hAnsi="Helvetica" w:cs="Helvetica"/>
               </w:rPr>
-              <w:t>date</w:t>
+              <w:t>etat_projet</w:t>
             </w:r>
-            <w:proofErr w:type="gramEnd"/>
-            <w:r>
-              <w:rPr>
-                <w:rFonts w:ascii="Helvetica" w:eastAsia="Helvetica" w:hAnsi="Helvetica" w:cs="Helvetica"/>
-              </w:rPr>
-              <w:t>_fin_projet</w:t>
-            </w:r>
+            <w:proofErr w:type="spellEnd"/>
           </w:p>
         </w:tc>
         <w:tc>
@@ -2254,6 +2034,115 @@
               </w:rPr>
               <w:t>r</w:t>
             </w:r>
+          </w:p>
+        </w:tc>
+      </w:tr>
+      <w:tr>
+        <w:tc>
+          <w:tcPr>
+            <w:tcW w:w="3500" w:type="dxa"/>
+            <w:tcBorders>
+              <w:bottom w:val="single" w:sz="4" w:space="0" w:color="auto"/>
+            </w:tcBorders>
+          </w:tcPr>
+          <w:p>
+            <w:pPr>
+              <w:pStyle w:val="Corps"/>
+              <w:pBdr>
+                <w:top w:val="none" w:sz="0" w:space="0" w:color="auto"/>
+                <w:left w:val="none" w:sz="0" w:space="0" w:color="auto"/>
+                <w:bottom w:val="none" w:sz="0" w:space="0" w:color="auto"/>
+                <w:right w:val="none" w:sz="0" w:space="0" w:color="auto"/>
+                <w:between w:val="none" w:sz="0" w:space="0" w:color="auto"/>
+                <w:bar w:val="none" w:sz="0" w:color="auto"/>
+              </w:pBdr>
+              <w:spacing w:after="160"/>
+              <w:rPr>
+                <w:rFonts w:ascii="Helvetica" w:eastAsia="Helvetica" w:hAnsi="Helvetica" w:cs="Helvetica"/>
+              </w:rPr>
+            </w:pPr>
+            <w:proofErr w:type="spellStart"/>
+            <w:r>
+              <w:rPr>
+                <w:rFonts w:ascii="Helvetica" w:eastAsia="Helvetica" w:hAnsi="Helvetica" w:cs="Helvetica"/>
+              </w:rPr>
+              <w:t>date_fin_projet</w:t>
+            </w:r>
+            <w:proofErr w:type="spellEnd"/>
+          </w:p>
+        </w:tc>
+        <w:tc>
+          <w:tcPr>
+            <w:tcW w:w="708" w:type="dxa"/>
+            <w:tcBorders>
+              <w:top w:val="nil"/>
+              <w:bottom w:val="nil"/>
+              <w:right w:val="nil"/>
+            </w:tcBorders>
+          </w:tcPr>
+          <w:p>
+            <w:pPr>
+              <w:pStyle w:val="Corps"/>
+              <w:pBdr>
+                <w:top w:val="none" w:sz="0" w:space="0" w:color="auto"/>
+                <w:left w:val="none" w:sz="0" w:space="0" w:color="auto"/>
+                <w:bottom w:val="none" w:sz="0" w:space="0" w:color="auto"/>
+                <w:right w:val="none" w:sz="0" w:space="0" w:color="auto"/>
+                <w:between w:val="none" w:sz="0" w:space="0" w:color="auto"/>
+                <w:bar w:val="none" w:sz="0" w:color="auto"/>
+              </w:pBdr>
+              <w:spacing w:after="160"/>
+              <w:rPr>
+                <w:rFonts w:ascii="Helvetica" w:eastAsia="Helvetica" w:hAnsi="Helvetica" w:cs="Helvetica"/>
+              </w:rPr>
+            </w:pPr>
+          </w:p>
+        </w:tc>
+        <w:tc>
+          <w:tcPr>
+            <w:tcW w:w="3500" w:type="dxa"/>
+            <w:tcBorders>
+              <w:top w:val="single" w:sz="4" w:space="0" w:color="auto"/>
+              <w:bottom w:val="single" w:sz="4" w:space="0" w:color="auto"/>
+              <w:right w:val="single" w:sz="4" w:space="0" w:color="auto"/>
+            </w:tcBorders>
+          </w:tcPr>
+          <w:p>
+            <w:pPr>
+              <w:pStyle w:val="Corps"/>
+              <w:pBdr>
+                <w:top w:val="none" w:sz="0" w:space="0" w:color="auto"/>
+                <w:left w:val="none" w:sz="0" w:space="0" w:color="auto"/>
+                <w:bottom w:val="none" w:sz="0" w:space="0" w:color="auto"/>
+                <w:right w:val="none" w:sz="0" w:space="0" w:color="auto"/>
+                <w:between w:val="none" w:sz="0" w:space="0" w:color="auto"/>
+                <w:bar w:val="none" w:sz="0" w:color="auto"/>
+              </w:pBdr>
+              <w:spacing w:after="160"/>
+              <w:rPr>
+                <w:rFonts w:ascii="Helvetica" w:eastAsia="Helvetica" w:hAnsi="Helvetica" w:cs="Helvetica"/>
+              </w:rPr>
+            </w:pPr>
+            <w:proofErr w:type="spellStart"/>
+            <w:r>
+              <w:rPr>
+                <w:rFonts w:ascii="Helvetica" w:eastAsia="Helvetica" w:hAnsi="Helvetica" w:cs="Helvetica"/>
+              </w:rPr>
+              <w:t>Code_postal_</w:t>
+            </w:r>
+            <w:r>
+              <w:rPr>
+                <w:rFonts w:ascii="Helvetica" w:eastAsia="Helvetica" w:hAnsi="Helvetica" w:cs="Helvetica"/>
+              </w:rPr>
+              <w:t>utilisateu</w:t>
+            </w:r>
+            <w:r>
+              <w:rPr>
+                <w:rFonts w:ascii="Helvetica" w:eastAsia="Helvetica" w:hAnsi="Helvetica" w:cs="Helvetica"/>
+              </w:rPr>
+              <w:t>r</w:t>
+            </w:r>
+            <w:proofErr w:type="spellEnd"/>
           </w:p>
         </w:tc>
       </w:tr>
@@ -2339,11 +2228,12 @@
                 <w:rFonts w:ascii="Helvetica" w:eastAsia="Helvetica" w:hAnsi="Helvetica" w:cs="Helvetica"/>
               </w:rPr>
             </w:pPr>
+            <w:proofErr w:type="spellStart"/>
             <w:r>
               <w:rPr>
                 <w:rFonts w:ascii="Helvetica" w:eastAsia="Helvetica" w:hAnsi="Helvetica" w:cs="Helvetica"/>
               </w:rPr>
-              <w:t>Code_postal_</w:t>
+              <w:t>ville_</w:t>
             </w:r>
             <w:r>
               <w:rPr>
@@ -2357,6 +2247,7 @@
               </w:rPr>
               <w:t>r</w:t>
             </w:r>
+            <w:proofErr w:type="spellEnd"/>
           </w:p>
         </w:tc>
       </w:tr>
@@ -2442,19 +2333,12 @@
                 <w:rFonts w:ascii="Helvetica" w:eastAsia="Helvetica" w:hAnsi="Helvetica" w:cs="Helvetica"/>
               </w:rPr>
             </w:pPr>
-            <w:proofErr w:type="gramStart"/>
+            <w:proofErr w:type="spellStart"/>
             <w:r>
               <w:rPr>
                 <w:rFonts w:ascii="Helvetica" w:eastAsia="Helvetica" w:hAnsi="Helvetica" w:cs="Helvetica"/>
               </w:rPr>
-              <w:t>ville</w:t>
-            </w:r>
-            <w:proofErr w:type="gramEnd"/>
-            <w:r>
-              <w:rPr>
-                <w:rFonts w:ascii="Helvetica" w:eastAsia="Helvetica" w:hAnsi="Helvetica" w:cs="Helvetica"/>
-              </w:rPr>
-              <w:t>_</w:t>
+              <w:t>pays_</w:t>
             </w:r>
             <w:r>
               <w:rPr>
@@ -2468,6 +2352,7 @@
               </w:rPr>
               <w:t>r</w:t>
             </w:r>
+            <w:proofErr w:type="spellEnd"/>
           </w:p>
         </w:tc>
       </w:tr>
@@ -2553,19 +2438,12 @@
                 <w:rFonts w:ascii="Helvetica" w:eastAsia="Helvetica" w:hAnsi="Helvetica" w:cs="Helvetica"/>
               </w:rPr>
             </w:pPr>
-            <w:proofErr w:type="gramStart"/>
+            <w:proofErr w:type="spellStart"/>
             <w:r>
               <w:rPr>
                 <w:rFonts w:ascii="Helvetica" w:eastAsia="Helvetica" w:hAnsi="Helvetica" w:cs="Helvetica"/>
               </w:rPr>
-              <w:t>pays</w:t>
-            </w:r>
-            <w:proofErr w:type="gramEnd"/>
-            <w:r>
-              <w:rPr>
-                <w:rFonts w:ascii="Helvetica" w:eastAsia="Helvetica" w:hAnsi="Helvetica" w:cs="Helvetica"/>
-              </w:rPr>
-              <w:t>_</w:t>
+              <w:t>administrateur_</w:t>
             </w:r>
             <w:r>
               <w:rPr>
@@ -2579,116 +2457,12 @@
               </w:rPr>
               <w:t>r</w:t>
             </w:r>
-          </w:p>
-        </w:tc>
-      </w:tr>
-      <w:tr>
-        <w:tc>
-          <w:tcPr>
-            <w:tcW w:w="3500" w:type="dxa"/>
-            <w:tcBorders>
-              <w:top w:val="nil"/>
-              <w:left w:val="nil"/>
-              <w:bottom w:val="nil"/>
-              <w:right w:val="nil"/>
-            </w:tcBorders>
-          </w:tcPr>
-          <w:p>
-            <w:pPr>
-              <w:pStyle w:val="Corps"/>
-              <w:pBdr>
-                <w:top w:val="none" w:sz="0" w:space="0" w:color="auto"/>
-                <w:left w:val="none" w:sz="0" w:space="0" w:color="auto"/>
-                <w:bottom w:val="none" w:sz="0" w:space="0" w:color="auto"/>
-                <w:right w:val="none" w:sz="0" w:space="0" w:color="auto"/>
-                <w:between w:val="none" w:sz="0" w:space="0" w:color="auto"/>
-                <w:bar w:val="none" w:sz="0" w:color="auto"/>
-              </w:pBdr>
-              <w:spacing w:after="160"/>
-              <w:rPr>
-                <w:rFonts w:ascii="Helvetica" w:eastAsia="Helvetica" w:hAnsi="Helvetica" w:cs="Helvetica"/>
-              </w:rPr>
-            </w:pPr>
-          </w:p>
-        </w:tc>
-        <w:tc>
-          <w:tcPr>
-            <w:tcW w:w="708" w:type="dxa"/>
-            <w:tcBorders>
-              <w:top w:val="nil"/>
-              <w:left w:val="nil"/>
-              <w:bottom w:val="nil"/>
-              <w:right w:val="nil"/>
-            </w:tcBorders>
-          </w:tcPr>
-          <w:p>
-            <w:pPr>
-              <w:pStyle w:val="Corps"/>
-              <w:pBdr>
-                <w:top w:val="none" w:sz="0" w:space="0" w:color="auto"/>
-                <w:left w:val="none" w:sz="0" w:space="0" w:color="auto"/>
-                <w:bottom w:val="none" w:sz="0" w:space="0" w:color="auto"/>
-                <w:right w:val="none" w:sz="0" w:space="0" w:color="auto"/>
-                <w:between w:val="none" w:sz="0" w:space="0" w:color="auto"/>
-                <w:bar w:val="none" w:sz="0" w:color="auto"/>
-              </w:pBdr>
-              <w:spacing w:after="160"/>
-              <w:rPr>
-                <w:rFonts w:ascii="Helvetica" w:eastAsia="Helvetica" w:hAnsi="Helvetica" w:cs="Helvetica"/>
-              </w:rPr>
-            </w:pPr>
-          </w:p>
-        </w:tc>
-        <w:tc>
-          <w:tcPr>
-            <w:tcW w:w="3500" w:type="dxa"/>
-            <w:tcBorders>
-              <w:top w:val="single" w:sz="4" w:space="0" w:color="auto"/>
-              <w:bottom w:val="single" w:sz="4" w:space="0" w:color="auto"/>
-              <w:right w:val="single" w:sz="4" w:space="0" w:color="auto"/>
-            </w:tcBorders>
-          </w:tcPr>
-          <w:p>
-            <w:pPr>
-              <w:pStyle w:val="Corps"/>
-              <w:pBdr>
-                <w:top w:val="none" w:sz="0" w:space="0" w:color="auto"/>
-                <w:left w:val="none" w:sz="0" w:space="0" w:color="auto"/>
-                <w:bottom w:val="none" w:sz="0" w:space="0" w:color="auto"/>
-                <w:right w:val="none" w:sz="0" w:space="0" w:color="auto"/>
-                <w:between w:val="none" w:sz="0" w:space="0" w:color="auto"/>
-                <w:bar w:val="none" w:sz="0" w:color="auto"/>
-              </w:pBdr>
-              <w:spacing w:after="160"/>
-              <w:rPr>
-                <w:rFonts w:ascii="Helvetica" w:eastAsia="Helvetica" w:hAnsi="Helvetica" w:cs="Helvetica"/>
-              </w:rPr>
-            </w:pPr>
-            <w:proofErr w:type="gramStart"/>
+            <w:proofErr w:type="spellEnd"/>
             <w:r>
               <w:rPr>
                 <w:rFonts w:ascii="Helvetica" w:eastAsia="Helvetica" w:hAnsi="Helvetica" w:cs="Helvetica"/>
               </w:rPr>
-              <w:t>administrateur</w:t>
-            </w:r>
-            <w:proofErr w:type="gramEnd"/>
-            <w:r>
-              <w:rPr>
-                <w:rFonts w:ascii="Helvetica" w:eastAsia="Helvetica" w:hAnsi="Helvetica" w:cs="Helvetica"/>
-              </w:rPr>
-              <w:t>_</w:t>
-            </w:r>
-            <w:r>
-              <w:rPr>
-                <w:rFonts w:ascii="Helvetica" w:eastAsia="Helvetica" w:hAnsi="Helvetica" w:cs="Helvetica"/>
-              </w:rPr>
-              <w:t>utilisateu</w:t>
-            </w:r>
-            <w:r>
-              <w:rPr>
-                <w:rFonts w:ascii="Helvetica" w:eastAsia="Helvetica" w:hAnsi="Helvetica" w:cs="Helvetica"/>
-              </w:rPr>
-              <w:t>r (booléen) (caché)</w:t>
+              <w:t xml:space="preserve"> (booléen) (caché)</w:t>
             </w:r>
           </w:p>
         </w:tc>
@@ -2921,6 +2695,7 @@
                 <w:bCs/>
               </w:rPr>
             </w:pPr>
+            <w:proofErr w:type="spellStart"/>
             <w:r>
               <w:rPr>
                 <w:rFonts w:ascii="Helvetica" w:eastAsia="Helvetica" w:hAnsi="Helvetica" w:cs="Helvetica"/>
@@ -2929,6 +2704,7 @@
               </w:rPr>
               <w:t>Actualite</w:t>
             </w:r>
+            <w:proofErr w:type="spellEnd"/>
           </w:p>
         </w:tc>
       </w:tr>
@@ -2953,20 +2729,14 @@
                 <w:rFonts w:ascii="Helvetica" w:eastAsia="Helvetica" w:hAnsi="Helvetica" w:cs="Helvetica"/>
               </w:rPr>
             </w:pPr>
-            <w:proofErr w:type="gramStart"/>
+            <w:proofErr w:type="spellStart"/>
             <w:r>
               <w:rPr>
                 <w:rFonts w:ascii="Helvetica" w:eastAsia="Helvetica" w:hAnsi="Helvetica" w:cs="Helvetica"/>
               </w:rPr>
-              <w:t>id</w:t>
+              <w:t>id_actualite</w:t>
             </w:r>
-            <w:proofErr w:type="gramEnd"/>
-            <w:r>
-              <w:rPr>
-                <w:rFonts w:ascii="Helvetica" w:eastAsia="Helvetica" w:hAnsi="Helvetica" w:cs="Helvetica"/>
-              </w:rPr>
-              <w:t>_actualite</w:t>
-            </w:r>
+            <w:proofErr w:type="spellEnd"/>
           </w:p>
         </w:tc>
       </w:tr>
@@ -2991,20 +2761,20 @@
                 <w:rFonts w:ascii="Helvetica" w:eastAsia="Helvetica" w:hAnsi="Helvetica" w:cs="Helvetica"/>
               </w:rPr>
             </w:pPr>
-            <w:proofErr w:type="gramStart"/>
+            <w:proofErr w:type="spellStart"/>
             <w:r>
               <w:rPr>
                 <w:rFonts w:ascii="Helvetica" w:eastAsia="Helvetica" w:hAnsi="Helvetica" w:cs="Helvetica"/>
               </w:rPr>
               <w:t>date</w:t>
             </w:r>
-            <w:proofErr w:type="gramEnd"/>
             <w:r>
               <w:rPr>
                 <w:rFonts w:ascii="Helvetica" w:eastAsia="Helvetica" w:hAnsi="Helvetica" w:cs="Helvetica"/>
               </w:rPr>
               <w:t>_actualite</w:t>
             </w:r>
+            <w:proofErr w:type="spellEnd"/>
           </w:p>
         </w:tc>
       </w:tr>
@@ -3029,20 +2799,14 @@
                 <w:rFonts w:ascii="Helvetica" w:eastAsia="Helvetica" w:hAnsi="Helvetica" w:cs="Helvetica"/>
               </w:rPr>
             </w:pPr>
-            <w:proofErr w:type="gramStart"/>
+            <w:proofErr w:type="spellStart"/>
             <w:r>
               <w:rPr>
                 <w:rFonts w:ascii="Helvetica" w:eastAsia="Helvetica" w:hAnsi="Helvetica" w:cs="Helvetica"/>
               </w:rPr>
-              <w:t>titre</w:t>
+              <w:t>titre_actualite</w:t>
             </w:r>
-            <w:proofErr w:type="gramEnd"/>
-            <w:r>
-              <w:rPr>
-                <w:rFonts w:ascii="Helvetica" w:eastAsia="Helvetica" w:hAnsi="Helvetica" w:cs="Helvetica"/>
-              </w:rPr>
-              <w:t>_actualite</w:t>
-            </w:r>
+            <w:proofErr w:type="spellEnd"/>
           </w:p>
         </w:tc>
       </w:tr>
@@ -3067,21 +2831,14 @@
                 <w:rFonts w:ascii="Helvetica" w:eastAsia="Helvetica" w:hAnsi="Helvetica" w:cs="Helvetica"/>
               </w:rPr>
             </w:pPr>
-            <w:proofErr w:type="gramStart"/>
+            <w:proofErr w:type="spellStart"/>
             <w:r>
               <w:rPr>
                 <w:rFonts w:ascii="Helvetica" w:eastAsia="Helvetica" w:hAnsi="Helvetica" w:cs="Helvetica"/>
               </w:rPr>
-              <w:lastRenderedPageBreak/>
-              <w:t>article</w:t>
+              <w:t>article_actualite</w:t>
             </w:r>
-            <w:proofErr w:type="gramEnd"/>
-            <w:r>
-              <w:rPr>
-                <w:rFonts w:ascii="Helvetica" w:eastAsia="Helvetica" w:hAnsi="Helvetica" w:cs="Helvetica"/>
-              </w:rPr>
-              <w:t>_actualite</w:t>
-            </w:r>
+            <w:proofErr w:type="spellEnd"/>
           </w:p>
         </w:tc>
       </w:tr>
@@ -3113,6 +2870,7 @@
           <w:b/>
           <w:bCs/>
         </w:rPr>
+        <w:lastRenderedPageBreak/>
         <w:t xml:space="preserve">Page </w:t>
       </w:r>
       <w:r>
@@ -3231,73 +2989,14 @@
     <w:tbl>
       <w:tblPr>
         <w:tblStyle w:val="Grilledutableau"/>
-        <w:tblW w:w="7709" w:type="dxa"/>
+        <w:tblW w:w="3500" w:type="dxa"/>
         <w:tblInd w:w="890" w:type="dxa"/>
         <w:tblLook w:val="04A0" w:firstRow="1" w:lastRow="0" w:firstColumn="1" w:lastColumn="0" w:noHBand="0" w:noVBand="1"/>
       </w:tblPr>
       <w:tblGrid>
         <w:gridCol w:w="3500"/>
-        <w:gridCol w:w="709"/>
-        <w:gridCol w:w="3500"/>
       </w:tblGrid>
       <w:tr>
-        <w:tc>
-          <w:tcPr>
-            <w:tcW w:w="3500" w:type="dxa"/>
-          </w:tcPr>
-          <w:p>
-            <w:pPr>
-              <w:pStyle w:val="Corps"/>
-              <w:pBdr>
-                <w:top w:val="none" w:sz="0" w:space="0" w:color="auto"/>
-                <w:left w:val="none" w:sz="0" w:space="0" w:color="auto"/>
-                <w:bottom w:val="none" w:sz="0" w:space="0" w:color="auto"/>
-                <w:right w:val="none" w:sz="0" w:space="0" w:color="auto"/>
-                <w:between w:val="none" w:sz="0" w:space="0" w:color="auto"/>
-                <w:bar w:val="none" w:sz="0" w:color="auto"/>
-              </w:pBdr>
-              <w:spacing w:after="160"/>
-              <w:rPr>
-                <w:rFonts w:ascii="Helvetica" w:eastAsia="Helvetica" w:hAnsi="Helvetica" w:cs="Helvetica"/>
-                <w:color w:val="00B0F0"/>
-              </w:rPr>
-            </w:pPr>
-            <w:r>
-              <w:rPr>
-                <w:rFonts w:ascii="Helvetica" w:eastAsia="Helvetica" w:hAnsi="Helvetica" w:cs="Helvetica"/>
-                <w:color w:val="00B0F0"/>
-              </w:rPr>
-              <w:t>Données stockées</w:t>
-            </w:r>
-          </w:p>
-        </w:tc>
-        <w:tc>
-          <w:tcPr>
-            <w:tcW w:w="708" w:type="dxa"/>
-            <w:tcBorders>
-              <w:top w:val="nil"/>
-              <w:bottom w:val="nil"/>
-            </w:tcBorders>
-          </w:tcPr>
-          <w:p>
-            <w:pPr>
-              <w:pStyle w:val="Corps"/>
-              <w:pBdr>
-                <w:top w:val="none" w:sz="0" w:space="0" w:color="auto"/>
-                <w:left w:val="none" w:sz="0" w:space="0" w:color="auto"/>
-                <w:bottom w:val="none" w:sz="0" w:space="0" w:color="auto"/>
-                <w:right w:val="none" w:sz="0" w:space="0" w:color="auto"/>
-                <w:between w:val="none" w:sz="0" w:space="0" w:color="auto"/>
-                <w:bar w:val="none" w:sz="0" w:color="auto"/>
-              </w:pBdr>
-              <w:spacing w:after="160"/>
-              <w:rPr>
-                <w:rFonts w:ascii="Helvetica" w:eastAsia="Helvetica" w:hAnsi="Helvetica" w:cs="Helvetica"/>
-                <w:color w:val="00B0F0"/>
-              </w:rPr>
-            </w:pPr>
-          </w:p>
-        </w:tc>
         <w:tc>
           <w:tcPr>
             <w:tcW w:w="3500" w:type="dxa"/>
@@ -3352,6 +3051,7 @@
                 <w:bCs/>
               </w:rPr>
             </w:pPr>
+            <w:proofErr w:type="spellStart"/>
             <w:r>
               <w:rPr>
                 <w:rFonts w:ascii="Helvetica" w:eastAsia="Helvetica" w:hAnsi="Helvetica" w:cs="Helvetica"/>
@@ -3360,66 +3060,7 @@
               </w:rPr>
               <w:t>Demande_devis</w:t>
             </w:r>
-          </w:p>
-        </w:tc>
-        <w:tc>
-          <w:tcPr>
-            <w:tcW w:w="709" w:type="dxa"/>
-            <w:tcBorders>
-              <w:top w:val="nil"/>
-              <w:bottom w:val="nil"/>
-            </w:tcBorders>
-          </w:tcPr>
-          <w:p>
-            <w:pPr>
-              <w:pStyle w:val="Corps"/>
-              <w:pBdr>
-                <w:top w:val="none" w:sz="0" w:space="0" w:color="auto"/>
-                <w:left w:val="none" w:sz="0" w:space="0" w:color="auto"/>
-                <w:bottom w:val="none" w:sz="0" w:space="0" w:color="auto"/>
-                <w:right w:val="none" w:sz="0" w:space="0" w:color="auto"/>
-                <w:between w:val="none" w:sz="0" w:space="0" w:color="auto"/>
-                <w:bar w:val="none" w:sz="0" w:color="auto"/>
-              </w:pBdr>
-              <w:spacing w:after="160"/>
-              <w:rPr>
-                <w:rFonts w:ascii="Helvetica" w:eastAsia="Helvetica" w:hAnsi="Helvetica" w:cs="Helvetica"/>
-                <w:b/>
-                <w:bCs/>
-              </w:rPr>
-            </w:pPr>
-          </w:p>
-        </w:tc>
-        <w:tc>
-          <w:tcPr>
-            <w:tcW w:w="3500" w:type="dxa"/>
-          </w:tcPr>
-          <w:p>
-            <w:pPr>
-              <w:pStyle w:val="Corps"/>
-              <w:pBdr>
-                <w:top w:val="none" w:sz="0" w:space="0" w:color="auto"/>
-                <w:left w:val="none" w:sz="0" w:space="0" w:color="auto"/>
-                <w:bottom w:val="none" w:sz="0" w:space="0" w:color="auto"/>
-                <w:right w:val="none" w:sz="0" w:space="0" w:color="auto"/>
-                <w:between w:val="none" w:sz="0" w:space="0" w:color="auto"/>
-                <w:bar w:val="none" w:sz="0" w:color="auto"/>
-              </w:pBdr>
-              <w:spacing w:after="160"/>
-              <w:rPr>
-                <w:rFonts w:ascii="Helvetica" w:eastAsia="Helvetica" w:hAnsi="Helvetica" w:cs="Helvetica"/>
-                <w:b/>
-                <w:bCs/>
-              </w:rPr>
-            </w:pPr>
-            <w:r>
-              <w:rPr>
-                <w:rFonts w:ascii="Helvetica" w:eastAsia="Helvetica" w:hAnsi="Helvetica" w:cs="Helvetica"/>
-                <w:b/>
-                <w:bCs/>
-              </w:rPr>
-              <w:t>Utilisateur</w:t>
-            </w:r>
+            <w:proofErr w:type="spellEnd"/>
           </w:p>
         </w:tc>
       </w:tr>
@@ -3444,19 +3085,12 @@
                 <w:rFonts w:ascii="Helvetica" w:eastAsia="Helvetica" w:hAnsi="Helvetica" w:cs="Helvetica"/>
               </w:rPr>
             </w:pPr>
-            <w:proofErr w:type="gramStart"/>
+            <w:proofErr w:type="spellStart"/>
             <w:r>
               <w:rPr>
                 <w:rFonts w:ascii="Helvetica" w:eastAsia="Helvetica" w:hAnsi="Helvetica" w:cs="Helvetica"/>
               </w:rPr>
-              <w:t>id</w:t>
-            </w:r>
-            <w:proofErr w:type="gramEnd"/>
-            <w:r>
-              <w:rPr>
-                <w:rFonts w:ascii="Helvetica" w:eastAsia="Helvetica" w:hAnsi="Helvetica" w:cs="Helvetica"/>
-              </w:rPr>
-              <w:t>_</w:t>
+              <w:t>id_</w:t>
             </w:r>
             <w:r>
               <w:rPr>
@@ -3464,74 +3098,7 @@
               </w:rPr>
               <w:t>devis</w:t>
             </w:r>
-          </w:p>
-        </w:tc>
-        <w:tc>
-          <w:tcPr>
-            <w:tcW w:w="709" w:type="dxa"/>
-            <w:tcBorders>
-              <w:top w:val="nil"/>
-              <w:bottom w:val="nil"/>
-            </w:tcBorders>
-          </w:tcPr>
-          <w:p>
-            <w:pPr>
-              <w:pStyle w:val="Corps"/>
-              <w:pBdr>
-                <w:top w:val="none" w:sz="0" w:space="0" w:color="auto"/>
-                <w:left w:val="none" w:sz="0" w:space="0" w:color="auto"/>
-                <w:bottom w:val="none" w:sz="0" w:space="0" w:color="auto"/>
-                <w:right w:val="none" w:sz="0" w:space="0" w:color="auto"/>
-                <w:between w:val="none" w:sz="0" w:space="0" w:color="auto"/>
-                <w:bar w:val="none" w:sz="0" w:color="auto"/>
-              </w:pBdr>
-              <w:spacing w:after="160"/>
-              <w:rPr>
-                <w:rFonts w:ascii="Helvetica" w:eastAsia="Helvetica" w:hAnsi="Helvetica" w:cs="Helvetica"/>
-              </w:rPr>
-            </w:pPr>
-          </w:p>
-        </w:tc>
-        <w:tc>
-          <w:tcPr>
-            <w:tcW w:w="3500" w:type="dxa"/>
-          </w:tcPr>
-          <w:p>
-            <w:pPr>
-              <w:pStyle w:val="Corps"/>
-              <w:pBdr>
-                <w:top w:val="none" w:sz="0" w:space="0" w:color="auto"/>
-                <w:left w:val="none" w:sz="0" w:space="0" w:color="auto"/>
-                <w:bottom w:val="none" w:sz="0" w:space="0" w:color="auto"/>
-                <w:right w:val="none" w:sz="0" w:space="0" w:color="auto"/>
-                <w:between w:val="none" w:sz="0" w:space="0" w:color="auto"/>
-                <w:bar w:val="none" w:sz="0" w:color="auto"/>
-              </w:pBdr>
-              <w:spacing w:after="160"/>
-              <w:rPr>
-                <w:rFonts w:ascii="Helvetica" w:eastAsia="Helvetica" w:hAnsi="Helvetica" w:cs="Helvetica"/>
-              </w:rPr>
-            </w:pPr>
-            <w:proofErr w:type="gramStart"/>
-            <w:r>
-              <w:rPr>
-                <w:rFonts w:ascii="Helvetica" w:eastAsia="Helvetica" w:hAnsi="Helvetica" w:cs="Helvetica"/>
-              </w:rPr>
-              <w:t>id</w:t>
-            </w:r>
-            <w:proofErr w:type="gramEnd"/>
-            <w:r>
-              <w:rPr>
-                <w:rFonts w:ascii="Helvetica" w:eastAsia="Helvetica" w:hAnsi="Helvetica" w:cs="Helvetica"/>
-              </w:rPr>
-              <w:t>_</w:t>
-            </w:r>
-            <w:r>
-              <w:rPr>
-                <w:rFonts w:ascii="Helvetica" w:eastAsia="Helvetica" w:hAnsi="Helvetica" w:cs="Helvetica"/>
-              </w:rPr>
-              <w:t>utilisateur</w:t>
-            </w:r>
+            <w:proofErr w:type="spellEnd"/>
           </w:p>
         </w:tc>
       </w:tr>
@@ -3556,14 +3123,13 @@
                 <w:rFonts w:ascii="Helvetica" w:eastAsia="Helvetica" w:hAnsi="Helvetica" w:cs="Helvetica"/>
               </w:rPr>
             </w:pPr>
-            <w:proofErr w:type="gramStart"/>
+            <w:proofErr w:type="spellStart"/>
             <w:r>
               <w:rPr>
                 <w:rFonts w:ascii="Helvetica" w:eastAsia="Helvetica" w:hAnsi="Helvetica" w:cs="Helvetica"/>
               </w:rPr>
               <w:t>date</w:t>
             </w:r>
-            <w:proofErr w:type="gramEnd"/>
             <w:r>
               <w:rPr>
                 <w:rFonts w:ascii="Helvetica" w:eastAsia="Helvetica" w:hAnsi="Helvetica" w:cs="Helvetica"/>
@@ -3576,80 +3142,7 @@
               </w:rPr>
               <w:t>devis</w:t>
             </w:r>
-          </w:p>
-        </w:tc>
-        <w:tc>
-          <w:tcPr>
-            <w:tcW w:w="709" w:type="dxa"/>
-            <w:tcBorders>
-              <w:top w:val="nil"/>
-              <w:bottom w:val="nil"/>
-            </w:tcBorders>
-          </w:tcPr>
-          <w:p>
-            <w:pPr>
-              <w:pStyle w:val="Corps"/>
-              <w:pBdr>
-                <w:top w:val="none" w:sz="0" w:space="0" w:color="auto"/>
-                <w:left w:val="none" w:sz="0" w:space="0" w:color="auto"/>
-                <w:bottom w:val="none" w:sz="0" w:space="0" w:color="auto"/>
-                <w:right w:val="none" w:sz="0" w:space="0" w:color="auto"/>
-                <w:between w:val="none" w:sz="0" w:space="0" w:color="auto"/>
-                <w:bar w:val="none" w:sz="0" w:color="auto"/>
-              </w:pBdr>
-              <w:spacing w:after="160"/>
-              <w:rPr>
-                <w:rFonts w:ascii="Helvetica" w:eastAsia="Helvetica" w:hAnsi="Helvetica" w:cs="Helvetica"/>
-              </w:rPr>
-            </w:pPr>
-          </w:p>
-        </w:tc>
-        <w:tc>
-          <w:tcPr>
-            <w:tcW w:w="3500" w:type="dxa"/>
-          </w:tcPr>
-          <w:p>
-            <w:pPr>
-              <w:pStyle w:val="Corps"/>
-              <w:pBdr>
-                <w:top w:val="none" w:sz="0" w:space="0" w:color="auto"/>
-                <w:left w:val="none" w:sz="0" w:space="0" w:color="auto"/>
-                <w:bottom w:val="none" w:sz="0" w:space="0" w:color="auto"/>
-                <w:right w:val="none" w:sz="0" w:space="0" w:color="auto"/>
-                <w:between w:val="none" w:sz="0" w:space="0" w:color="auto"/>
-                <w:bar w:val="none" w:sz="0" w:color="auto"/>
-              </w:pBdr>
-              <w:spacing w:after="160"/>
-              <w:rPr>
-                <w:rFonts w:ascii="Helvetica" w:eastAsia="Helvetica" w:hAnsi="Helvetica" w:cs="Helvetica"/>
-              </w:rPr>
-            </w:pPr>
-            <w:proofErr w:type="gramStart"/>
-            <w:r>
-              <w:rPr>
-                <w:rFonts w:ascii="Helvetica" w:eastAsia="Helvetica" w:hAnsi="Helvetica" w:cs="Helvetica"/>
-              </w:rPr>
-              <w:t>nom</w:t>
-            </w:r>
-            <w:proofErr w:type="gramEnd"/>
-            <w:r>
-              <w:rPr>
-                <w:rFonts w:ascii="Helvetica" w:eastAsia="Helvetica" w:hAnsi="Helvetica" w:cs="Helvetica"/>
-              </w:rPr>
-              <w:t>_</w:t>
-            </w:r>
-            <w:r>
-              <w:rPr>
-                <w:rFonts w:ascii="Helvetica" w:eastAsia="Helvetica" w:hAnsi="Helvetica" w:cs="Helvetica"/>
-              </w:rPr>
-              <w:t>utilisateu</w:t>
-            </w:r>
-            <w:r>
-              <w:rPr>
-                <w:rFonts w:ascii="Helvetica" w:eastAsia="Helvetica" w:hAnsi="Helvetica" w:cs="Helvetica"/>
-              </w:rPr>
-              <w:t>r</w:t>
-            </w:r>
+            <w:proofErr w:type="spellEnd"/>
           </w:p>
         </w:tc>
       </w:tr>
@@ -3674,19 +3167,12 @@
                 <w:rFonts w:ascii="Helvetica" w:eastAsia="Helvetica" w:hAnsi="Helvetica" w:cs="Helvetica"/>
               </w:rPr>
             </w:pPr>
-            <w:proofErr w:type="gramStart"/>
+            <w:proofErr w:type="spellStart"/>
             <w:r>
               <w:rPr>
                 <w:rFonts w:ascii="Helvetica" w:eastAsia="Helvetica" w:hAnsi="Helvetica" w:cs="Helvetica"/>
               </w:rPr>
-              <w:t>titre</w:t>
-            </w:r>
-            <w:proofErr w:type="gramEnd"/>
-            <w:r>
-              <w:rPr>
-                <w:rFonts w:ascii="Helvetica" w:eastAsia="Helvetica" w:hAnsi="Helvetica" w:cs="Helvetica"/>
-              </w:rPr>
-              <w:t>_</w:t>
+              <w:t>titre_</w:t>
             </w:r>
             <w:r>
               <w:rPr>
@@ -3694,80 +3180,7 @@
               </w:rPr>
               <w:t>devis</w:t>
             </w:r>
-          </w:p>
-        </w:tc>
-        <w:tc>
-          <w:tcPr>
-            <w:tcW w:w="709" w:type="dxa"/>
-            <w:tcBorders>
-              <w:top w:val="nil"/>
-              <w:bottom w:val="nil"/>
-            </w:tcBorders>
-          </w:tcPr>
-          <w:p>
-            <w:pPr>
-              <w:pStyle w:val="Corps"/>
-              <w:pBdr>
-                <w:top w:val="none" w:sz="0" w:space="0" w:color="auto"/>
-                <w:left w:val="none" w:sz="0" w:space="0" w:color="auto"/>
-                <w:bottom w:val="none" w:sz="0" w:space="0" w:color="auto"/>
-                <w:right w:val="none" w:sz="0" w:space="0" w:color="auto"/>
-                <w:between w:val="none" w:sz="0" w:space="0" w:color="auto"/>
-                <w:bar w:val="none" w:sz="0" w:color="auto"/>
-              </w:pBdr>
-              <w:spacing w:after="160"/>
-              <w:rPr>
-                <w:rFonts w:ascii="Helvetica" w:eastAsia="Helvetica" w:hAnsi="Helvetica" w:cs="Helvetica"/>
-              </w:rPr>
-            </w:pPr>
-          </w:p>
-        </w:tc>
-        <w:tc>
-          <w:tcPr>
-            <w:tcW w:w="3500" w:type="dxa"/>
-          </w:tcPr>
-          <w:p>
-            <w:pPr>
-              <w:pStyle w:val="Corps"/>
-              <w:pBdr>
-                <w:top w:val="none" w:sz="0" w:space="0" w:color="auto"/>
-                <w:left w:val="none" w:sz="0" w:space="0" w:color="auto"/>
-                <w:bottom w:val="none" w:sz="0" w:space="0" w:color="auto"/>
-                <w:right w:val="none" w:sz="0" w:space="0" w:color="auto"/>
-                <w:between w:val="none" w:sz="0" w:space="0" w:color="auto"/>
-                <w:bar w:val="none" w:sz="0" w:color="auto"/>
-              </w:pBdr>
-              <w:spacing w:after="160"/>
-              <w:rPr>
-                <w:rFonts w:ascii="Helvetica" w:eastAsia="Helvetica" w:hAnsi="Helvetica" w:cs="Helvetica"/>
-              </w:rPr>
-            </w:pPr>
-            <w:proofErr w:type="gramStart"/>
-            <w:r>
-              <w:rPr>
-                <w:rFonts w:ascii="Helvetica" w:eastAsia="Helvetica" w:hAnsi="Helvetica" w:cs="Helvetica"/>
-              </w:rPr>
-              <w:t>prenom</w:t>
-            </w:r>
-            <w:proofErr w:type="gramEnd"/>
-            <w:r>
-              <w:rPr>
-                <w:rFonts w:ascii="Helvetica" w:eastAsia="Helvetica" w:hAnsi="Helvetica" w:cs="Helvetica"/>
-              </w:rPr>
-              <w:t>_</w:t>
-            </w:r>
-            <w:r>
-              <w:rPr>
-                <w:rFonts w:ascii="Helvetica" w:eastAsia="Helvetica" w:hAnsi="Helvetica" w:cs="Helvetica"/>
-              </w:rPr>
-              <w:t>utilisateu</w:t>
-            </w:r>
-            <w:r>
-              <w:rPr>
-                <w:rFonts w:ascii="Helvetica" w:eastAsia="Helvetica" w:hAnsi="Helvetica" w:cs="Helvetica"/>
-              </w:rPr>
-              <w:t>r</w:t>
-            </w:r>
+            <w:proofErr w:type="spellEnd"/>
           </w:p>
         </w:tc>
       </w:tr>
@@ -3795,19 +3208,12 @@
                 <w:rFonts w:ascii="Helvetica" w:eastAsia="Helvetica" w:hAnsi="Helvetica" w:cs="Helvetica"/>
               </w:rPr>
             </w:pPr>
-            <w:proofErr w:type="gramStart"/>
+            <w:proofErr w:type="spellStart"/>
             <w:r>
               <w:rPr>
                 <w:rFonts w:ascii="Helvetica" w:eastAsia="Helvetica" w:hAnsi="Helvetica" w:cs="Helvetica"/>
               </w:rPr>
-              <w:t>article</w:t>
-            </w:r>
-            <w:proofErr w:type="gramEnd"/>
-            <w:r>
-              <w:rPr>
-                <w:rFonts w:ascii="Helvetica" w:eastAsia="Helvetica" w:hAnsi="Helvetica" w:cs="Helvetica"/>
-              </w:rPr>
-              <w:t>_</w:t>
+              <w:t>article_</w:t>
             </w:r>
             <w:r>
               <w:rPr>
@@ -3815,895 +3221,7 @@
               </w:rPr>
               <w:t>devis</w:t>
             </w:r>
-          </w:p>
-        </w:tc>
-        <w:tc>
-          <w:tcPr>
-            <w:tcW w:w="709" w:type="dxa"/>
-            <w:tcBorders>
-              <w:top w:val="nil"/>
-              <w:bottom w:val="nil"/>
-            </w:tcBorders>
-          </w:tcPr>
-          <w:p>
-            <w:pPr>
-              <w:pStyle w:val="Corps"/>
-              <w:pBdr>
-                <w:top w:val="none" w:sz="0" w:space="0" w:color="auto"/>
-                <w:left w:val="none" w:sz="0" w:space="0" w:color="auto"/>
-                <w:bottom w:val="none" w:sz="0" w:space="0" w:color="auto"/>
-                <w:right w:val="none" w:sz="0" w:space="0" w:color="auto"/>
-                <w:between w:val="none" w:sz="0" w:space="0" w:color="auto"/>
-                <w:bar w:val="none" w:sz="0" w:color="auto"/>
-              </w:pBdr>
-              <w:spacing w:after="160"/>
-              <w:rPr>
-                <w:rFonts w:ascii="Helvetica" w:eastAsia="Helvetica" w:hAnsi="Helvetica" w:cs="Helvetica"/>
-              </w:rPr>
-            </w:pPr>
-          </w:p>
-        </w:tc>
-        <w:tc>
-          <w:tcPr>
-            <w:tcW w:w="3500" w:type="dxa"/>
-          </w:tcPr>
-          <w:p>
-            <w:pPr>
-              <w:pStyle w:val="Corps"/>
-              <w:pBdr>
-                <w:top w:val="none" w:sz="0" w:space="0" w:color="auto"/>
-                <w:left w:val="none" w:sz="0" w:space="0" w:color="auto"/>
-                <w:bottom w:val="none" w:sz="0" w:space="0" w:color="auto"/>
-                <w:right w:val="none" w:sz="0" w:space="0" w:color="auto"/>
-                <w:between w:val="none" w:sz="0" w:space="0" w:color="auto"/>
-                <w:bar w:val="none" w:sz="0" w:color="auto"/>
-              </w:pBdr>
-              <w:spacing w:after="160"/>
-              <w:rPr>
-                <w:rFonts w:ascii="Helvetica" w:eastAsia="Helvetica" w:hAnsi="Helvetica" w:cs="Helvetica"/>
-              </w:rPr>
-            </w:pPr>
-            <w:proofErr w:type="gramStart"/>
-            <w:r>
-              <w:rPr>
-                <w:rFonts w:ascii="Helvetica" w:eastAsia="Helvetica" w:hAnsi="Helvetica" w:cs="Helvetica"/>
-              </w:rPr>
-              <w:t>user</w:t>
-            </w:r>
-            <w:proofErr w:type="gramEnd"/>
-            <w:r>
-              <w:rPr>
-                <w:rFonts w:ascii="Helvetica" w:eastAsia="Helvetica" w:hAnsi="Helvetica" w:cs="Helvetica"/>
-              </w:rPr>
-              <w:t>_</w:t>
-            </w:r>
-            <w:r>
-              <w:rPr>
-                <w:rFonts w:ascii="Helvetica" w:eastAsia="Helvetica" w:hAnsi="Helvetica" w:cs="Helvetica"/>
-              </w:rPr>
-              <w:t>utilisateu</w:t>
-            </w:r>
-            <w:r>
-              <w:rPr>
-                <w:rFonts w:ascii="Helvetica" w:eastAsia="Helvetica" w:hAnsi="Helvetica" w:cs="Helvetica"/>
-              </w:rPr>
-              <w:t>r</w:t>
-            </w:r>
-          </w:p>
-        </w:tc>
-      </w:tr>
-      <w:tr>
-        <w:tc>
-          <w:tcPr>
-            <w:tcW w:w="3500" w:type="dxa"/>
-            <w:tcBorders>
-              <w:left w:val="nil"/>
-              <w:bottom w:val="nil"/>
-              <w:right w:val="nil"/>
-            </w:tcBorders>
-          </w:tcPr>
-          <w:p>
-            <w:pPr>
-              <w:pStyle w:val="Corps"/>
-              <w:pBdr>
-                <w:top w:val="none" w:sz="0" w:space="0" w:color="auto"/>
-                <w:left w:val="none" w:sz="0" w:space="0" w:color="auto"/>
-                <w:bottom w:val="none" w:sz="0" w:space="0" w:color="auto"/>
-                <w:right w:val="none" w:sz="0" w:space="0" w:color="auto"/>
-                <w:between w:val="none" w:sz="0" w:space="0" w:color="auto"/>
-                <w:bar w:val="none" w:sz="0" w:color="auto"/>
-              </w:pBdr>
-              <w:spacing w:after="160"/>
-              <w:rPr>
-                <w:rFonts w:ascii="Helvetica" w:eastAsia="Helvetica" w:hAnsi="Helvetica" w:cs="Helvetica"/>
-              </w:rPr>
-            </w:pPr>
-          </w:p>
-        </w:tc>
-        <w:tc>
-          <w:tcPr>
-            <w:tcW w:w="709" w:type="dxa"/>
-            <w:tcBorders>
-              <w:top w:val="nil"/>
-              <w:left w:val="nil"/>
-              <w:bottom w:val="nil"/>
-            </w:tcBorders>
-          </w:tcPr>
-          <w:p>
-            <w:pPr>
-              <w:pStyle w:val="Corps"/>
-              <w:pBdr>
-                <w:top w:val="none" w:sz="0" w:space="0" w:color="auto"/>
-                <w:left w:val="none" w:sz="0" w:space="0" w:color="auto"/>
-                <w:bottom w:val="none" w:sz="0" w:space="0" w:color="auto"/>
-                <w:right w:val="none" w:sz="0" w:space="0" w:color="auto"/>
-                <w:between w:val="none" w:sz="0" w:space="0" w:color="auto"/>
-                <w:bar w:val="none" w:sz="0" w:color="auto"/>
-              </w:pBdr>
-              <w:spacing w:after="160"/>
-              <w:rPr>
-                <w:rFonts w:ascii="Helvetica" w:eastAsia="Helvetica" w:hAnsi="Helvetica" w:cs="Helvetica"/>
-              </w:rPr>
-            </w:pPr>
-          </w:p>
-        </w:tc>
-        <w:tc>
-          <w:tcPr>
-            <w:tcW w:w="3500" w:type="dxa"/>
-          </w:tcPr>
-          <w:p>
-            <w:pPr>
-              <w:pStyle w:val="Corps"/>
-              <w:pBdr>
-                <w:top w:val="none" w:sz="0" w:space="0" w:color="auto"/>
-                <w:left w:val="none" w:sz="0" w:space="0" w:color="auto"/>
-                <w:bottom w:val="none" w:sz="0" w:space="0" w:color="auto"/>
-                <w:right w:val="none" w:sz="0" w:space="0" w:color="auto"/>
-                <w:between w:val="none" w:sz="0" w:space="0" w:color="auto"/>
-                <w:bar w:val="none" w:sz="0" w:color="auto"/>
-              </w:pBdr>
-              <w:spacing w:after="160"/>
-              <w:rPr>
-                <w:rFonts w:ascii="Helvetica" w:eastAsia="Helvetica" w:hAnsi="Helvetica" w:cs="Helvetica"/>
-              </w:rPr>
-            </w:pPr>
-            <w:proofErr w:type="gramStart"/>
-            <w:r>
-              <w:rPr>
-                <w:rFonts w:ascii="Helvetica" w:eastAsia="Helvetica" w:hAnsi="Helvetica" w:cs="Helvetica"/>
-              </w:rPr>
-              <w:t>password</w:t>
-            </w:r>
-            <w:proofErr w:type="gramEnd"/>
-            <w:r>
-              <w:rPr>
-                <w:rFonts w:ascii="Helvetica" w:eastAsia="Helvetica" w:hAnsi="Helvetica" w:cs="Helvetica"/>
-              </w:rPr>
-              <w:t>_</w:t>
-            </w:r>
-            <w:r>
-              <w:rPr>
-                <w:rFonts w:ascii="Helvetica" w:eastAsia="Helvetica" w:hAnsi="Helvetica" w:cs="Helvetica"/>
-              </w:rPr>
-              <w:t>utilisateu</w:t>
-            </w:r>
-            <w:r>
-              <w:rPr>
-                <w:rFonts w:ascii="Helvetica" w:eastAsia="Helvetica" w:hAnsi="Helvetica" w:cs="Helvetica"/>
-              </w:rPr>
-              <w:t>r</w:t>
-            </w:r>
-          </w:p>
-        </w:tc>
-      </w:tr>
-      <w:tr>
-        <w:tc>
-          <w:tcPr>
-            <w:tcW w:w="3500" w:type="dxa"/>
-            <w:tcBorders>
-              <w:top w:val="nil"/>
-              <w:left w:val="nil"/>
-              <w:bottom w:val="nil"/>
-              <w:right w:val="nil"/>
-            </w:tcBorders>
-          </w:tcPr>
-          <w:p>
-            <w:pPr>
-              <w:pStyle w:val="Corps"/>
-              <w:pBdr>
-                <w:top w:val="none" w:sz="0" w:space="0" w:color="auto"/>
-                <w:left w:val="none" w:sz="0" w:space="0" w:color="auto"/>
-                <w:bottom w:val="none" w:sz="0" w:space="0" w:color="auto"/>
-                <w:right w:val="none" w:sz="0" w:space="0" w:color="auto"/>
-                <w:between w:val="none" w:sz="0" w:space="0" w:color="auto"/>
-                <w:bar w:val="none" w:sz="0" w:color="auto"/>
-              </w:pBdr>
-              <w:spacing w:after="160"/>
-              <w:rPr>
-                <w:rFonts w:ascii="Helvetica" w:eastAsia="Helvetica" w:hAnsi="Helvetica" w:cs="Helvetica"/>
-              </w:rPr>
-            </w:pPr>
-          </w:p>
-        </w:tc>
-        <w:tc>
-          <w:tcPr>
-            <w:tcW w:w="709" w:type="dxa"/>
-            <w:tcBorders>
-              <w:top w:val="nil"/>
-              <w:left w:val="nil"/>
-              <w:bottom w:val="nil"/>
-            </w:tcBorders>
-          </w:tcPr>
-          <w:p>
-            <w:pPr>
-              <w:pStyle w:val="Corps"/>
-              <w:pBdr>
-                <w:top w:val="none" w:sz="0" w:space="0" w:color="auto"/>
-                <w:left w:val="none" w:sz="0" w:space="0" w:color="auto"/>
-                <w:bottom w:val="none" w:sz="0" w:space="0" w:color="auto"/>
-                <w:right w:val="none" w:sz="0" w:space="0" w:color="auto"/>
-                <w:between w:val="none" w:sz="0" w:space="0" w:color="auto"/>
-                <w:bar w:val="none" w:sz="0" w:color="auto"/>
-              </w:pBdr>
-              <w:spacing w:after="160"/>
-              <w:rPr>
-                <w:rFonts w:ascii="Helvetica" w:eastAsia="Helvetica" w:hAnsi="Helvetica" w:cs="Helvetica"/>
-              </w:rPr>
-            </w:pPr>
-          </w:p>
-        </w:tc>
-        <w:tc>
-          <w:tcPr>
-            <w:tcW w:w="3500" w:type="dxa"/>
-          </w:tcPr>
-          <w:p>
-            <w:pPr>
-              <w:pStyle w:val="Corps"/>
-              <w:pBdr>
-                <w:top w:val="none" w:sz="0" w:space="0" w:color="auto"/>
-                <w:left w:val="none" w:sz="0" w:space="0" w:color="auto"/>
-                <w:bottom w:val="none" w:sz="0" w:space="0" w:color="auto"/>
-                <w:right w:val="none" w:sz="0" w:space="0" w:color="auto"/>
-                <w:between w:val="none" w:sz="0" w:space="0" w:color="auto"/>
-                <w:bar w:val="none" w:sz="0" w:color="auto"/>
-              </w:pBdr>
-              <w:spacing w:after="160"/>
-              <w:rPr>
-                <w:rFonts w:ascii="Helvetica" w:eastAsia="Helvetica" w:hAnsi="Helvetica" w:cs="Helvetica"/>
-              </w:rPr>
-            </w:pPr>
-            <w:proofErr w:type="gramStart"/>
-            <w:r>
-              <w:rPr>
-                <w:rFonts w:ascii="Helvetica" w:eastAsia="Helvetica" w:hAnsi="Helvetica" w:cs="Helvetica"/>
-              </w:rPr>
-              <w:t>mail</w:t>
-            </w:r>
-            <w:proofErr w:type="gramEnd"/>
-            <w:r>
-              <w:rPr>
-                <w:rFonts w:ascii="Helvetica" w:eastAsia="Helvetica" w:hAnsi="Helvetica" w:cs="Helvetica"/>
-              </w:rPr>
-              <w:t>_</w:t>
-            </w:r>
-            <w:r>
-              <w:rPr>
-                <w:rFonts w:ascii="Helvetica" w:eastAsia="Helvetica" w:hAnsi="Helvetica" w:cs="Helvetica"/>
-              </w:rPr>
-              <w:t>utilisateu</w:t>
-            </w:r>
-            <w:r>
-              <w:rPr>
-                <w:rFonts w:ascii="Helvetica" w:eastAsia="Helvetica" w:hAnsi="Helvetica" w:cs="Helvetica"/>
-              </w:rPr>
-              <w:t>r</w:t>
-            </w:r>
-          </w:p>
-        </w:tc>
-      </w:tr>
-      <w:tr>
-        <w:tc>
-          <w:tcPr>
-            <w:tcW w:w="3500" w:type="dxa"/>
-            <w:tcBorders>
-              <w:top w:val="nil"/>
-              <w:left w:val="nil"/>
-              <w:bottom w:val="nil"/>
-              <w:right w:val="nil"/>
-            </w:tcBorders>
-          </w:tcPr>
-          <w:p>
-            <w:pPr>
-              <w:pStyle w:val="Corps"/>
-              <w:pBdr>
-                <w:top w:val="none" w:sz="0" w:space="0" w:color="auto"/>
-                <w:left w:val="none" w:sz="0" w:space="0" w:color="auto"/>
-                <w:bottom w:val="none" w:sz="0" w:space="0" w:color="auto"/>
-                <w:right w:val="none" w:sz="0" w:space="0" w:color="auto"/>
-                <w:between w:val="none" w:sz="0" w:space="0" w:color="auto"/>
-                <w:bar w:val="none" w:sz="0" w:color="auto"/>
-              </w:pBdr>
-              <w:spacing w:after="160"/>
-              <w:rPr>
-                <w:rFonts w:ascii="Helvetica" w:eastAsia="Helvetica" w:hAnsi="Helvetica" w:cs="Helvetica"/>
-              </w:rPr>
-            </w:pPr>
-          </w:p>
-        </w:tc>
-        <w:tc>
-          <w:tcPr>
-            <w:tcW w:w="709" w:type="dxa"/>
-            <w:tcBorders>
-              <w:top w:val="nil"/>
-              <w:left w:val="nil"/>
-              <w:bottom w:val="nil"/>
-            </w:tcBorders>
-          </w:tcPr>
-          <w:p>
-            <w:pPr>
-              <w:pStyle w:val="Corps"/>
-              <w:pBdr>
-                <w:top w:val="none" w:sz="0" w:space="0" w:color="auto"/>
-                <w:left w:val="none" w:sz="0" w:space="0" w:color="auto"/>
-                <w:bottom w:val="none" w:sz="0" w:space="0" w:color="auto"/>
-                <w:right w:val="none" w:sz="0" w:space="0" w:color="auto"/>
-                <w:between w:val="none" w:sz="0" w:space="0" w:color="auto"/>
-                <w:bar w:val="none" w:sz="0" w:color="auto"/>
-              </w:pBdr>
-              <w:spacing w:after="160"/>
-              <w:rPr>
-                <w:rFonts w:ascii="Helvetica" w:eastAsia="Helvetica" w:hAnsi="Helvetica" w:cs="Helvetica"/>
-              </w:rPr>
-            </w:pPr>
-          </w:p>
-        </w:tc>
-        <w:tc>
-          <w:tcPr>
-            <w:tcW w:w="3500" w:type="dxa"/>
-          </w:tcPr>
-          <w:p>
-            <w:pPr>
-              <w:pStyle w:val="Corps"/>
-              <w:pBdr>
-                <w:top w:val="none" w:sz="0" w:space="0" w:color="auto"/>
-                <w:left w:val="none" w:sz="0" w:space="0" w:color="auto"/>
-                <w:bottom w:val="none" w:sz="0" w:space="0" w:color="auto"/>
-                <w:right w:val="none" w:sz="0" w:space="0" w:color="auto"/>
-                <w:between w:val="none" w:sz="0" w:space="0" w:color="auto"/>
-                <w:bar w:val="none" w:sz="0" w:color="auto"/>
-              </w:pBdr>
-              <w:spacing w:after="160"/>
-              <w:rPr>
-                <w:rFonts w:ascii="Helvetica" w:eastAsia="Helvetica" w:hAnsi="Helvetica" w:cs="Helvetica"/>
-              </w:rPr>
-            </w:pPr>
-            <w:proofErr w:type="gramStart"/>
-            <w:r>
-              <w:rPr>
-                <w:rFonts w:ascii="Helvetica" w:eastAsia="Helvetica" w:hAnsi="Helvetica" w:cs="Helvetica"/>
-              </w:rPr>
-              <w:t>telephone</w:t>
-            </w:r>
-            <w:proofErr w:type="gramEnd"/>
-            <w:r>
-              <w:rPr>
-                <w:rFonts w:ascii="Helvetica" w:eastAsia="Helvetica" w:hAnsi="Helvetica" w:cs="Helvetica"/>
-              </w:rPr>
-              <w:t>_</w:t>
-            </w:r>
-            <w:r>
-              <w:rPr>
-                <w:rFonts w:ascii="Helvetica" w:eastAsia="Helvetica" w:hAnsi="Helvetica" w:cs="Helvetica"/>
-              </w:rPr>
-              <w:t>utilisateu</w:t>
-            </w:r>
-            <w:r>
-              <w:rPr>
-                <w:rFonts w:ascii="Helvetica" w:eastAsia="Helvetica" w:hAnsi="Helvetica" w:cs="Helvetica"/>
-              </w:rPr>
-              <w:t>r</w:t>
-            </w:r>
-          </w:p>
-        </w:tc>
-      </w:tr>
-      <w:tr>
-        <w:tc>
-          <w:tcPr>
-            <w:tcW w:w="3500" w:type="dxa"/>
-            <w:tcBorders>
-              <w:top w:val="nil"/>
-              <w:left w:val="nil"/>
-              <w:bottom w:val="nil"/>
-              <w:right w:val="nil"/>
-            </w:tcBorders>
-          </w:tcPr>
-          <w:p>
-            <w:pPr>
-              <w:pStyle w:val="Corps"/>
-              <w:pBdr>
-                <w:top w:val="none" w:sz="0" w:space="0" w:color="auto"/>
-                <w:left w:val="none" w:sz="0" w:space="0" w:color="auto"/>
-                <w:bottom w:val="none" w:sz="0" w:space="0" w:color="auto"/>
-                <w:right w:val="none" w:sz="0" w:space="0" w:color="auto"/>
-                <w:between w:val="none" w:sz="0" w:space="0" w:color="auto"/>
-                <w:bar w:val="none" w:sz="0" w:color="auto"/>
-              </w:pBdr>
-              <w:spacing w:after="160"/>
-              <w:rPr>
-                <w:rFonts w:ascii="Helvetica" w:eastAsia="Helvetica" w:hAnsi="Helvetica" w:cs="Helvetica"/>
-              </w:rPr>
-            </w:pPr>
-          </w:p>
-        </w:tc>
-        <w:tc>
-          <w:tcPr>
-            <w:tcW w:w="709" w:type="dxa"/>
-            <w:tcBorders>
-              <w:top w:val="nil"/>
-              <w:left w:val="nil"/>
-              <w:bottom w:val="nil"/>
-            </w:tcBorders>
-          </w:tcPr>
-          <w:p>
-            <w:pPr>
-              <w:pStyle w:val="Corps"/>
-              <w:pBdr>
-                <w:top w:val="none" w:sz="0" w:space="0" w:color="auto"/>
-                <w:left w:val="none" w:sz="0" w:space="0" w:color="auto"/>
-                <w:bottom w:val="none" w:sz="0" w:space="0" w:color="auto"/>
-                <w:right w:val="none" w:sz="0" w:space="0" w:color="auto"/>
-                <w:between w:val="none" w:sz="0" w:space="0" w:color="auto"/>
-                <w:bar w:val="none" w:sz="0" w:color="auto"/>
-              </w:pBdr>
-              <w:spacing w:after="160"/>
-              <w:rPr>
-                <w:rFonts w:ascii="Helvetica" w:eastAsia="Helvetica" w:hAnsi="Helvetica" w:cs="Helvetica"/>
-              </w:rPr>
-            </w:pPr>
-          </w:p>
-        </w:tc>
-        <w:tc>
-          <w:tcPr>
-            <w:tcW w:w="3500" w:type="dxa"/>
-          </w:tcPr>
-          <w:p>
-            <w:pPr>
-              <w:pStyle w:val="Corps"/>
-              <w:pBdr>
-                <w:top w:val="none" w:sz="0" w:space="0" w:color="auto"/>
-                <w:left w:val="none" w:sz="0" w:space="0" w:color="auto"/>
-                <w:bottom w:val="none" w:sz="0" w:space="0" w:color="auto"/>
-                <w:right w:val="none" w:sz="0" w:space="0" w:color="auto"/>
-                <w:between w:val="none" w:sz="0" w:space="0" w:color="auto"/>
-                <w:bar w:val="none" w:sz="0" w:color="auto"/>
-              </w:pBdr>
-              <w:spacing w:after="160"/>
-              <w:rPr>
-                <w:rFonts w:ascii="Helvetica" w:eastAsia="Helvetica" w:hAnsi="Helvetica" w:cs="Helvetica"/>
-              </w:rPr>
-            </w:pPr>
-            <w:r>
-              <w:rPr>
-                <w:rFonts w:ascii="Helvetica" w:eastAsia="Helvetica" w:hAnsi="Helvetica" w:cs="Helvetica"/>
-              </w:rPr>
-              <w:t>Adresse_ligne1_</w:t>
-            </w:r>
-            <w:r>
-              <w:rPr>
-                <w:rFonts w:ascii="Helvetica" w:eastAsia="Helvetica" w:hAnsi="Helvetica" w:cs="Helvetica"/>
-              </w:rPr>
-              <w:t>utilisateu</w:t>
-            </w:r>
-            <w:r>
-              <w:rPr>
-                <w:rFonts w:ascii="Helvetica" w:eastAsia="Helvetica" w:hAnsi="Helvetica" w:cs="Helvetica"/>
-              </w:rPr>
-              <w:t>r</w:t>
-            </w:r>
-          </w:p>
-        </w:tc>
-      </w:tr>
-      <w:tr>
-        <w:tc>
-          <w:tcPr>
-            <w:tcW w:w="3500" w:type="dxa"/>
-            <w:tcBorders>
-              <w:top w:val="nil"/>
-              <w:left w:val="nil"/>
-              <w:bottom w:val="nil"/>
-              <w:right w:val="nil"/>
-            </w:tcBorders>
-          </w:tcPr>
-          <w:p>
-            <w:pPr>
-              <w:pStyle w:val="Corps"/>
-              <w:pBdr>
-                <w:top w:val="none" w:sz="0" w:space="0" w:color="auto"/>
-                <w:left w:val="none" w:sz="0" w:space="0" w:color="auto"/>
-                <w:bottom w:val="none" w:sz="0" w:space="0" w:color="auto"/>
-                <w:right w:val="none" w:sz="0" w:space="0" w:color="auto"/>
-                <w:between w:val="none" w:sz="0" w:space="0" w:color="auto"/>
-                <w:bar w:val="none" w:sz="0" w:color="auto"/>
-              </w:pBdr>
-              <w:spacing w:after="160"/>
-              <w:rPr>
-                <w:rFonts w:ascii="Helvetica" w:eastAsia="Helvetica" w:hAnsi="Helvetica" w:cs="Helvetica"/>
-              </w:rPr>
-            </w:pPr>
-          </w:p>
-        </w:tc>
-        <w:tc>
-          <w:tcPr>
-            <w:tcW w:w="709" w:type="dxa"/>
-            <w:tcBorders>
-              <w:top w:val="nil"/>
-              <w:left w:val="nil"/>
-              <w:bottom w:val="nil"/>
-            </w:tcBorders>
-          </w:tcPr>
-          <w:p>
-            <w:pPr>
-              <w:pStyle w:val="Corps"/>
-              <w:pBdr>
-                <w:top w:val="none" w:sz="0" w:space="0" w:color="auto"/>
-                <w:left w:val="none" w:sz="0" w:space="0" w:color="auto"/>
-                <w:bottom w:val="none" w:sz="0" w:space="0" w:color="auto"/>
-                <w:right w:val="none" w:sz="0" w:space="0" w:color="auto"/>
-                <w:between w:val="none" w:sz="0" w:space="0" w:color="auto"/>
-                <w:bar w:val="none" w:sz="0" w:color="auto"/>
-              </w:pBdr>
-              <w:spacing w:after="160"/>
-              <w:rPr>
-                <w:rFonts w:ascii="Helvetica" w:eastAsia="Helvetica" w:hAnsi="Helvetica" w:cs="Helvetica"/>
-              </w:rPr>
-            </w:pPr>
-          </w:p>
-        </w:tc>
-        <w:tc>
-          <w:tcPr>
-            <w:tcW w:w="3500" w:type="dxa"/>
-          </w:tcPr>
-          <w:p>
-            <w:pPr>
-              <w:pStyle w:val="Corps"/>
-              <w:pBdr>
-                <w:top w:val="none" w:sz="0" w:space="0" w:color="auto"/>
-                <w:left w:val="none" w:sz="0" w:space="0" w:color="auto"/>
-                <w:bottom w:val="none" w:sz="0" w:space="0" w:color="auto"/>
-                <w:right w:val="none" w:sz="0" w:space="0" w:color="auto"/>
-                <w:between w:val="none" w:sz="0" w:space="0" w:color="auto"/>
-                <w:bar w:val="none" w:sz="0" w:color="auto"/>
-              </w:pBdr>
-              <w:spacing w:after="160"/>
-              <w:rPr>
-                <w:rFonts w:ascii="Helvetica" w:eastAsia="Helvetica" w:hAnsi="Helvetica" w:cs="Helvetica"/>
-              </w:rPr>
-            </w:pPr>
-            <w:r>
-              <w:rPr>
-                <w:rFonts w:ascii="Helvetica" w:eastAsia="Helvetica" w:hAnsi="Helvetica" w:cs="Helvetica"/>
-              </w:rPr>
-              <w:t>Adresse_ligne2_</w:t>
-            </w:r>
-            <w:r>
-              <w:rPr>
-                <w:rFonts w:ascii="Helvetica" w:eastAsia="Helvetica" w:hAnsi="Helvetica" w:cs="Helvetica"/>
-              </w:rPr>
-              <w:t>utilisateu</w:t>
-            </w:r>
-            <w:r>
-              <w:rPr>
-                <w:rFonts w:ascii="Helvetica" w:eastAsia="Helvetica" w:hAnsi="Helvetica" w:cs="Helvetica"/>
-              </w:rPr>
-              <w:t>r</w:t>
-            </w:r>
-          </w:p>
-        </w:tc>
-      </w:tr>
-      <w:tr>
-        <w:tc>
-          <w:tcPr>
-            <w:tcW w:w="3500" w:type="dxa"/>
-            <w:tcBorders>
-              <w:top w:val="nil"/>
-              <w:left w:val="nil"/>
-              <w:bottom w:val="nil"/>
-              <w:right w:val="nil"/>
-            </w:tcBorders>
-          </w:tcPr>
-          <w:p>
-            <w:pPr>
-              <w:pStyle w:val="Corps"/>
-              <w:pBdr>
-                <w:top w:val="none" w:sz="0" w:space="0" w:color="auto"/>
-                <w:left w:val="none" w:sz="0" w:space="0" w:color="auto"/>
-                <w:bottom w:val="none" w:sz="0" w:space="0" w:color="auto"/>
-                <w:right w:val="none" w:sz="0" w:space="0" w:color="auto"/>
-                <w:between w:val="none" w:sz="0" w:space="0" w:color="auto"/>
-                <w:bar w:val="none" w:sz="0" w:color="auto"/>
-              </w:pBdr>
-              <w:spacing w:after="160"/>
-              <w:rPr>
-                <w:rFonts w:ascii="Helvetica" w:eastAsia="Helvetica" w:hAnsi="Helvetica" w:cs="Helvetica"/>
-              </w:rPr>
-            </w:pPr>
-          </w:p>
-        </w:tc>
-        <w:tc>
-          <w:tcPr>
-            <w:tcW w:w="709" w:type="dxa"/>
-            <w:tcBorders>
-              <w:top w:val="nil"/>
-              <w:left w:val="nil"/>
-              <w:bottom w:val="nil"/>
-            </w:tcBorders>
-          </w:tcPr>
-          <w:p>
-            <w:pPr>
-              <w:pStyle w:val="Corps"/>
-              <w:pBdr>
-                <w:top w:val="none" w:sz="0" w:space="0" w:color="auto"/>
-                <w:left w:val="none" w:sz="0" w:space="0" w:color="auto"/>
-                <w:bottom w:val="none" w:sz="0" w:space="0" w:color="auto"/>
-                <w:right w:val="none" w:sz="0" w:space="0" w:color="auto"/>
-                <w:between w:val="none" w:sz="0" w:space="0" w:color="auto"/>
-                <w:bar w:val="none" w:sz="0" w:color="auto"/>
-              </w:pBdr>
-              <w:spacing w:after="160"/>
-              <w:rPr>
-                <w:rFonts w:ascii="Helvetica" w:eastAsia="Helvetica" w:hAnsi="Helvetica" w:cs="Helvetica"/>
-              </w:rPr>
-            </w:pPr>
-          </w:p>
-        </w:tc>
-        <w:tc>
-          <w:tcPr>
-            <w:tcW w:w="3500" w:type="dxa"/>
-          </w:tcPr>
-          <w:p>
-            <w:pPr>
-              <w:pStyle w:val="Corps"/>
-              <w:pBdr>
-                <w:top w:val="none" w:sz="0" w:space="0" w:color="auto"/>
-                <w:left w:val="none" w:sz="0" w:space="0" w:color="auto"/>
-                <w:bottom w:val="none" w:sz="0" w:space="0" w:color="auto"/>
-                <w:right w:val="none" w:sz="0" w:space="0" w:color="auto"/>
-                <w:between w:val="none" w:sz="0" w:space="0" w:color="auto"/>
-                <w:bar w:val="none" w:sz="0" w:color="auto"/>
-              </w:pBdr>
-              <w:spacing w:after="160"/>
-              <w:rPr>
-                <w:rFonts w:ascii="Helvetica" w:eastAsia="Helvetica" w:hAnsi="Helvetica" w:cs="Helvetica"/>
-              </w:rPr>
-            </w:pPr>
-            <w:r>
-              <w:rPr>
-                <w:rFonts w:ascii="Helvetica" w:eastAsia="Helvetica" w:hAnsi="Helvetica" w:cs="Helvetica"/>
-              </w:rPr>
-              <w:t>Code_postal_</w:t>
-            </w:r>
-            <w:r>
-              <w:rPr>
-                <w:rFonts w:ascii="Helvetica" w:eastAsia="Helvetica" w:hAnsi="Helvetica" w:cs="Helvetica"/>
-              </w:rPr>
-              <w:t>utilisateu</w:t>
-            </w:r>
-            <w:r>
-              <w:rPr>
-                <w:rFonts w:ascii="Helvetica" w:eastAsia="Helvetica" w:hAnsi="Helvetica" w:cs="Helvetica"/>
-              </w:rPr>
-              <w:t>r</w:t>
-            </w:r>
-          </w:p>
-        </w:tc>
-      </w:tr>
-      <w:tr>
-        <w:tc>
-          <w:tcPr>
-            <w:tcW w:w="3500" w:type="dxa"/>
-            <w:tcBorders>
-              <w:top w:val="nil"/>
-              <w:left w:val="nil"/>
-              <w:bottom w:val="nil"/>
-              <w:right w:val="nil"/>
-            </w:tcBorders>
-          </w:tcPr>
-          <w:p>
-            <w:pPr>
-              <w:pStyle w:val="Corps"/>
-              <w:pBdr>
-                <w:top w:val="none" w:sz="0" w:space="0" w:color="auto"/>
-                <w:left w:val="none" w:sz="0" w:space="0" w:color="auto"/>
-                <w:bottom w:val="none" w:sz="0" w:space="0" w:color="auto"/>
-                <w:right w:val="none" w:sz="0" w:space="0" w:color="auto"/>
-                <w:between w:val="none" w:sz="0" w:space="0" w:color="auto"/>
-                <w:bar w:val="none" w:sz="0" w:color="auto"/>
-              </w:pBdr>
-              <w:spacing w:after="160"/>
-              <w:rPr>
-                <w:rFonts w:ascii="Helvetica" w:eastAsia="Helvetica" w:hAnsi="Helvetica" w:cs="Helvetica"/>
-              </w:rPr>
-            </w:pPr>
-          </w:p>
-        </w:tc>
-        <w:tc>
-          <w:tcPr>
-            <w:tcW w:w="709" w:type="dxa"/>
-            <w:tcBorders>
-              <w:top w:val="nil"/>
-              <w:left w:val="nil"/>
-              <w:bottom w:val="nil"/>
-            </w:tcBorders>
-          </w:tcPr>
-          <w:p>
-            <w:pPr>
-              <w:pStyle w:val="Corps"/>
-              <w:pBdr>
-                <w:top w:val="none" w:sz="0" w:space="0" w:color="auto"/>
-                <w:left w:val="none" w:sz="0" w:space="0" w:color="auto"/>
-                <w:bottom w:val="none" w:sz="0" w:space="0" w:color="auto"/>
-                <w:right w:val="none" w:sz="0" w:space="0" w:color="auto"/>
-                <w:between w:val="none" w:sz="0" w:space="0" w:color="auto"/>
-                <w:bar w:val="none" w:sz="0" w:color="auto"/>
-              </w:pBdr>
-              <w:spacing w:after="160"/>
-              <w:rPr>
-                <w:rFonts w:ascii="Helvetica" w:eastAsia="Helvetica" w:hAnsi="Helvetica" w:cs="Helvetica"/>
-              </w:rPr>
-            </w:pPr>
-          </w:p>
-        </w:tc>
-        <w:tc>
-          <w:tcPr>
-            <w:tcW w:w="3500" w:type="dxa"/>
-          </w:tcPr>
-          <w:p>
-            <w:pPr>
-              <w:pStyle w:val="Corps"/>
-              <w:pBdr>
-                <w:top w:val="none" w:sz="0" w:space="0" w:color="auto"/>
-                <w:left w:val="none" w:sz="0" w:space="0" w:color="auto"/>
-                <w:bottom w:val="none" w:sz="0" w:space="0" w:color="auto"/>
-                <w:right w:val="none" w:sz="0" w:space="0" w:color="auto"/>
-                <w:between w:val="none" w:sz="0" w:space="0" w:color="auto"/>
-                <w:bar w:val="none" w:sz="0" w:color="auto"/>
-              </w:pBdr>
-              <w:spacing w:after="160"/>
-              <w:rPr>
-                <w:rFonts w:ascii="Helvetica" w:eastAsia="Helvetica" w:hAnsi="Helvetica" w:cs="Helvetica"/>
-              </w:rPr>
-            </w:pPr>
-            <w:proofErr w:type="gramStart"/>
-            <w:r>
-              <w:rPr>
-                <w:rFonts w:ascii="Helvetica" w:eastAsia="Helvetica" w:hAnsi="Helvetica" w:cs="Helvetica"/>
-              </w:rPr>
-              <w:t>ville</w:t>
-            </w:r>
-            <w:proofErr w:type="gramEnd"/>
-            <w:r>
-              <w:rPr>
-                <w:rFonts w:ascii="Helvetica" w:eastAsia="Helvetica" w:hAnsi="Helvetica" w:cs="Helvetica"/>
-              </w:rPr>
-              <w:t>_</w:t>
-            </w:r>
-            <w:r>
-              <w:rPr>
-                <w:rFonts w:ascii="Helvetica" w:eastAsia="Helvetica" w:hAnsi="Helvetica" w:cs="Helvetica"/>
-              </w:rPr>
-              <w:t>utilisateu</w:t>
-            </w:r>
-            <w:r>
-              <w:rPr>
-                <w:rFonts w:ascii="Helvetica" w:eastAsia="Helvetica" w:hAnsi="Helvetica" w:cs="Helvetica"/>
-              </w:rPr>
-              <w:t>r</w:t>
-            </w:r>
-          </w:p>
-        </w:tc>
-      </w:tr>
-      <w:tr>
-        <w:tc>
-          <w:tcPr>
-            <w:tcW w:w="3500" w:type="dxa"/>
-            <w:tcBorders>
-              <w:top w:val="nil"/>
-              <w:left w:val="nil"/>
-              <w:bottom w:val="nil"/>
-              <w:right w:val="nil"/>
-            </w:tcBorders>
-          </w:tcPr>
-          <w:p>
-            <w:pPr>
-              <w:pStyle w:val="Corps"/>
-              <w:pBdr>
-                <w:top w:val="none" w:sz="0" w:space="0" w:color="auto"/>
-                <w:left w:val="none" w:sz="0" w:space="0" w:color="auto"/>
-                <w:bottom w:val="none" w:sz="0" w:space="0" w:color="auto"/>
-                <w:right w:val="none" w:sz="0" w:space="0" w:color="auto"/>
-                <w:between w:val="none" w:sz="0" w:space="0" w:color="auto"/>
-                <w:bar w:val="none" w:sz="0" w:color="auto"/>
-              </w:pBdr>
-              <w:spacing w:after="160"/>
-              <w:rPr>
-                <w:rFonts w:ascii="Helvetica" w:eastAsia="Helvetica" w:hAnsi="Helvetica" w:cs="Helvetica"/>
-              </w:rPr>
-            </w:pPr>
-          </w:p>
-        </w:tc>
-        <w:tc>
-          <w:tcPr>
-            <w:tcW w:w="709" w:type="dxa"/>
-            <w:tcBorders>
-              <w:top w:val="nil"/>
-              <w:left w:val="nil"/>
-              <w:bottom w:val="nil"/>
-            </w:tcBorders>
-          </w:tcPr>
-          <w:p>
-            <w:pPr>
-              <w:pStyle w:val="Corps"/>
-              <w:pBdr>
-                <w:top w:val="none" w:sz="0" w:space="0" w:color="auto"/>
-                <w:left w:val="none" w:sz="0" w:space="0" w:color="auto"/>
-                <w:bottom w:val="none" w:sz="0" w:space="0" w:color="auto"/>
-                <w:right w:val="none" w:sz="0" w:space="0" w:color="auto"/>
-                <w:between w:val="none" w:sz="0" w:space="0" w:color="auto"/>
-                <w:bar w:val="none" w:sz="0" w:color="auto"/>
-              </w:pBdr>
-              <w:spacing w:after="160"/>
-              <w:rPr>
-                <w:rFonts w:ascii="Helvetica" w:eastAsia="Helvetica" w:hAnsi="Helvetica" w:cs="Helvetica"/>
-              </w:rPr>
-            </w:pPr>
-          </w:p>
-        </w:tc>
-        <w:tc>
-          <w:tcPr>
-            <w:tcW w:w="3500" w:type="dxa"/>
-          </w:tcPr>
-          <w:p>
-            <w:pPr>
-              <w:pStyle w:val="Corps"/>
-              <w:pBdr>
-                <w:top w:val="none" w:sz="0" w:space="0" w:color="auto"/>
-                <w:left w:val="none" w:sz="0" w:space="0" w:color="auto"/>
-                <w:bottom w:val="none" w:sz="0" w:space="0" w:color="auto"/>
-                <w:right w:val="none" w:sz="0" w:space="0" w:color="auto"/>
-                <w:between w:val="none" w:sz="0" w:space="0" w:color="auto"/>
-                <w:bar w:val="none" w:sz="0" w:color="auto"/>
-              </w:pBdr>
-              <w:spacing w:after="160"/>
-              <w:rPr>
-                <w:rFonts w:ascii="Helvetica" w:eastAsia="Helvetica" w:hAnsi="Helvetica" w:cs="Helvetica"/>
-              </w:rPr>
-            </w:pPr>
-            <w:proofErr w:type="gramStart"/>
-            <w:r>
-              <w:rPr>
-                <w:rFonts w:ascii="Helvetica" w:eastAsia="Helvetica" w:hAnsi="Helvetica" w:cs="Helvetica"/>
-              </w:rPr>
-              <w:t>pays</w:t>
-            </w:r>
-            <w:proofErr w:type="gramEnd"/>
-            <w:r>
-              <w:rPr>
-                <w:rFonts w:ascii="Helvetica" w:eastAsia="Helvetica" w:hAnsi="Helvetica" w:cs="Helvetica"/>
-              </w:rPr>
-              <w:t>_</w:t>
-            </w:r>
-            <w:r>
-              <w:rPr>
-                <w:rFonts w:ascii="Helvetica" w:eastAsia="Helvetica" w:hAnsi="Helvetica" w:cs="Helvetica"/>
-              </w:rPr>
-              <w:t>utilisateu</w:t>
-            </w:r>
-            <w:r>
-              <w:rPr>
-                <w:rFonts w:ascii="Helvetica" w:eastAsia="Helvetica" w:hAnsi="Helvetica" w:cs="Helvetica"/>
-              </w:rPr>
-              <w:t>r</w:t>
-            </w:r>
+            <w:proofErr w:type="spellEnd"/>
           </w:p>
         </w:tc>
       </w:tr>
@@ -4822,7 +3340,6 @@
         <w:rPr>
           <w:color w:val="3762A2"/>
         </w:rPr>
-        <w:lastRenderedPageBreak/>
         <w:br/>
       </w:r>
       <w:r>
@@ -5103,7 +3620,31 @@
           <w:highlight w:val="lightGray"/>
           <w:lang w:val="fr-FR" w:eastAsia="fr-FR"/>
         </w:rPr>
-        <w:t>Votre Snipet de votre Home Page</w:t>
+        <w:t xml:space="preserve">Votre </w:t>
+      </w:r>
+      <w:proofErr w:type="spellStart"/>
+      <w:r>
+        <w:rPr>
+          <w:rFonts w:ascii="Helvetica" w:eastAsia="Source Sans Pro" w:hAnsi="Helvetica" w:cs="Source Sans Pro"/>
+          <w:color w:val="000000"/>
+          <w:sz w:val="26"/>
+          <w:szCs w:val="26"/>
+          <w:highlight w:val="lightGray"/>
+          <w:lang w:val="fr-FR" w:eastAsia="fr-FR"/>
+        </w:rPr>
+        <w:t>Snipet</w:t>
+      </w:r>
+      <w:proofErr w:type="spellEnd"/>
+      <w:r>
+        <w:rPr>
+          <w:rFonts w:ascii="Helvetica" w:eastAsia="Source Sans Pro" w:hAnsi="Helvetica" w:cs="Source Sans Pro"/>
+          <w:color w:val="000000"/>
+          <w:sz w:val="26"/>
+          <w:szCs w:val="26"/>
+          <w:highlight w:val="lightGray"/>
+          <w:lang w:val="fr-FR" w:eastAsia="fr-FR"/>
+        </w:rPr>
+        <w:t xml:space="preserve"> de votre Home Page</w:t>
       </w:r>
     </w:p>
     <w:p>
@@ -5141,7 +3682,31 @@
           <w:highlight w:val="lightGray"/>
           <w:lang w:val="fr-FR" w:eastAsia="fr-FR"/>
         </w:rPr>
-        <w:t xml:space="preserve">Balise title : </w:t>
+        <w:t xml:space="preserve">Balise </w:t>
+      </w:r>
+      <w:proofErr w:type="spellStart"/>
+      <w:r>
+        <w:rPr>
+          <w:rFonts w:ascii="Helvetica" w:eastAsia="Source Sans Pro" w:hAnsi="Helvetica" w:cs="Source Sans Pro"/>
+          <w:color w:val="000000"/>
+          <w:sz w:val="26"/>
+          <w:szCs w:val="26"/>
+          <w:highlight w:val="lightGray"/>
+          <w:lang w:val="fr-FR" w:eastAsia="fr-FR"/>
+        </w:rPr>
+        <w:t>title</w:t>
+      </w:r>
+      <w:proofErr w:type="spellEnd"/>
+      <w:r>
+        <w:rPr>
+          <w:rFonts w:ascii="Helvetica" w:eastAsia="Source Sans Pro" w:hAnsi="Helvetica" w:cs="Source Sans Pro"/>
+          <w:color w:val="000000"/>
+          <w:sz w:val="26"/>
+          <w:szCs w:val="26"/>
+          <w:highlight w:val="lightGray"/>
+          <w:lang w:val="fr-FR" w:eastAsia="fr-FR"/>
+        </w:rPr>
+        <w:t xml:space="preserve"> : </w:t>
       </w:r>
     </w:p>
     <w:p>
@@ -5327,7 +3892,6 @@
           <w:lang w:val="fr-FR" w:eastAsia="fr-FR"/>
         </w:rPr>
       </w:pPr>
-      <w:proofErr w:type="gramStart"/>
       <w:r>
         <w:rPr>
           <w:rFonts w:ascii="Helvetica" w:eastAsia="Source Sans Pro" w:hAnsi="Helvetica" w:cs="Source Sans Pro"/>
@@ -5337,19 +3901,7 @@
           <w:highlight w:val="lightGray"/>
           <w:lang w:val="fr-FR" w:eastAsia="fr-FR"/>
         </w:rPr>
-        <w:t>catégorie</w:t>
-      </w:r>
-      <w:proofErr w:type="gramEnd"/>
-      <w:r>
-        <w:rPr>
-          <w:rFonts w:ascii="Helvetica" w:eastAsia="Source Sans Pro" w:hAnsi="Helvetica" w:cs="Source Sans Pro"/>
-          <w:color w:val="000000"/>
-          <w:sz w:val="26"/>
-          <w:szCs w:val="26"/>
-          <w:highlight w:val="lightGray"/>
-          <w:lang w:val="fr-FR" w:eastAsia="fr-FR"/>
-        </w:rPr>
-        <w:t xml:space="preserve"> choisie</w:t>
+        <w:t>catégorie choisie</w:t>
       </w:r>
     </w:p>
     <w:p>
@@ -5377,7 +3929,6 @@
           <w:lang w:val="fr-FR" w:eastAsia="fr-FR"/>
         </w:rPr>
       </w:pPr>
-      <w:proofErr w:type="gramStart"/>
       <w:r>
         <w:rPr>
           <w:rFonts w:ascii="Helvetica" w:eastAsia="Source Sans Pro" w:hAnsi="Helvetica" w:cs="Source Sans Pro"/>
@@ -5387,19 +3938,7 @@
           <w:highlight w:val="lightGray"/>
           <w:lang w:val="fr-FR" w:eastAsia="fr-FR"/>
         </w:rPr>
-        <w:t>description</w:t>
-      </w:r>
-      <w:proofErr w:type="gramEnd"/>
-      <w:r>
-        <w:rPr>
-          <w:rFonts w:ascii="Helvetica" w:eastAsia="Source Sans Pro" w:hAnsi="Helvetica" w:cs="Source Sans Pro"/>
-          <w:color w:val="000000"/>
-          <w:sz w:val="26"/>
-          <w:szCs w:val="26"/>
-          <w:highlight w:val="lightGray"/>
-          <w:lang w:val="fr-FR" w:eastAsia="fr-FR"/>
-        </w:rPr>
-        <w:t>.</w:t>
+        <w:t>description.</w:t>
       </w:r>
     </w:p>
     <w:p>
@@ -5737,7 +4276,6 @@
           <w:highlight w:val="lightGray"/>
           <w:u w:color="000000"/>
         </w:rPr>
-        <w:lastRenderedPageBreak/>
         <w:t xml:space="preserve">Ajoutez à votre cahier des charges toutes les maquettes et prototypes de vos idées concernant le résultat que vous aimeriez obtenir avec ce site Internet. </w:t>
       </w:r>
     </w:p>
@@ -5839,7 +4377,23 @@
           <w:rFonts w:ascii="Helvetica" w:hAnsi="Helvetica"/>
           <w:highlight w:val="lightGray"/>
         </w:rPr>
-        <w:t>L’arborescence du site (les rubriques, sous rubriques, type d’URL’s etc…)</w:t>
+        <w:t>L’arborescence du site (les rubriques, sous rubriques, type d’</w:t>
+      </w:r>
+      <w:proofErr w:type="spellStart"/>
+      <w:r>
+        <w:rPr>
+          <w:rFonts w:ascii="Helvetica" w:hAnsi="Helvetica"/>
+          <w:highlight w:val="lightGray"/>
+        </w:rPr>
+        <w:t>URL’s</w:t>
+      </w:r>
+      <w:proofErr w:type="spellEnd"/>
+      <w:r>
+        <w:rPr>
+          <w:rFonts w:ascii="Helvetica" w:hAnsi="Helvetica"/>
+          <w:highlight w:val="lightGray"/>
+        </w:rPr>
+        <w:t xml:space="preserve"> etc…)</w:t>
       </w:r>
       <w:r>
         <w:rPr>
@@ -5862,21 +4416,12 @@
           <w:highlight w:val="lightGray"/>
         </w:rPr>
       </w:pPr>
-      <w:proofErr w:type="gramStart"/>
       <w:r>
         <w:rPr>
           <w:rFonts w:ascii="Helvetica" w:hAnsi="Helvetica"/>
           <w:highlight w:val="lightGray"/>
         </w:rPr>
-        <w:t>créer</w:t>
-      </w:r>
-      <w:proofErr w:type="gramEnd"/>
-      <w:r>
-        <w:rPr>
-          <w:rFonts w:ascii="Helvetica" w:hAnsi="Helvetica"/>
-          <w:highlight w:val="lightGray"/>
-        </w:rPr>
-        <w:t xml:space="preserve"> l’arborescenc</w:t>
+        <w:t>créer l’arborescenc</w:t>
       </w:r>
       <w:r>
         <w:rPr>
@@ -5899,21 +4444,12 @@
           <w:highlight w:val="lightGray"/>
         </w:rPr>
       </w:pPr>
-      <w:proofErr w:type="gramStart"/>
       <w:r>
         <w:rPr>
           <w:rFonts w:ascii="Helvetica" w:eastAsia="Helvetica" w:hAnsi="Helvetica" w:cs="Helvetica"/>
           <w:highlight w:val="lightGray"/>
         </w:rPr>
-        <w:t>créer</w:t>
-      </w:r>
-      <w:proofErr w:type="gramEnd"/>
-      <w:r>
-        <w:rPr>
-          <w:rFonts w:ascii="Helvetica" w:eastAsia="Helvetica" w:hAnsi="Helvetica" w:cs="Helvetica"/>
-          <w:highlight w:val="lightGray"/>
-        </w:rPr>
-        <w:t xml:space="preserve"> le maquette de la home page</w:t>
+        <w:t>créer le maquette de la home page</w:t>
       </w:r>
     </w:p>
     <w:p>
@@ -5954,6 +4490,7 @@
           <w:sz w:val="40"/>
           <w:szCs w:val="40"/>
         </w:rPr>
+        <w:lastRenderedPageBreak/>
         <w:t xml:space="preserve">spécificités et livrables </w:t>
       </w:r>
     </w:p>
@@ -6295,26 +4832,7 @@
           <w:sz w:val="40"/>
           <w:szCs w:val="40"/>
         </w:rPr>
-        <w:lastRenderedPageBreak/>
-        <w:t>ENVELOPPE BUDGETAIRE</w:t>
-      </w:r>
-      <w:proofErr w:type="gramStart"/>
-      <w:r>
-        <w:rPr>
-          <w:color w:val="3762A2"/>
-          <w:sz w:val="40"/>
-          <w:szCs w:val="40"/>
-        </w:rPr>
-        <w:t> : ….</w:t>
-      </w:r>
-      <w:proofErr w:type="gramEnd"/>
-      <w:r>
-        <w:rPr>
-          <w:color w:val="3762A2"/>
-          <w:sz w:val="40"/>
-          <w:szCs w:val="40"/>
-        </w:rPr>
-        <w:t>€</w:t>
+        <w:t>ENVELOPPE BUDGETAIRE : ….€</w:t>
       </w:r>
     </w:p>
     <w:p>

</xml_diff>

<commit_message>
Mise à jour suite TP eval
Mise à jour + présentation pour éval
</commit_message>
<xml_diff>
--- a/1_CahierDesCharges/CahierChargesProjetFilRouge.docx
+++ b/1_CahierDesCharges/CahierChargesProjetFilRouge.docx
@@ -1023,7 +1023,28 @@
         <w:rPr>
           <w:rFonts w:ascii="Helvetica" w:eastAsia="Helvetica" w:hAnsi="Helvetica" w:cs="Helvetica"/>
         </w:rPr>
-        <w:t xml:space="preserve"> Projet</w:t>
+        <w:t xml:space="preserve"> </w:t>
+      </w:r>
+      <w:r>
+        <w:rPr>
+          <w:rFonts w:ascii="Helvetica" w:eastAsia="Helvetica" w:hAnsi="Helvetica" w:cs="Helvetica"/>
+          <w:color w:val="00B0F0"/>
+        </w:rPr>
+        <w:t>Proje</w:t>
+      </w:r>
+      <w:r>
+        <w:rPr>
+          <w:rFonts w:ascii="Helvetica" w:eastAsia="Helvetica" w:hAnsi="Helvetica" w:cs="Helvetica"/>
+          <w:color w:val="00B0F0"/>
+        </w:rPr>
+        <w:t>c</w:t>
+      </w:r>
+      <w:r>
+        <w:rPr>
+          <w:rFonts w:ascii="Helvetica" w:eastAsia="Helvetica" w:hAnsi="Helvetica" w:cs="Helvetica"/>
+          <w:color w:val="00B0F0"/>
+        </w:rPr>
+        <w:t>t</w:t>
       </w:r>
     </w:p>
     <w:p>
@@ -1159,8 +1180,9 @@
       <w:r>
         <w:rPr>
           <w:rFonts w:ascii="Helvetica" w:eastAsia="Helvetica" w:hAnsi="Helvetica" w:cs="Helvetica"/>
-        </w:rPr>
-        <w:t>Actualité</w:t>
+          <w:color w:val="00B0F0"/>
+        </w:rPr>
+        <w:t>New</w:t>
       </w:r>
     </w:p>
     <w:p>
@@ -1292,17 +1314,37 @@
         <w:rPr>
           <w:rFonts w:ascii="Helvetica" w:eastAsia="Helvetica" w:hAnsi="Helvetica" w:cs="Helvetica"/>
         </w:rPr>
-        <w:t xml:space="preserve"> Demande_devis et </w:t>
+        <w:t xml:space="preserve"> </w:t>
       </w:r>
       <w:r>
         <w:rPr>
           <w:rFonts w:ascii="Helvetica" w:eastAsia="Helvetica" w:hAnsi="Helvetica" w:cs="Helvetica"/>
-        </w:rPr>
-        <w:t>Commentaire_devis</w:t>
+          <w:color w:val="00B0F0"/>
+          <w:lang w:val="en-US"/>
+        </w:rPr>
+        <w:t xml:space="preserve">Quote </w:t>
       </w:r>
       <w:r>
         <w:rPr>
           <w:rFonts w:ascii="Helvetica" w:eastAsia="Helvetica" w:hAnsi="Helvetica" w:cs="Helvetica"/>
+          <w:lang w:val="en-US"/>
+        </w:rPr>
+        <w:t xml:space="preserve">et </w:t>
+      </w:r>
+      <w:proofErr w:type="spellStart"/>
+      <w:r>
+        <w:rPr>
+          <w:rFonts w:ascii="Helvetica" w:eastAsia="Helvetica" w:hAnsi="Helvetica" w:cs="Helvetica"/>
+          <w:color w:val="00B0F0"/>
+          <w:lang w:val="en-US"/>
+        </w:rPr>
+        <w:t>Comment_Quote</w:t>
+      </w:r>
+      <w:proofErr w:type="spellEnd"/>
+      <w:r>
+        <w:rPr>
+          <w:rFonts w:ascii="Helvetica" w:eastAsia="Helvetica" w:hAnsi="Helvetica" w:cs="Helvetica"/>
+          <w:lang w:val="en-US"/>
         </w:rPr>
         <w:t>.</w:t>
       </w:r>
@@ -1316,8 +1358,10 @@
       <w:r>
         <w:rPr>
           <w:rFonts w:ascii="Helvetica" w:eastAsia="Helvetica" w:hAnsi="Helvetica" w:cs="Helvetica"/>
-        </w:rPr>
-        <w:t>Demande_devis</w:t>
+          <w:color w:val="00B0F0"/>
+          <w:lang w:val="en-US"/>
+        </w:rPr>
+        <w:t>Quote</w:t>
       </w:r>
       <w:r>
         <w:rPr>
@@ -1331,21 +1375,33 @@
         </w:rPr>
         <w:t xml:space="preserve">à cet enregistrement dans </w:t>
       </w:r>
+      <w:proofErr w:type="spellStart"/>
       <w:r>
         <w:rPr>
           <w:rFonts w:ascii="Helvetica" w:eastAsia="Helvetica" w:hAnsi="Helvetica" w:cs="Helvetica"/>
-        </w:rPr>
-        <w:t>Commentaire_devis</w:t>
+          <w:color w:val="00B0F0"/>
+          <w:lang w:val="en-US"/>
+        </w:rPr>
+        <w:t>Comment_Quote</w:t>
+      </w:r>
+      <w:proofErr w:type="spellEnd"/>
+      <w:r>
+        <w:rPr>
+          <w:rFonts w:ascii="Helvetica" w:eastAsia="Helvetica" w:hAnsi="Helvetica" w:cs="Helvetica"/>
+          <w:color w:val="00B0F0"/>
+        </w:rPr>
+        <w:t xml:space="preserve"> </w:t>
       </w:r>
       <w:r>
         <w:rPr>
           <w:rFonts w:ascii="Helvetica" w:eastAsia="Helvetica" w:hAnsi="Helvetica" w:cs="Helvetica"/>
         </w:rPr>
-        <w:t xml:space="preserve"> seront également supprimés.</w:t>
+        <w:t>seront également supprimés.</w:t>
       </w:r>
       <w:r>
         <w:rPr>
           <w:rFonts w:ascii="Helvetica" w:eastAsia="Helvetica" w:hAnsi="Helvetica" w:cs="Helvetica"/>
+          <w:color w:val="00B0F0"/>
         </w:rPr>
         <w:br/>
       </w:r>
@@ -2063,17 +2119,32 @@
                 <w:lang w:val="fr-FR" w:eastAsia="fr-FR"/>
               </w:rPr>
             </w:pPr>
-            <w:r>
-              <w:rPr>
-                <w:rFonts w:ascii="Calibri" w:eastAsia="Times New Roman" w:hAnsi="Calibri" w:cs="Calibri"/>
-                <w:color w:val="000000"/>
-                <w:sz w:val="22"/>
-                <w:szCs w:val="22"/>
-                <w:bdr w:val="none" w:sz="0" w:space="0" w:color="auto"/>
-                <w:lang w:val="fr-FR" w:eastAsia="fr-FR"/>
-              </w:rPr>
-              <w:t>id_projet</w:t>
-            </w:r>
+            <w:proofErr w:type="spellStart"/>
+            <w:proofErr w:type="gramStart"/>
+            <w:r>
+              <w:rPr>
+                <w:rFonts w:ascii="Calibri" w:eastAsia="Times New Roman" w:hAnsi="Calibri" w:cs="Calibri"/>
+                <w:color w:val="000000"/>
+                <w:sz w:val="22"/>
+                <w:szCs w:val="22"/>
+                <w:bdr w:val="none" w:sz="0" w:space="0" w:color="auto"/>
+                <w:lang w:val="fr-FR" w:eastAsia="fr-FR"/>
+              </w:rPr>
+              <w:t>id</w:t>
+            </w:r>
+            <w:proofErr w:type="gramEnd"/>
+            <w:r>
+              <w:rPr>
+                <w:rFonts w:ascii="Calibri" w:eastAsia="Times New Roman" w:hAnsi="Calibri" w:cs="Calibri"/>
+                <w:color w:val="000000"/>
+                <w:sz w:val="22"/>
+                <w:szCs w:val="22"/>
+                <w:bdr w:val="none" w:sz="0" w:space="0" w:color="auto"/>
+                <w:lang w:val="fr-FR" w:eastAsia="fr-FR"/>
+              </w:rPr>
+              <w:t>_projet</w:t>
+            </w:r>
+            <w:proofErr w:type="spellEnd"/>
           </w:p>
         </w:tc>
         <w:tc>
@@ -2109,17 +2180,32 @@
                 <w:lang w:val="fr-FR" w:eastAsia="fr-FR"/>
               </w:rPr>
             </w:pPr>
-            <w:r>
-              <w:rPr>
-                <w:rFonts w:ascii="Calibri" w:eastAsia="Times New Roman" w:hAnsi="Calibri" w:cs="Calibri"/>
-                <w:color w:val="000000"/>
-                <w:sz w:val="22"/>
-                <w:szCs w:val="22"/>
-                <w:bdr w:val="none" w:sz="0" w:space="0" w:color="auto"/>
-                <w:lang w:val="fr-FR" w:eastAsia="fr-FR"/>
-              </w:rPr>
-              <w:t>auto-increment</w:t>
-            </w:r>
+            <w:proofErr w:type="spellStart"/>
+            <w:proofErr w:type="gramStart"/>
+            <w:r>
+              <w:rPr>
+                <w:rFonts w:ascii="Calibri" w:eastAsia="Times New Roman" w:hAnsi="Calibri" w:cs="Calibri"/>
+                <w:color w:val="000000"/>
+                <w:sz w:val="22"/>
+                <w:szCs w:val="22"/>
+                <w:bdr w:val="none" w:sz="0" w:space="0" w:color="auto"/>
+                <w:lang w:val="fr-FR" w:eastAsia="fr-FR"/>
+              </w:rPr>
+              <w:t>auto</w:t>
+            </w:r>
+            <w:proofErr w:type="gramEnd"/>
+            <w:r>
+              <w:rPr>
+                <w:rFonts w:ascii="Calibri" w:eastAsia="Times New Roman" w:hAnsi="Calibri" w:cs="Calibri"/>
+                <w:color w:val="000000"/>
+                <w:sz w:val="22"/>
+                <w:szCs w:val="22"/>
+                <w:bdr w:val="none" w:sz="0" w:space="0" w:color="auto"/>
+                <w:lang w:val="fr-FR" w:eastAsia="fr-FR"/>
+              </w:rPr>
+              <w:t>-increment</w:t>
+            </w:r>
+            <w:proofErr w:type="spellEnd"/>
           </w:p>
         </w:tc>
         <w:tc>
@@ -2201,16 +2287,29 @@
                 <w:lang w:val="fr-FR" w:eastAsia="fr-FR"/>
               </w:rPr>
             </w:pPr>
-            <w:r>
-              <w:rPr>
-                <w:rFonts w:ascii="Calibri" w:eastAsia="Times New Roman" w:hAnsi="Calibri" w:cs="Calibri"/>
-                <w:color w:val="000000"/>
-                <w:sz w:val="22"/>
-                <w:szCs w:val="22"/>
-                <w:bdr w:val="none" w:sz="0" w:space="0" w:color="auto"/>
-                <w:lang w:val="fr-FR" w:eastAsia="fr-FR"/>
-              </w:rPr>
-              <w:t>non nul</w:t>
+            <w:proofErr w:type="gramStart"/>
+            <w:r>
+              <w:rPr>
+                <w:rFonts w:ascii="Calibri" w:eastAsia="Times New Roman" w:hAnsi="Calibri" w:cs="Calibri"/>
+                <w:color w:val="000000"/>
+                <w:sz w:val="22"/>
+                <w:szCs w:val="22"/>
+                <w:bdr w:val="none" w:sz="0" w:space="0" w:color="auto"/>
+                <w:lang w:val="fr-FR" w:eastAsia="fr-FR"/>
+              </w:rPr>
+              <w:t>non</w:t>
+            </w:r>
+            <w:proofErr w:type="gramEnd"/>
+            <w:r>
+              <w:rPr>
+                <w:rFonts w:ascii="Calibri" w:eastAsia="Times New Roman" w:hAnsi="Calibri" w:cs="Calibri"/>
+                <w:color w:val="000000"/>
+                <w:sz w:val="22"/>
+                <w:szCs w:val="22"/>
+                <w:bdr w:val="none" w:sz="0" w:space="0" w:color="auto"/>
+                <w:lang w:val="fr-FR" w:eastAsia="fr-FR"/>
+              </w:rPr>
+              <w:t xml:space="preserve"> nul</w:t>
             </w:r>
           </w:p>
         </w:tc>
@@ -2300,17 +2399,32 @@
                 <w:lang w:val="fr-FR" w:eastAsia="fr-FR"/>
               </w:rPr>
             </w:pPr>
-            <w:r>
-              <w:rPr>
-                <w:rFonts w:ascii="Calibri" w:eastAsia="Times New Roman" w:hAnsi="Calibri" w:cs="Calibri"/>
-                <w:color w:val="000000"/>
-                <w:sz w:val="22"/>
-                <w:szCs w:val="22"/>
-                <w:bdr w:val="none" w:sz="0" w:space="0" w:color="auto"/>
-                <w:lang w:val="fr-FR" w:eastAsia="fr-FR"/>
-              </w:rPr>
-              <w:t>nom_projet</w:t>
-            </w:r>
+            <w:proofErr w:type="spellStart"/>
+            <w:proofErr w:type="gramStart"/>
+            <w:r>
+              <w:rPr>
+                <w:rFonts w:ascii="Calibri" w:eastAsia="Times New Roman" w:hAnsi="Calibri" w:cs="Calibri"/>
+                <w:color w:val="000000"/>
+                <w:sz w:val="22"/>
+                <w:szCs w:val="22"/>
+                <w:bdr w:val="none" w:sz="0" w:space="0" w:color="auto"/>
+                <w:lang w:val="fr-FR" w:eastAsia="fr-FR"/>
+              </w:rPr>
+              <w:t>nom</w:t>
+            </w:r>
+            <w:proofErr w:type="gramEnd"/>
+            <w:r>
+              <w:rPr>
+                <w:rFonts w:ascii="Calibri" w:eastAsia="Times New Roman" w:hAnsi="Calibri" w:cs="Calibri"/>
+                <w:color w:val="000000"/>
+                <w:sz w:val="22"/>
+                <w:szCs w:val="22"/>
+                <w:bdr w:val="none" w:sz="0" w:space="0" w:color="auto"/>
+                <w:lang w:val="fr-FR" w:eastAsia="fr-FR"/>
+              </w:rPr>
+              <w:t>_projet</w:t>
+            </w:r>
+            <w:proofErr w:type="spellEnd"/>
           </w:p>
         </w:tc>
         <w:tc>
@@ -2501,7 +2615,6 @@
                 <w:bdr w:val="none" w:sz="0" w:space="0" w:color="auto"/>
                 <w:lang w:val="fr-FR" w:eastAsia="fr-FR"/>
               </w:rPr>
-              <w:lastRenderedPageBreak/>
               <w:t>Projet</w:t>
             </w:r>
           </w:p>
@@ -2538,17 +2651,32 @@
                 <w:lang w:val="fr-FR" w:eastAsia="fr-FR"/>
               </w:rPr>
             </w:pPr>
-            <w:r>
-              <w:rPr>
-                <w:rFonts w:ascii="Calibri" w:eastAsia="Times New Roman" w:hAnsi="Calibri" w:cs="Calibri"/>
-                <w:color w:val="000000"/>
-                <w:sz w:val="22"/>
-                <w:szCs w:val="22"/>
-                <w:bdr w:val="none" w:sz="0" w:space="0" w:color="auto"/>
-                <w:lang w:val="fr-FR" w:eastAsia="fr-FR"/>
-              </w:rPr>
-              <w:t>prestation_projet</w:t>
-            </w:r>
+            <w:proofErr w:type="spellStart"/>
+            <w:proofErr w:type="gramStart"/>
+            <w:r>
+              <w:rPr>
+                <w:rFonts w:ascii="Calibri" w:eastAsia="Times New Roman" w:hAnsi="Calibri" w:cs="Calibri"/>
+                <w:color w:val="000000"/>
+                <w:sz w:val="22"/>
+                <w:szCs w:val="22"/>
+                <w:bdr w:val="none" w:sz="0" w:space="0" w:color="auto"/>
+                <w:lang w:val="fr-FR" w:eastAsia="fr-FR"/>
+              </w:rPr>
+              <w:t>prestation</w:t>
+            </w:r>
+            <w:proofErr w:type="gramEnd"/>
+            <w:r>
+              <w:rPr>
+                <w:rFonts w:ascii="Calibri" w:eastAsia="Times New Roman" w:hAnsi="Calibri" w:cs="Calibri"/>
+                <w:color w:val="000000"/>
+                <w:sz w:val="22"/>
+                <w:szCs w:val="22"/>
+                <w:bdr w:val="none" w:sz="0" w:space="0" w:color="auto"/>
+                <w:lang w:val="fr-FR" w:eastAsia="fr-FR"/>
+              </w:rPr>
+              <w:t>_projet</w:t>
+            </w:r>
+            <w:proofErr w:type="spellEnd"/>
           </w:p>
         </w:tc>
         <w:tc>
@@ -2739,6 +2867,7 @@
                 <w:bdr w:val="none" w:sz="0" w:space="0" w:color="auto"/>
                 <w:lang w:val="fr-FR" w:eastAsia="fr-FR"/>
               </w:rPr>
+              <w:lastRenderedPageBreak/>
               <w:t>Projet</w:t>
             </w:r>
           </w:p>
@@ -2775,17 +2904,32 @@
                 <w:lang w:val="fr-FR" w:eastAsia="fr-FR"/>
               </w:rPr>
             </w:pPr>
-            <w:r>
-              <w:rPr>
-                <w:rFonts w:ascii="Calibri" w:eastAsia="Times New Roman" w:hAnsi="Calibri" w:cs="Calibri"/>
-                <w:color w:val="000000"/>
-                <w:sz w:val="22"/>
-                <w:szCs w:val="22"/>
-                <w:bdr w:val="none" w:sz="0" w:space="0" w:color="auto"/>
-                <w:lang w:val="fr-FR" w:eastAsia="fr-FR"/>
-              </w:rPr>
-              <w:t>maitre_ouvrage_projet</w:t>
-            </w:r>
+            <w:proofErr w:type="spellStart"/>
+            <w:proofErr w:type="gramStart"/>
+            <w:r>
+              <w:rPr>
+                <w:rFonts w:ascii="Calibri" w:eastAsia="Times New Roman" w:hAnsi="Calibri" w:cs="Calibri"/>
+                <w:color w:val="000000"/>
+                <w:sz w:val="22"/>
+                <w:szCs w:val="22"/>
+                <w:bdr w:val="none" w:sz="0" w:space="0" w:color="auto"/>
+                <w:lang w:val="fr-FR" w:eastAsia="fr-FR"/>
+              </w:rPr>
+              <w:t>maitre</w:t>
+            </w:r>
+            <w:proofErr w:type="gramEnd"/>
+            <w:r>
+              <w:rPr>
+                <w:rFonts w:ascii="Calibri" w:eastAsia="Times New Roman" w:hAnsi="Calibri" w:cs="Calibri"/>
+                <w:color w:val="000000"/>
+                <w:sz w:val="22"/>
+                <w:szCs w:val="22"/>
+                <w:bdr w:val="none" w:sz="0" w:space="0" w:color="auto"/>
+                <w:lang w:val="fr-FR" w:eastAsia="fr-FR"/>
+              </w:rPr>
+              <w:t>_ouvrage_projet</w:t>
+            </w:r>
+            <w:proofErr w:type="spellEnd"/>
           </w:p>
         </w:tc>
         <w:tc>
@@ -3012,17 +3156,32 @@
                 <w:lang w:val="fr-FR" w:eastAsia="fr-FR"/>
               </w:rPr>
             </w:pPr>
-            <w:r>
-              <w:rPr>
-                <w:rFonts w:ascii="Calibri" w:eastAsia="Times New Roman" w:hAnsi="Calibri" w:cs="Calibri"/>
-                <w:color w:val="000000"/>
-                <w:sz w:val="22"/>
-                <w:szCs w:val="22"/>
-                <w:bdr w:val="none" w:sz="0" w:space="0" w:color="auto"/>
-                <w:lang w:val="fr-FR" w:eastAsia="fr-FR"/>
-              </w:rPr>
-              <w:t>montant_operation_ht_projet</w:t>
-            </w:r>
+            <w:proofErr w:type="spellStart"/>
+            <w:proofErr w:type="gramStart"/>
+            <w:r>
+              <w:rPr>
+                <w:rFonts w:ascii="Calibri" w:eastAsia="Times New Roman" w:hAnsi="Calibri" w:cs="Calibri"/>
+                <w:color w:val="000000"/>
+                <w:sz w:val="22"/>
+                <w:szCs w:val="22"/>
+                <w:bdr w:val="none" w:sz="0" w:space="0" w:color="auto"/>
+                <w:lang w:val="fr-FR" w:eastAsia="fr-FR"/>
+              </w:rPr>
+              <w:t>montant</w:t>
+            </w:r>
+            <w:proofErr w:type="gramEnd"/>
+            <w:r>
+              <w:rPr>
+                <w:rFonts w:ascii="Calibri" w:eastAsia="Times New Roman" w:hAnsi="Calibri" w:cs="Calibri"/>
+                <w:color w:val="000000"/>
+                <w:sz w:val="22"/>
+                <w:szCs w:val="22"/>
+                <w:bdr w:val="none" w:sz="0" w:space="0" w:color="auto"/>
+                <w:lang w:val="fr-FR" w:eastAsia="fr-FR"/>
+              </w:rPr>
+              <w:t>_operation_ht_projet</w:t>
+            </w:r>
+            <w:proofErr w:type="spellEnd"/>
           </w:p>
         </w:tc>
         <w:tc>
@@ -3249,17 +3408,32 @@
                 <w:lang w:val="fr-FR" w:eastAsia="fr-FR"/>
               </w:rPr>
             </w:pPr>
-            <w:r>
-              <w:rPr>
-                <w:rFonts w:ascii="Calibri" w:eastAsia="Times New Roman" w:hAnsi="Calibri" w:cs="Calibri"/>
-                <w:color w:val="000000"/>
-                <w:sz w:val="22"/>
-                <w:szCs w:val="22"/>
-                <w:bdr w:val="none" w:sz="0" w:space="0" w:color="auto"/>
-                <w:lang w:val="fr-FR" w:eastAsia="fr-FR"/>
-              </w:rPr>
-              <w:t>surface_projet</w:t>
-            </w:r>
+            <w:proofErr w:type="spellStart"/>
+            <w:proofErr w:type="gramStart"/>
+            <w:r>
+              <w:rPr>
+                <w:rFonts w:ascii="Calibri" w:eastAsia="Times New Roman" w:hAnsi="Calibri" w:cs="Calibri"/>
+                <w:color w:val="000000"/>
+                <w:sz w:val="22"/>
+                <w:szCs w:val="22"/>
+                <w:bdr w:val="none" w:sz="0" w:space="0" w:color="auto"/>
+                <w:lang w:val="fr-FR" w:eastAsia="fr-FR"/>
+              </w:rPr>
+              <w:t>surface</w:t>
+            </w:r>
+            <w:proofErr w:type="gramEnd"/>
+            <w:r>
+              <w:rPr>
+                <w:rFonts w:ascii="Calibri" w:eastAsia="Times New Roman" w:hAnsi="Calibri" w:cs="Calibri"/>
+                <w:color w:val="000000"/>
+                <w:sz w:val="22"/>
+                <w:szCs w:val="22"/>
+                <w:bdr w:val="none" w:sz="0" w:space="0" w:color="auto"/>
+                <w:lang w:val="fr-FR" w:eastAsia="fr-FR"/>
+              </w:rPr>
+              <w:t>_projet</w:t>
+            </w:r>
+            <w:proofErr w:type="spellEnd"/>
           </w:p>
         </w:tc>
         <w:tc>
@@ -3486,17 +3660,32 @@
                 <w:lang w:val="fr-FR" w:eastAsia="fr-FR"/>
               </w:rPr>
             </w:pPr>
-            <w:r>
-              <w:rPr>
-                <w:rFonts w:ascii="Calibri" w:eastAsia="Times New Roman" w:hAnsi="Calibri" w:cs="Calibri"/>
-                <w:color w:val="000000"/>
-                <w:sz w:val="22"/>
-                <w:szCs w:val="22"/>
-                <w:bdr w:val="none" w:sz="0" w:space="0" w:color="auto"/>
-                <w:lang w:val="fr-FR" w:eastAsia="fr-FR"/>
-              </w:rPr>
-              <w:t>etat_projet</w:t>
-            </w:r>
+            <w:proofErr w:type="spellStart"/>
+            <w:proofErr w:type="gramStart"/>
+            <w:r>
+              <w:rPr>
+                <w:rFonts w:ascii="Calibri" w:eastAsia="Times New Roman" w:hAnsi="Calibri" w:cs="Calibri"/>
+                <w:color w:val="000000"/>
+                <w:sz w:val="22"/>
+                <w:szCs w:val="22"/>
+                <w:bdr w:val="none" w:sz="0" w:space="0" w:color="auto"/>
+                <w:lang w:val="fr-FR" w:eastAsia="fr-FR"/>
+              </w:rPr>
+              <w:t>etat</w:t>
+            </w:r>
+            <w:proofErr w:type="gramEnd"/>
+            <w:r>
+              <w:rPr>
+                <w:rFonts w:ascii="Calibri" w:eastAsia="Times New Roman" w:hAnsi="Calibri" w:cs="Calibri"/>
+                <w:color w:val="000000"/>
+                <w:sz w:val="22"/>
+                <w:szCs w:val="22"/>
+                <w:bdr w:val="none" w:sz="0" w:space="0" w:color="auto"/>
+                <w:lang w:val="fr-FR" w:eastAsia="fr-FR"/>
+              </w:rPr>
+              <w:t>_projet</w:t>
+            </w:r>
+            <w:proofErr w:type="spellEnd"/>
           </w:p>
         </w:tc>
         <w:tc>
@@ -3723,17 +3912,32 @@
                 <w:lang w:val="fr-FR" w:eastAsia="fr-FR"/>
               </w:rPr>
             </w:pPr>
-            <w:r>
-              <w:rPr>
-                <w:rFonts w:ascii="Calibri" w:eastAsia="Times New Roman" w:hAnsi="Calibri" w:cs="Calibri"/>
-                <w:color w:val="000000"/>
-                <w:sz w:val="22"/>
-                <w:szCs w:val="22"/>
-                <w:bdr w:val="none" w:sz="0" w:space="0" w:color="auto"/>
-                <w:lang w:val="fr-FR" w:eastAsia="fr-FR"/>
-              </w:rPr>
-              <w:t>date_fin_projet</w:t>
-            </w:r>
+            <w:proofErr w:type="spellStart"/>
+            <w:proofErr w:type="gramStart"/>
+            <w:r>
+              <w:rPr>
+                <w:rFonts w:ascii="Calibri" w:eastAsia="Times New Roman" w:hAnsi="Calibri" w:cs="Calibri"/>
+                <w:color w:val="000000"/>
+                <w:sz w:val="22"/>
+                <w:szCs w:val="22"/>
+                <w:bdr w:val="none" w:sz="0" w:space="0" w:color="auto"/>
+                <w:lang w:val="fr-FR" w:eastAsia="fr-FR"/>
+              </w:rPr>
+              <w:t>date</w:t>
+            </w:r>
+            <w:proofErr w:type="gramEnd"/>
+            <w:r>
+              <w:rPr>
+                <w:rFonts w:ascii="Calibri" w:eastAsia="Times New Roman" w:hAnsi="Calibri" w:cs="Calibri"/>
+                <w:color w:val="000000"/>
+                <w:sz w:val="22"/>
+                <w:szCs w:val="22"/>
+                <w:bdr w:val="none" w:sz="0" w:space="0" w:color="auto"/>
+                <w:lang w:val="fr-FR" w:eastAsia="fr-FR"/>
+              </w:rPr>
+              <w:t>_fin_projet</w:t>
+            </w:r>
+            <w:proofErr w:type="spellEnd"/>
           </w:p>
         </w:tc>
         <w:tc>
@@ -3960,16 +4164,29 @@
                 <w:lang w:val="fr-FR" w:eastAsia="fr-FR"/>
               </w:rPr>
             </w:pPr>
-            <w:r>
-              <w:rPr>
-                <w:rFonts w:ascii="Calibri" w:eastAsia="Times New Roman" w:hAnsi="Calibri" w:cs="Calibri"/>
-                <w:color w:val="000000"/>
-                <w:sz w:val="22"/>
-                <w:szCs w:val="22"/>
-                <w:bdr w:val="none" w:sz="0" w:space="0" w:color="auto"/>
-                <w:lang w:val="fr-FR" w:eastAsia="fr-FR"/>
-              </w:rPr>
-              <w:t>doc1_projet</w:t>
+            <w:proofErr w:type="gramStart"/>
+            <w:r>
+              <w:rPr>
+                <w:rFonts w:ascii="Calibri" w:eastAsia="Times New Roman" w:hAnsi="Calibri" w:cs="Calibri"/>
+                <w:color w:val="000000"/>
+                <w:sz w:val="22"/>
+                <w:szCs w:val="22"/>
+                <w:bdr w:val="none" w:sz="0" w:space="0" w:color="auto"/>
+                <w:lang w:val="fr-FR" w:eastAsia="fr-FR"/>
+              </w:rPr>
+              <w:t>doc</w:t>
+            </w:r>
+            <w:proofErr w:type="gramEnd"/>
+            <w:r>
+              <w:rPr>
+                <w:rFonts w:ascii="Calibri" w:eastAsia="Times New Roman" w:hAnsi="Calibri" w:cs="Calibri"/>
+                <w:color w:val="000000"/>
+                <w:sz w:val="22"/>
+                <w:szCs w:val="22"/>
+                <w:bdr w:val="none" w:sz="0" w:space="0" w:color="auto"/>
+                <w:lang w:val="fr-FR" w:eastAsia="fr-FR"/>
+              </w:rPr>
+              <w:t>1_projet</w:t>
             </w:r>
           </w:p>
         </w:tc>
@@ -4197,16 +4414,29 @@
                 <w:lang w:val="fr-FR" w:eastAsia="fr-FR"/>
               </w:rPr>
             </w:pPr>
-            <w:r>
-              <w:rPr>
-                <w:rFonts w:ascii="Calibri" w:eastAsia="Times New Roman" w:hAnsi="Calibri" w:cs="Calibri"/>
-                <w:color w:val="000000"/>
-                <w:sz w:val="22"/>
-                <w:szCs w:val="22"/>
-                <w:bdr w:val="none" w:sz="0" w:space="0" w:color="auto"/>
-                <w:lang w:val="fr-FR" w:eastAsia="fr-FR"/>
-              </w:rPr>
-              <w:t>doc2_projet</w:t>
+            <w:proofErr w:type="gramStart"/>
+            <w:r>
+              <w:rPr>
+                <w:rFonts w:ascii="Calibri" w:eastAsia="Times New Roman" w:hAnsi="Calibri" w:cs="Calibri"/>
+                <w:color w:val="000000"/>
+                <w:sz w:val="22"/>
+                <w:szCs w:val="22"/>
+                <w:bdr w:val="none" w:sz="0" w:space="0" w:color="auto"/>
+                <w:lang w:val="fr-FR" w:eastAsia="fr-FR"/>
+              </w:rPr>
+              <w:t>doc</w:t>
+            </w:r>
+            <w:proofErr w:type="gramEnd"/>
+            <w:r>
+              <w:rPr>
+                <w:rFonts w:ascii="Calibri" w:eastAsia="Times New Roman" w:hAnsi="Calibri" w:cs="Calibri"/>
+                <w:color w:val="000000"/>
+                <w:sz w:val="22"/>
+                <w:szCs w:val="22"/>
+                <w:bdr w:val="none" w:sz="0" w:space="0" w:color="auto"/>
+                <w:lang w:val="fr-FR" w:eastAsia="fr-FR"/>
+              </w:rPr>
+              <w:t>2_projet</w:t>
             </w:r>
           </w:p>
         </w:tc>
@@ -4335,6 +4565,7 @@
                 <w:lang w:val="fr-FR" w:eastAsia="fr-FR"/>
               </w:rPr>
             </w:pPr>
+            <w:proofErr w:type="gramStart"/>
             <w:r>
               <w:rPr>
                 <w:rFonts w:ascii="Calibri" w:eastAsia="Times New Roman" w:hAnsi="Calibri" w:cs="Calibri"/>
@@ -4346,6 +4577,7 @@
               </w:rPr>
               <w:t>nul</w:t>
             </w:r>
+            <w:proofErr w:type="gramEnd"/>
           </w:p>
         </w:tc>
       </w:tr>
@@ -4434,16 +4666,29 @@
                 <w:lang w:val="fr-FR" w:eastAsia="fr-FR"/>
               </w:rPr>
             </w:pPr>
-            <w:r>
-              <w:rPr>
-                <w:rFonts w:ascii="Calibri" w:eastAsia="Times New Roman" w:hAnsi="Calibri" w:cs="Calibri"/>
-                <w:color w:val="000000"/>
-                <w:sz w:val="22"/>
-                <w:szCs w:val="22"/>
-                <w:bdr w:val="none" w:sz="0" w:space="0" w:color="auto"/>
-                <w:lang w:val="fr-FR" w:eastAsia="fr-FR"/>
-              </w:rPr>
-              <w:t>doc3_projet</w:t>
+            <w:proofErr w:type="gramStart"/>
+            <w:r>
+              <w:rPr>
+                <w:rFonts w:ascii="Calibri" w:eastAsia="Times New Roman" w:hAnsi="Calibri" w:cs="Calibri"/>
+                <w:color w:val="000000"/>
+                <w:sz w:val="22"/>
+                <w:szCs w:val="22"/>
+                <w:bdr w:val="none" w:sz="0" w:space="0" w:color="auto"/>
+                <w:lang w:val="fr-FR" w:eastAsia="fr-FR"/>
+              </w:rPr>
+              <w:t>doc</w:t>
+            </w:r>
+            <w:proofErr w:type="gramEnd"/>
+            <w:r>
+              <w:rPr>
+                <w:rFonts w:ascii="Calibri" w:eastAsia="Times New Roman" w:hAnsi="Calibri" w:cs="Calibri"/>
+                <w:color w:val="000000"/>
+                <w:sz w:val="22"/>
+                <w:szCs w:val="22"/>
+                <w:bdr w:val="none" w:sz="0" w:space="0" w:color="auto"/>
+                <w:lang w:val="fr-FR" w:eastAsia="fr-FR"/>
+              </w:rPr>
+              <w:t>3_projet</w:t>
             </w:r>
           </w:p>
         </w:tc>
@@ -4572,6 +4817,7 @@
                 <w:lang w:val="fr-FR" w:eastAsia="fr-FR"/>
               </w:rPr>
             </w:pPr>
+            <w:proofErr w:type="gramStart"/>
             <w:r>
               <w:rPr>
                 <w:rFonts w:ascii="Calibri" w:eastAsia="Times New Roman" w:hAnsi="Calibri" w:cs="Calibri"/>
@@ -4583,6 +4829,7 @@
               </w:rPr>
               <w:t>nul</w:t>
             </w:r>
+            <w:proofErr w:type="gramEnd"/>
           </w:p>
         </w:tc>
       </w:tr>
@@ -4671,16 +4918,29 @@
                 <w:lang w:val="fr-FR" w:eastAsia="fr-FR"/>
               </w:rPr>
             </w:pPr>
-            <w:r>
-              <w:rPr>
-                <w:rFonts w:ascii="Calibri" w:eastAsia="Times New Roman" w:hAnsi="Calibri" w:cs="Calibri"/>
-                <w:color w:val="000000"/>
-                <w:sz w:val="22"/>
-                <w:szCs w:val="22"/>
-                <w:bdr w:val="none" w:sz="0" w:space="0" w:color="auto"/>
-                <w:lang w:val="fr-FR" w:eastAsia="fr-FR"/>
-              </w:rPr>
-              <w:t>doc4_projet</w:t>
+            <w:proofErr w:type="gramStart"/>
+            <w:r>
+              <w:rPr>
+                <w:rFonts w:ascii="Calibri" w:eastAsia="Times New Roman" w:hAnsi="Calibri" w:cs="Calibri"/>
+                <w:color w:val="000000"/>
+                <w:sz w:val="22"/>
+                <w:szCs w:val="22"/>
+                <w:bdr w:val="none" w:sz="0" w:space="0" w:color="auto"/>
+                <w:lang w:val="fr-FR" w:eastAsia="fr-FR"/>
+              </w:rPr>
+              <w:t>doc</w:t>
+            </w:r>
+            <w:proofErr w:type="gramEnd"/>
+            <w:r>
+              <w:rPr>
+                <w:rFonts w:ascii="Calibri" w:eastAsia="Times New Roman" w:hAnsi="Calibri" w:cs="Calibri"/>
+                <w:color w:val="000000"/>
+                <w:sz w:val="22"/>
+                <w:szCs w:val="22"/>
+                <w:bdr w:val="none" w:sz="0" w:space="0" w:color="auto"/>
+                <w:lang w:val="fr-FR" w:eastAsia="fr-FR"/>
+              </w:rPr>
+              <w:t>4_projet</w:t>
             </w:r>
           </w:p>
         </w:tc>
@@ -4809,6 +5069,7 @@
                 <w:lang w:val="fr-FR" w:eastAsia="fr-FR"/>
               </w:rPr>
             </w:pPr>
+            <w:proofErr w:type="gramStart"/>
             <w:r>
               <w:rPr>
                 <w:rFonts w:ascii="Calibri" w:eastAsia="Times New Roman" w:hAnsi="Calibri" w:cs="Calibri"/>
@@ -4820,6 +5081,7 @@
               </w:rPr>
               <w:t>nul</w:t>
             </w:r>
+            <w:proofErr w:type="gramEnd"/>
           </w:p>
         </w:tc>
       </w:tr>
@@ -4908,16 +5170,29 @@
                 <w:lang w:val="fr-FR" w:eastAsia="fr-FR"/>
               </w:rPr>
             </w:pPr>
-            <w:r>
-              <w:rPr>
-                <w:rFonts w:ascii="Calibri" w:eastAsia="Times New Roman" w:hAnsi="Calibri" w:cs="Calibri"/>
-                <w:color w:val="000000"/>
-                <w:sz w:val="22"/>
-                <w:szCs w:val="22"/>
-                <w:bdr w:val="none" w:sz="0" w:space="0" w:color="auto"/>
-                <w:lang w:val="fr-FR" w:eastAsia="fr-FR"/>
-              </w:rPr>
-              <w:t>doc5_projet</w:t>
+            <w:proofErr w:type="gramStart"/>
+            <w:r>
+              <w:rPr>
+                <w:rFonts w:ascii="Calibri" w:eastAsia="Times New Roman" w:hAnsi="Calibri" w:cs="Calibri"/>
+                <w:color w:val="000000"/>
+                <w:sz w:val="22"/>
+                <w:szCs w:val="22"/>
+                <w:bdr w:val="none" w:sz="0" w:space="0" w:color="auto"/>
+                <w:lang w:val="fr-FR" w:eastAsia="fr-FR"/>
+              </w:rPr>
+              <w:t>doc</w:t>
+            </w:r>
+            <w:proofErr w:type="gramEnd"/>
+            <w:r>
+              <w:rPr>
+                <w:rFonts w:ascii="Calibri" w:eastAsia="Times New Roman" w:hAnsi="Calibri" w:cs="Calibri"/>
+                <w:color w:val="000000"/>
+                <w:sz w:val="22"/>
+                <w:szCs w:val="22"/>
+                <w:bdr w:val="none" w:sz="0" w:space="0" w:color="auto"/>
+                <w:lang w:val="fr-FR" w:eastAsia="fr-FR"/>
+              </w:rPr>
+              <w:t>5_projet</w:t>
             </w:r>
           </w:p>
         </w:tc>
@@ -5046,6 +5321,7 @@
                 <w:lang w:val="fr-FR" w:eastAsia="fr-FR"/>
               </w:rPr>
             </w:pPr>
+            <w:proofErr w:type="gramStart"/>
             <w:r>
               <w:rPr>
                 <w:rFonts w:ascii="Calibri" w:eastAsia="Times New Roman" w:hAnsi="Calibri" w:cs="Calibri"/>
@@ -5057,6 +5333,7 @@
               </w:rPr>
               <w:t>nul</w:t>
             </w:r>
+            <w:proofErr w:type="gramEnd"/>
           </w:p>
         </w:tc>
       </w:tr>
@@ -5319,17 +5596,32 @@
                 <w:lang w:val="fr-FR" w:eastAsia="fr-FR"/>
               </w:rPr>
             </w:pPr>
-            <w:r>
-              <w:rPr>
-                <w:rFonts w:ascii="Calibri" w:eastAsia="Times New Roman" w:hAnsi="Calibri" w:cs="Calibri"/>
-                <w:color w:val="000000"/>
-                <w:sz w:val="22"/>
-                <w:szCs w:val="22"/>
-                <w:bdr w:val="none" w:sz="0" w:space="0" w:color="auto"/>
-                <w:lang w:val="fr-FR" w:eastAsia="fr-FR"/>
-              </w:rPr>
-              <w:t>id_utilisateur</w:t>
-            </w:r>
+            <w:proofErr w:type="spellStart"/>
+            <w:proofErr w:type="gramStart"/>
+            <w:r>
+              <w:rPr>
+                <w:rFonts w:ascii="Calibri" w:eastAsia="Times New Roman" w:hAnsi="Calibri" w:cs="Calibri"/>
+                <w:color w:val="000000"/>
+                <w:sz w:val="22"/>
+                <w:szCs w:val="22"/>
+                <w:bdr w:val="none" w:sz="0" w:space="0" w:color="auto"/>
+                <w:lang w:val="fr-FR" w:eastAsia="fr-FR"/>
+              </w:rPr>
+              <w:t>id</w:t>
+            </w:r>
+            <w:proofErr w:type="gramEnd"/>
+            <w:r>
+              <w:rPr>
+                <w:rFonts w:ascii="Calibri" w:eastAsia="Times New Roman" w:hAnsi="Calibri" w:cs="Calibri"/>
+                <w:color w:val="000000"/>
+                <w:sz w:val="22"/>
+                <w:szCs w:val="22"/>
+                <w:bdr w:val="none" w:sz="0" w:space="0" w:color="auto"/>
+                <w:lang w:val="fr-FR" w:eastAsia="fr-FR"/>
+              </w:rPr>
+              <w:t>_utilisateur</w:t>
+            </w:r>
+            <w:proofErr w:type="spellEnd"/>
           </w:p>
         </w:tc>
         <w:tc>
@@ -5365,17 +5657,32 @@
                 <w:lang w:val="fr-FR" w:eastAsia="fr-FR"/>
               </w:rPr>
             </w:pPr>
-            <w:r>
-              <w:rPr>
-                <w:rFonts w:ascii="Calibri" w:eastAsia="Times New Roman" w:hAnsi="Calibri" w:cs="Calibri"/>
-                <w:color w:val="000000"/>
-                <w:sz w:val="22"/>
-                <w:szCs w:val="22"/>
-                <w:bdr w:val="none" w:sz="0" w:space="0" w:color="auto"/>
-                <w:lang w:val="fr-FR" w:eastAsia="fr-FR"/>
-              </w:rPr>
-              <w:t>auto-increment</w:t>
-            </w:r>
+            <w:proofErr w:type="spellStart"/>
+            <w:proofErr w:type="gramStart"/>
+            <w:r>
+              <w:rPr>
+                <w:rFonts w:ascii="Calibri" w:eastAsia="Times New Roman" w:hAnsi="Calibri" w:cs="Calibri"/>
+                <w:color w:val="000000"/>
+                <w:sz w:val="22"/>
+                <w:szCs w:val="22"/>
+                <w:bdr w:val="none" w:sz="0" w:space="0" w:color="auto"/>
+                <w:lang w:val="fr-FR" w:eastAsia="fr-FR"/>
+              </w:rPr>
+              <w:t>auto</w:t>
+            </w:r>
+            <w:proofErr w:type="gramEnd"/>
+            <w:r>
+              <w:rPr>
+                <w:rFonts w:ascii="Calibri" w:eastAsia="Times New Roman" w:hAnsi="Calibri" w:cs="Calibri"/>
+                <w:color w:val="000000"/>
+                <w:sz w:val="22"/>
+                <w:szCs w:val="22"/>
+                <w:bdr w:val="none" w:sz="0" w:space="0" w:color="auto"/>
+                <w:lang w:val="fr-FR" w:eastAsia="fr-FR"/>
+              </w:rPr>
+              <w:t>-increment</w:t>
+            </w:r>
+            <w:proofErr w:type="spellEnd"/>
           </w:p>
         </w:tc>
         <w:tc>
@@ -5457,16 +5764,29 @@
                 <w:lang w:val="fr-FR" w:eastAsia="fr-FR"/>
               </w:rPr>
             </w:pPr>
-            <w:r>
-              <w:rPr>
-                <w:rFonts w:ascii="Calibri" w:eastAsia="Times New Roman" w:hAnsi="Calibri" w:cs="Calibri"/>
-                <w:color w:val="000000"/>
-                <w:sz w:val="22"/>
-                <w:szCs w:val="22"/>
-                <w:bdr w:val="none" w:sz="0" w:space="0" w:color="auto"/>
-                <w:lang w:val="fr-FR" w:eastAsia="fr-FR"/>
-              </w:rPr>
-              <w:t>non nul</w:t>
+            <w:proofErr w:type="gramStart"/>
+            <w:r>
+              <w:rPr>
+                <w:rFonts w:ascii="Calibri" w:eastAsia="Times New Roman" w:hAnsi="Calibri" w:cs="Calibri"/>
+                <w:color w:val="000000"/>
+                <w:sz w:val="22"/>
+                <w:szCs w:val="22"/>
+                <w:bdr w:val="none" w:sz="0" w:space="0" w:color="auto"/>
+                <w:lang w:val="fr-FR" w:eastAsia="fr-FR"/>
+              </w:rPr>
+              <w:t>non</w:t>
+            </w:r>
+            <w:proofErr w:type="gramEnd"/>
+            <w:r>
+              <w:rPr>
+                <w:rFonts w:ascii="Calibri" w:eastAsia="Times New Roman" w:hAnsi="Calibri" w:cs="Calibri"/>
+                <w:color w:val="000000"/>
+                <w:sz w:val="22"/>
+                <w:szCs w:val="22"/>
+                <w:bdr w:val="none" w:sz="0" w:space="0" w:color="auto"/>
+                <w:lang w:val="fr-FR" w:eastAsia="fr-FR"/>
+              </w:rPr>
+              <w:t xml:space="preserve"> nul</w:t>
             </w:r>
           </w:p>
         </w:tc>
@@ -5556,17 +5876,32 @@
                 <w:lang w:val="fr-FR" w:eastAsia="fr-FR"/>
               </w:rPr>
             </w:pPr>
-            <w:r>
-              <w:rPr>
-                <w:rFonts w:ascii="Calibri" w:eastAsia="Times New Roman" w:hAnsi="Calibri" w:cs="Calibri"/>
-                <w:color w:val="000000"/>
-                <w:sz w:val="22"/>
-                <w:szCs w:val="22"/>
-                <w:bdr w:val="none" w:sz="0" w:space="0" w:color="auto"/>
-                <w:lang w:val="fr-FR" w:eastAsia="fr-FR"/>
-              </w:rPr>
-              <w:t>nom_utilisateur</w:t>
-            </w:r>
+            <w:proofErr w:type="spellStart"/>
+            <w:proofErr w:type="gramStart"/>
+            <w:r>
+              <w:rPr>
+                <w:rFonts w:ascii="Calibri" w:eastAsia="Times New Roman" w:hAnsi="Calibri" w:cs="Calibri"/>
+                <w:color w:val="000000"/>
+                <w:sz w:val="22"/>
+                <w:szCs w:val="22"/>
+                <w:bdr w:val="none" w:sz="0" w:space="0" w:color="auto"/>
+                <w:lang w:val="fr-FR" w:eastAsia="fr-FR"/>
+              </w:rPr>
+              <w:t>nom</w:t>
+            </w:r>
+            <w:proofErr w:type="gramEnd"/>
+            <w:r>
+              <w:rPr>
+                <w:rFonts w:ascii="Calibri" w:eastAsia="Times New Roman" w:hAnsi="Calibri" w:cs="Calibri"/>
+                <w:color w:val="000000"/>
+                <w:sz w:val="22"/>
+                <w:szCs w:val="22"/>
+                <w:bdr w:val="none" w:sz="0" w:space="0" w:color="auto"/>
+                <w:lang w:val="fr-FR" w:eastAsia="fr-FR"/>
+              </w:rPr>
+              <w:t>_utilisateur</w:t>
+            </w:r>
+            <w:proofErr w:type="spellEnd"/>
           </w:p>
         </w:tc>
         <w:tc>
@@ -5793,17 +6128,32 @@
                 <w:lang w:val="fr-FR" w:eastAsia="fr-FR"/>
               </w:rPr>
             </w:pPr>
-            <w:r>
-              <w:rPr>
-                <w:rFonts w:ascii="Calibri" w:eastAsia="Times New Roman" w:hAnsi="Calibri" w:cs="Calibri"/>
-                <w:color w:val="000000"/>
-                <w:sz w:val="22"/>
-                <w:szCs w:val="22"/>
-                <w:bdr w:val="none" w:sz="0" w:space="0" w:color="auto"/>
-                <w:lang w:val="fr-FR" w:eastAsia="fr-FR"/>
-              </w:rPr>
-              <w:t>prenom_utilisateur</w:t>
-            </w:r>
+            <w:proofErr w:type="spellStart"/>
+            <w:proofErr w:type="gramStart"/>
+            <w:r>
+              <w:rPr>
+                <w:rFonts w:ascii="Calibri" w:eastAsia="Times New Roman" w:hAnsi="Calibri" w:cs="Calibri"/>
+                <w:color w:val="000000"/>
+                <w:sz w:val="22"/>
+                <w:szCs w:val="22"/>
+                <w:bdr w:val="none" w:sz="0" w:space="0" w:color="auto"/>
+                <w:lang w:val="fr-FR" w:eastAsia="fr-FR"/>
+              </w:rPr>
+              <w:t>prenom</w:t>
+            </w:r>
+            <w:proofErr w:type="gramEnd"/>
+            <w:r>
+              <w:rPr>
+                <w:rFonts w:ascii="Calibri" w:eastAsia="Times New Roman" w:hAnsi="Calibri" w:cs="Calibri"/>
+                <w:color w:val="000000"/>
+                <w:sz w:val="22"/>
+                <w:szCs w:val="22"/>
+                <w:bdr w:val="none" w:sz="0" w:space="0" w:color="auto"/>
+                <w:lang w:val="fr-FR" w:eastAsia="fr-FR"/>
+              </w:rPr>
+              <w:t>_utilisateur</w:t>
+            </w:r>
+            <w:proofErr w:type="spellEnd"/>
           </w:p>
         </w:tc>
         <w:tc>
@@ -6030,17 +6380,32 @@
                 <w:lang w:val="fr-FR" w:eastAsia="fr-FR"/>
               </w:rPr>
             </w:pPr>
-            <w:r>
-              <w:rPr>
-                <w:rFonts w:ascii="Calibri" w:eastAsia="Times New Roman" w:hAnsi="Calibri" w:cs="Calibri"/>
-                <w:color w:val="000000"/>
-                <w:sz w:val="22"/>
-                <w:szCs w:val="22"/>
-                <w:bdr w:val="none" w:sz="0" w:space="0" w:color="auto"/>
-                <w:lang w:val="fr-FR" w:eastAsia="fr-FR"/>
-              </w:rPr>
-              <w:t>mail_utilisateur</w:t>
-            </w:r>
+            <w:proofErr w:type="spellStart"/>
+            <w:proofErr w:type="gramStart"/>
+            <w:r>
+              <w:rPr>
+                <w:rFonts w:ascii="Calibri" w:eastAsia="Times New Roman" w:hAnsi="Calibri" w:cs="Calibri"/>
+                <w:color w:val="000000"/>
+                <w:sz w:val="22"/>
+                <w:szCs w:val="22"/>
+                <w:bdr w:val="none" w:sz="0" w:space="0" w:color="auto"/>
+                <w:lang w:val="fr-FR" w:eastAsia="fr-FR"/>
+              </w:rPr>
+              <w:t>mail</w:t>
+            </w:r>
+            <w:proofErr w:type="gramEnd"/>
+            <w:r>
+              <w:rPr>
+                <w:rFonts w:ascii="Calibri" w:eastAsia="Times New Roman" w:hAnsi="Calibri" w:cs="Calibri"/>
+                <w:color w:val="000000"/>
+                <w:sz w:val="22"/>
+                <w:szCs w:val="22"/>
+                <w:bdr w:val="none" w:sz="0" w:space="0" w:color="auto"/>
+                <w:lang w:val="fr-FR" w:eastAsia="fr-FR"/>
+              </w:rPr>
+              <w:t>_utilisateur</w:t>
+            </w:r>
+            <w:proofErr w:type="spellEnd"/>
           </w:p>
         </w:tc>
         <w:tc>
@@ -6267,17 +6632,32 @@
                 <w:lang w:val="fr-FR" w:eastAsia="fr-FR"/>
               </w:rPr>
             </w:pPr>
-            <w:r>
-              <w:rPr>
-                <w:rFonts w:ascii="Calibri" w:eastAsia="Times New Roman" w:hAnsi="Calibri" w:cs="Calibri"/>
-                <w:color w:val="000000"/>
-                <w:sz w:val="22"/>
-                <w:szCs w:val="22"/>
-                <w:bdr w:val="none" w:sz="0" w:space="0" w:color="auto"/>
-                <w:lang w:val="fr-FR" w:eastAsia="fr-FR"/>
-              </w:rPr>
-              <w:t>password_utilisateur</w:t>
-            </w:r>
+            <w:proofErr w:type="spellStart"/>
+            <w:proofErr w:type="gramStart"/>
+            <w:r>
+              <w:rPr>
+                <w:rFonts w:ascii="Calibri" w:eastAsia="Times New Roman" w:hAnsi="Calibri" w:cs="Calibri"/>
+                <w:color w:val="000000"/>
+                <w:sz w:val="22"/>
+                <w:szCs w:val="22"/>
+                <w:bdr w:val="none" w:sz="0" w:space="0" w:color="auto"/>
+                <w:lang w:val="fr-FR" w:eastAsia="fr-FR"/>
+              </w:rPr>
+              <w:t>password</w:t>
+            </w:r>
+            <w:proofErr w:type="gramEnd"/>
+            <w:r>
+              <w:rPr>
+                <w:rFonts w:ascii="Calibri" w:eastAsia="Times New Roman" w:hAnsi="Calibri" w:cs="Calibri"/>
+                <w:color w:val="000000"/>
+                <w:sz w:val="22"/>
+                <w:szCs w:val="22"/>
+                <w:bdr w:val="none" w:sz="0" w:space="0" w:color="auto"/>
+                <w:lang w:val="fr-FR" w:eastAsia="fr-FR"/>
+              </w:rPr>
+              <w:t>_utilisateur</w:t>
+            </w:r>
+            <w:proofErr w:type="spellEnd"/>
           </w:p>
         </w:tc>
         <w:tc>
@@ -6504,17 +6884,32 @@
                 <w:lang w:val="fr-FR" w:eastAsia="fr-FR"/>
               </w:rPr>
             </w:pPr>
-            <w:r>
-              <w:rPr>
-                <w:rFonts w:ascii="Calibri" w:eastAsia="Times New Roman" w:hAnsi="Calibri" w:cs="Calibri"/>
-                <w:color w:val="000000"/>
-                <w:sz w:val="22"/>
-                <w:szCs w:val="22"/>
-                <w:bdr w:val="none" w:sz="0" w:space="0" w:color="auto"/>
-                <w:lang w:val="fr-FR" w:eastAsia="fr-FR"/>
-              </w:rPr>
-              <w:t>telephone_utilisateur</w:t>
-            </w:r>
+            <w:proofErr w:type="spellStart"/>
+            <w:proofErr w:type="gramStart"/>
+            <w:r>
+              <w:rPr>
+                <w:rFonts w:ascii="Calibri" w:eastAsia="Times New Roman" w:hAnsi="Calibri" w:cs="Calibri"/>
+                <w:color w:val="000000"/>
+                <w:sz w:val="22"/>
+                <w:szCs w:val="22"/>
+                <w:bdr w:val="none" w:sz="0" w:space="0" w:color="auto"/>
+                <w:lang w:val="fr-FR" w:eastAsia="fr-FR"/>
+              </w:rPr>
+              <w:t>telephone</w:t>
+            </w:r>
+            <w:proofErr w:type="gramEnd"/>
+            <w:r>
+              <w:rPr>
+                <w:rFonts w:ascii="Calibri" w:eastAsia="Times New Roman" w:hAnsi="Calibri" w:cs="Calibri"/>
+                <w:color w:val="000000"/>
+                <w:sz w:val="22"/>
+                <w:szCs w:val="22"/>
+                <w:bdr w:val="none" w:sz="0" w:space="0" w:color="auto"/>
+                <w:lang w:val="fr-FR" w:eastAsia="fr-FR"/>
+              </w:rPr>
+              <w:t>_utilisateur</w:t>
+            </w:r>
+            <w:proofErr w:type="spellEnd"/>
           </w:p>
         </w:tc>
         <w:tc>
@@ -6741,16 +7136,29 @@
                 <w:lang w:val="fr-FR" w:eastAsia="fr-FR"/>
               </w:rPr>
             </w:pPr>
-            <w:r>
-              <w:rPr>
-                <w:rFonts w:ascii="Calibri" w:eastAsia="Times New Roman" w:hAnsi="Calibri" w:cs="Calibri"/>
-                <w:color w:val="000000"/>
-                <w:sz w:val="22"/>
-                <w:szCs w:val="22"/>
-                <w:bdr w:val="none" w:sz="0" w:space="0" w:color="auto"/>
-                <w:lang w:val="fr-FR" w:eastAsia="fr-FR"/>
-              </w:rPr>
-              <w:t>adresse_ligne1_utilisateur</w:t>
+            <w:proofErr w:type="gramStart"/>
+            <w:r>
+              <w:rPr>
+                <w:rFonts w:ascii="Calibri" w:eastAsia="Times New Roman" w:hAnsi="Calibri" w:cs="Calibri"/>
+                <w:color w:val="000000"/>
+                <w:sz w:val="22"/>
+                <w:szCs w:val="22"/>
+                <w:bdr w:val="none" w:sz="0" w:space="0" w:color="auto"/>
+                <w:lang w:val="fr-FR" w:eastAsia="fr-FR"/>
+              </w:rPr>
+              <w:t>adresse</w:t>
+            </w:r>
+            <w:proofErr w:type="gramEnd"/>
+            <w:r>
+              <w:rPr>
+                <w:rFonts w:ascii="Calibri" w:eastAsia="Times New Roman" w:hAnsi="Calibri" w:cs="Calibri"/>
+                <w:color w:val="000000"/>
+                <w:sz w:val="22"/>
+                <w:szCs w:val="22"/>
+                <w:bdr w:val="none" w:sz="0" w:space="0" w:color="auto"/>
+                <w:lang w:val="fr-FR" w:eastAsia="fr-FR"/>
+              </w:rPr>
+              <w:t>_ligne1_utilisateur</w:t>
             </w:r>
           </w:p>
         </w:tc>
@@ -6978,16 +7386,29 @@
                 <w:lang w:val="fr-FR" w:eastAsia="fr-FR"/>
               </w:rPr>
             </w:pPr>
-            <w:r>
-              <w:rPr>
-                <w:rFonts w:ascii="Calibri" w:eastAsia="Times New Roman" w:hAnsi="Calibri" w:cs="Calibri"/>
-                <w:color w:val="000000"/>
-                <w:sz w:val="22"/>
-                <w:szCs w:val="22"/>
-                <w:bdr w:val="none" w:sz="0" w:space="0" w:color="auto"/>
-                <w:lang w:val="fr-FR" w:eastAsia="fr-FR"/>
-              </w:rPr>
-              <w:t>adresse_ligne2_utilisateur</w:t>
+            <w:proofErr w:type="gramStart"/>
+            <w:r>
+              <w:rPr>
+                <w:rFonts w:ascii="Calibri" w:eastAsia="Times New Roman" w:hAnsi="Calibri" w:cs="Calibri"/>
+                <w:color w:val="000000"/>
+                <w:sz w:val="22"/>
+                <w:szCs w:val="22"/>
+                <w:bdr w:val="none" w:sz="0" w:space="0" w:color="auto"/>
+                <w:lang w:val="fr-FR" w:eastAsia="fr-FR"/>
+              </w:rPr>
+              <w:t>adresse</w:t>
+            </w:r>
+            <w:proofErr w:type="gramEnd"/>
+            <w:r>
+              <w:rPr>
+                <w:rFonts w:ascii="Calibri" w:eastAsia="Times New Roman" w:hAnsi="Calibri" w:cs="Calibri"/>
+                <w:color w:val="000000"/>
+                <w:sz w:val="22"/>
+                <w:szCs w:val="22"/>
+                <w:bdr w:val="none" w:sz="0" w:space="0" w:color="auto"/>
+                <w:lang w:val="fr-FR" w:eastAsia="fr-FR"/>
+              </w:rPr>
+              <w:t>_ligne2_utilisateur</w:t>
             </w:r>
           </w:p>
         </w:tc>
@@ -7215,6 +7636,7 @@
                 <w:lang w:val="fr-FR" w:eastAsia="fr-FR"/>
               </w:rPr>
             </w:pPr>
+            <w:proofErr w:type="spellStart"/>
             <w:r>
               <w:rPr>
                 <w:rFonts w:ascii="Calibri" w:eastAsia="Times New Roman" w:hAnsi="Calibri" w:cs="Calibri"/>
@@ -7226,6 +7648,7 @@
               </w:rPr>
               <w:t>Code_postal_utilisateur</w:t>
             </w:r>
+            <w:proofErr w:type="spellEnd"/>
           </w:p>
         </w:tc>
         <w:tc>
@@ -7452,17 +7875,32 @@
                 <w:lang w:val="fr-FR" w:eastAsia="fr-FR"/>
               </w:rPr>
             </w:pPr>
-            <w:r>
-              <w:rPr>
-                <w:rFonts w:ascii="Calibri" w:eastAsia="Times New Roman" w:hAnsi="Calibri" w:cs="Calibri"/>
-                <w:color w:val="000000"/>
-                <w:sz w:val="22"/>
-                <w:szCs w:val="22"/>
-                <w:bdr w:val="none" w:sz="0" w:space="0" w:color="auto"/>
-                <w:lang w:val="fr-FR" w:eastAsia="fr-FR"/>
-              </w:rPr>
-              <w:t>ville_utilisateur</w:t>
-            </w:r>
+            <w:proofErr w:type="spellStart"/>
+            <w:proofErr w:type="gramStart"/>
+            <w:r>
+              <w:rPr>
+                <w:rFonts w:ascii="Calibri" w:eastAsia="Times New Roman" w:hAnsi="Calibri" w:cs="Calibri"/>
+                <w:color w:val="000000"/>
+                <w:sz w:val="22"/>
+                <w:szCs w:val="22"/>
+                <w:bdr w:val="none" w:sz="0" w:space="0" w:color="auto"/>
+                <w:lang w:val="fr-FR" w:eastAsia="fr-FR"/>
+              </w:rPr>
+              <w:t>ville</w:t>
+            </w:r>
+            <w:proofErr w:type="gramEnd"/>
+            <w:r>
+              <w:rPr>
+                <w:rFonts w:ascii="Calibri" w:eastAsia="Times New Roman" w:hAnsi="Calibri" w:cs="Calibri"/>
+                <w:color w:val="000000"/>
+                <w:sz w:val="22"/>
+                <w:szCs w:val="22"/>
+                <w:bdr w:val="none" w:sz="0" w:space="0" w:color="auto"/>
+                <w:lang w:val="fr-FR" w:eastAsia="fr-FR"/>
+              </w:rPr>
+              <w:t>_utilisateur</w:t>
+            </w:r>
+            <w:proofErr w:type="spellEnd"/>
           </w:p>
         </w:tc>
         <w:tc>
@@ -7689,17 +8127,32 @@
                 <w:lang w:val="fr-FR" w:eastAsia="fr-FR"/>
               </w:rPr>
             </w:pPr>
-            <w:r>
-              <w:rPr>
-                <w:rFonts w:ascii="Calibri" w:eastAsia="Times New Roman" w:hAnsi="Calibri" w:cs="Calibri"/>
-                <w:color w:val="000000"/>
-                <w:sz w:val="22"/>
-                <w:szCs w:val="22"/>
-                <w:bdr w:val="none" w:sz="0" w:space="0" w:color="auto"/>
-                <w:lang w:val="fr-FR" w:eastAsia="fr-FR"/>
-              </w:rPr>
-              <w:t>pays_utilisateur</w:t>
-            </w:r>
+            <w:proofErr w:type="spellStart"/>
+            <w:proofErr w:type="gramStart"/>
+            <w:r>
+              <w:rPr>
+                <w:rFonts w:ascii="Calibri" w:eastAsia="Times New Roman" w:hAnsi="Calibri" w:cs="Calibri"/>
+                <w:color w:val="000000"/>
+                <w:sz w:val="22"/>
+                <w:szCs w:val="22"/>
+                <w:bdr w:val="none" w:sz="0" w:space="0" w:color="auto"/>
+                <w:lang w:val="fr-FR" w:eastAsia="fr-FR"/>
+              </w:rPr>
+              <w:t>pays</w:t>
+            </w:r>
+            <w:proofErr w:type="gramEnd"/>
+            <w:r>
+              <w:rPr>
+                <w:rFonts w:ascii="Calibri" w:eastAsia="Times New Roman" w:hAnsi="Calibri" w:cs="Calibri"/>
+                <w:color w:val="000000"/>
+                <w:sz w:val="22"/>
+                <w:szCs w:val="22"/>
+                <w:bdr w:val="none" w:sz="0" w:space="0" w:color="auto"/>
+                <w:lang w:val="fr-FR" w:eastAsia="fr-FR"/>
+              </w:rPr>
+              <w:t>_utilisateur</w:t>
+            </w:r>
+            <w:proofErr w:type="spellEnd"/>
           </w:p>
         </w:tc>
         <w:tc>
@@ -7926,17 +8379,32 @@
                 <w:lang w:val="fr-FR" w:eastAsia="fr-FR"/>
               </w:rPr>
             </w:pPr>
-            <w:r>
-              <w:rPr>
-                <w:rFonts w:ascii="Calibri" w:eastAsia="Times New Roman" w:hAnsi="Calibri" w:cs="Calibri"/>
-                <w:color w:val="000000"/>
-                <w:sz w:val="22"/>
-                <w:szCs w:val="22"/>
-                <w:bdr w:val="none" w:sz="0" w:space="0" w:color="auto"/>
-                <w:lang w:val="fr-FR" w:eastAsia="fr-FR"/>
-              </w:rPr>
-              <w:t>administrateur_utilisateur</w:t>
-            </w:r>
+            <w:proofErr w:type="spellStart"/>
+            <w:proofErr w:type="gramStart"/>
+            <w:r>
+              <w:rPr>
+                <w:rFonts w:ascii="Calibri" w:eastAsia="Times New Roman" w:hAnsi="Calibri" w:cs="Calibri"/>
+                <w:color w:val="000000"/>
+                <w:sz w:val="22"/>
+                <w:szCs w:val="22"/>
+                <w:bdr w:val="none" w:sz="0" w:space="0" w:color="auto"/>
+                <w:lang w:val="fr-FR" w:eastAsia="fr-FR"/>
+              </w:rPr>
+              <w:t>administrateur</w:t>
+            </w:r>
+            <w:proofErr w:type="gramEnd"/>
+            <w:r>
+              <w:rPr>
+                <w:rFonts w:ascii="Calibri" w:eastAsia="Times New Roman" w:hAnsi="Calibri" w:cs="Calibri"/>
+                <w:color w:val="000000"/>
+                <w:sz w:val="22"/>
+                <w:szCs w:val="22"/>
+                <w:bdr w:val="none" w:sz="0" w:space="0" w:color="auto"/>
+                <w:lang w:val="fr-FR" w:eastAsia="fr-FR"/>
+              </w:rPr>
+              <w:t>_utilisateur</w:t>
+            </w:r>
+            <w:proofErr w:type="spellEnd"/>
           </w:p>
         </w:tc>
         <w:tc>
@@ -8290,6 +8758,7 @@
                 <w:lang w:val="fr-FR" w:eastAsia="fr-FR"/>
               </w:rPr>
             </w:pPr>
+            <w:proofErr w:type="spellStart"/>
             <w:r>
               <w:rPr>
                 <w:rFonts w:ascii="Calibri" w:eastAsia="Times New Roman" w:hAnsi="Calibri" w:cs="Calibri"/>
@@ -8303,6 +8772,7 @@
               </w:rPr>
               <w:t>Actualite</w:t>
             </w:r>
+            <w:proofErr w:type="spellEnd"/>
           </w:p>
         </w:tc>
         <w:tc>
@@ -8337,17 +8807,32 @@
                 <w:lang w:val="fr-FR" w:eastAsia="fr-FR"/>
               </w:rPr>
             </w:pPr>
-            <w:r>
-              <w:rPr>
-                <w:rFonts w:ascii="Calibri" w:eastAsia="Times New Roman" w:hAnsi="Calibri" w:cs="Calibri"/>
-                <w:color w:val="000000"/>
-                <w:sz w:val="22"/>
-                <w:szCs w:val="22"/>
-                <w:bdr w:val="none" w:sz="0" w:space="0" w:color="auto"/>
-                <w:lang w:val="fr-FR" w:eastAsia="fr-FR"/>
-              </w:rPr>
-              <w:t>id_actualite</w:t>
-            </w:r>
+            <w:proofErr w:type="spellStart"/>
+            <w:proofErr w:type="gramStart"/>
+            <w:r>
+              <w:rPr>
+                <w:rFonts w:ascii="Calibri" w:eastAsia="Times New Roman" w:hAnsi="Calibri" w:cs="Calibri"/>
+                <w:color w:val="000000"/>
+                <w:sz w:val="22"/>
+                <w:szCs w:val="22"/>
+                <w:bdr w:val="none" w:sz="0" w:space="0" w:color="auto"/>
+                <w:lang w:val="fr-FR" w:eastAsia="fr-FR"/>
+              </w:rPr>
+              <w:t>id</w:t>
+            </w:r>
+            <w:proofErr w:type="gramEnd"/>
+            <w:r>
+              <w:rPr>
+                <w:rFonts w:ascii="Calibri" w:eastAsia="Times New Roman" w:hAnsi="Calibri" w:cs="Calibri"/>
+                <w:color w:val="000000"/>
+                <w:sz w:val="22"/>
+                <w:szCs w:val="22"/>
+                <w:bdr w:val="none" w:sz="0" w:space="0" w:color="auto"/>
+                <w:lang w:val="fr-FR" w:eastAsia="fr-FR"/>
+              </w:rPr>
+              <w:t>_actualite</w:t>
+            </w:r>
+            <w:proofErr w:type="spellEnd"/>
           </w:p>
         </w:tc>
         <w:tc>
@@ -8383,17 +8868,32 @@
                 <w:lang w:val="fr-FR" w:eastAsia="fr-FR"/>
               </w:rPr>
             </w:pPr>
-            <w:r>
-              <w:rPr>
-                <w:rFonts w:ascii="Calibri" w:eastAsia="Times New Roman" w:hAnsi="Calibri" w:cs="Calibri"/>
-                <w:color w:val="000000"/>
-                <w:sz w:val="22"/>
-                <w:szCs w:val="22"/>
-                <w:bdr w:val="none" w:sz="0" w:space="0" w:color="auto"/>
-                <w:lang w:val="fr-FR" w:eastAsia="fr-FR"/>
-              </w:rPr>
-              <w:t>auto-increment</w:t>
-            </w:r>
+            <w:proofErr w:type="spellStart"/>
+            <w:proofErr w:type="gramStart"/>
+            <w:r>
+              <w:rPr>
+                <w:rFonts w:ascii="Calibri" w:eastAsia="Times New Roman" w:hAnsi="Calibri" w:cs="Calibri"/>
+                <w:color w:val="000000"/>
+                <w:sz w:val="22"/>
+                <w:szCs w:val="22"/>
+                <w:bdr w:val="none" w:sz="0" w:space="0" w:color="auto"/>
+                <w:lang w:val="fr-FR" w:eastAsia="fr-FR"/>
+              </w:rPr>
+              <w:t>auto</w:t>
+            </w:r>
+            <w:proofErr w:type="gramEnd"/>
+            <w:r>
+              <w:rPr>
+                <w:rFonts w:ascii="Calibri" w:eastAsia="Times New Roman" w:hAnsi="Calibri" w:cs="Calibri"/>
+                <w:color w:val="000000"/>
+                <w:sz w:val="22"/>
+                <w:szCs w:val="22"/>
+                <w:bdr w:val="none" w:sz="0" w:space="0" w:color="auto"/>
+                <w:lang w:val="fr-FR" w:eastAsia="fr-FR"/>
+              </w:rPr>
+              <w:t>-increment</w:t>
+            </w:r>
+            <w:proofErr w:type="spellEnd"/>
           </w:p>
         </w:tc>
         <w:tc>
@@ -8475,16 +8975,29 @@
                 <w:lang w:val="fr-FR" w:eastAsia="fr-FR"/>
               </w:rPr>
             </w:pPr>
-            <w:r>
-              <w:rPr>
-                <w:rFonts w:ascii="Calibri" w:eastAsia="Times New Roman" w:hAnsi="Calibri" w:cs="Calibri"/>
-                <w:color w:val="000000"/>
-                <w:sz w:val="22"/>
-                <w:szCs w:val="22"/>
-                <w:bdr w:val="none" w:sz="0" w:space="0" w:color="auto"/>
-                <w:lang w:val="fr-FR" w:eastAsia="fr-FR"/>
-              </w:rPr>
-              <w:t>non nul</w:t>
+            <w:proofErr w:type="gramStart"/>
+            <w:r>
+              <w:rPr>
+                <w:rFonts w:ascii="Calibri" w:eastAsia="Times New Roman" w:hAnsi="Calibri" w:cs="Calibri"/>
+                <w:color w:val="000000"/>
+                <w:sz w:val="22"/>
+                <w:szCs w:val="22"/>
+                <w:bdr w:val="none" w:sz="0" w:space="0" w:color="auto"/>
+                <w:lang w:val="fr-FR" w:eastAsia="fr-FR"/>
+              </w:rPr>
+              <w:t>non</w:t>
+            </w:r>
+            <w:proofErr w:type="gramEnd"/>
+            <w:r>
+              <w:rPr>
+                <w:rFonts w:ascii="Calibri" w:eastAsia="Times New Roman" w:hAnsi="Calibri" w:cs="Calibri"/>
+                <w:color w:val="000000"/>
+                <w:sz w:val="22"/>
+                <w:szCs w:val="22"/>
+                <w:bdr w:val="none" w:sz="0" w:space="0" w:color="auto"/>
+                <w:lang w:val="fr-FR" w:eastAsia="fr-FR"/>
+              </w:rPr>
+              <w:t xml:space="preserve"> nul</w:t>
             </w:r>
           </w:p>
         </w:tc>
@@ -8527,6 +9040,7 @@
                 <w:lang w:val="fr-FR" w:eastAsia="fr-FR"/>
               </w:rPr>
             </w:pPr>
+            <w:proofErr w:type="spellStart"/>
             <w:r>
               <w:rPr>
                 <w:rFonts w:ascii="Calibri" w:eastAsia="Times New Roman" w:hAnsi="Calibri" w:cs="Calibri"/>
@@ -8540,6 +9054,7 @@
               </w:rPr>
               <w:t>Actualite</w:t>
             </w:r>
+            <w:proofErr w:type="spellEnd"/>
           </w:p>
         </w:tc>
         <w:tc>
@@ -8574,17 +9089,32 @@
                 <w:lang w:val="fr-FR" w:eastAsia="fr-FR"/>
               </w:rPr>
             </w:pPr>
-            <w:r>
-              <w:rPr>
-                <w:rFonts w:ascii="Calibri" w:eastAsia="Times New Roman" w:hAnsi="Calibri" w:cs="Calibri"/>
-                <w:color w:val="000000"/>
-                <w:sz w:val="22"/>
-                <w:szCs w:val="22"/>
-                <w:bdr w:val="none" w:sz="0" w:space="0" w:color="auto"/>
-                <w:lang w:val="fr-FR" w:eastAsia="fr-FR"/>
-              </w:rPr>
-              <w:t>date_actualite</w:t>
-            </w:r>
+            <w:proofErr w:type="spellStart"/>
+            <w:proofErr w:type="gramStart"/>
+            <w:r>
+              <w:rPr>
+                <w:rFonts w:ascii="Calibri" w:eastAsia="Times New Roman" w:hAnsi="Calibri" w:cs="Calibri"/>
+                <w:color w:val="000000"/>
+                <w:sz w:val="22"/>
+                <w:szCs w:val="22"/>
+                <w:bdr w:val="none" w:sz="0" w:space="0" w:color="auto"/>
+                <w:lang w:val="fr-FR" w:eastAsia="fr-FR"/>
+              </w:rPr>
+              <w:t>date</w:t>
+            </w:r>
+            <w:proofErr w:type="gramEnd"/>
+            <w:r>
+              <w:rPr>
+                <w:rFonts w:ascii="Calibri" w:eastAsia="Times New Roman" w:hAnsi="Calibri" w:cs="Calibri"/>
+                <w:color w:val="000000"/>
+                <w:sz w:val="22"/>
+                <w:szCs w:val="22"/>
+                <w:bdr w:val="none" w:sz="0" w:space="0" w:color="auto"/>
+                <w:lang w:val="fr-FR" w:eastAsia="fr-FR"/>
+              </w:rPr>
+              <w:t>_actualite</w:t>
+            </w:r>
+            <w:proofErr w:type="spellEnd"/>
           </w:p>
         </w:tc>
         <w:tc>
@@ -8764,6 +9294,7 @@
                 <w:lang w:val="fr-FR" w:eastAsia="fr-FR"/>
               </w:rPr>
             </w:pPr>
+            <w:proofErr w:type="spellStart"/>
             <w:r>
               <w:rPr>
                 <w:rFonts w:ascii="Calibri" w:eastAsia="Times New Roman" w:hAnsi="Calibri" w:cs="Calibri"/>
@@ -8777,6 +9308,7 @@
               </w:rPr>
               <w:t>Actualite</w:t>
             </w:r>
+            <w:proofErr w:type="spellEnd"/>
           </w:p>
         </w:tc>
         <w:tc>
@@ -8811,17 +9343,32 @@
                 <w:lang w:val="fr-FR" w:eastAsia="fr-FR"/>
               </w:rPr>
             </w:pPr>
-            <w:r>
-              <w:rPr>
-                <w:rFonts w:ascii="Calibri" w:eastAsia="Times New Roman" w:hAnsi="Calibri" w:cs="Calibri"/>
-                <w:color w:val="000000"/>
-                <w:sz w:val="22"/>
-                <w:szCs w:val="22"/>
-                <w:bdr w:val="none" w:sz="0" w:space="0" w:color="auto"/>
-                <w:lang w:val="fr-FR" w:eastAsia="fr-FR"/>
-              </w:rPr>
-              <w:t>titre_actualite</w:t>
-            </w:r>
+            <w:proofErr w:type="spellStart"/>
+            <w:proofErr w:type="gramStart"/>
+            <w:r>
+              <w:rPr>
+                <w:rFonts w:ascii="Calibri" w:eastAsia="Times New Roman" w:hAnsi="Calibri" w:cs="Calibri"/>
+                <w:color w:val="000000"/>
+                <w:sz w:val="22"/>
+                <w:szCs w:val="22"/>
+                <w:bdr w:val="none" w:sz="0" w:space="0" w:color="auto"/>
+                <w:lang w:val="fr-FR" w:eastAsia="fr-FR"/>
+              </w:rPr>
+              <w:t>titre</w:t>
+            </w:r>
+            <w:proofErr w:type="gramEnd"/>
+            <w:r>
+              <w:rPr>
+                <w:rFonts w:ascii="Calibri" w:eastAsia="Times New Roman" w:hAnsi="Calibri" w:cs="Calibri"/>
+                <w:color w:val="000000"/>
+                <w:sz w:val="22"/>
+                <w:szCs w:val="22"/>
+                <w:bdr w:val="none" w:sz="0" w:space="0" w:color="auto"/>
+                <w:lang w:val="fr-FR" w:eastAsia="fr-FR"/>
+              </w:rPr>
+              <w:t>_actualite</w:t>
+            </w:r>
+            <w:proofErr w:type="spellEnd"/>
           </w:p>
         </w:tc>
         <w:tc>
@@ -8857,6 +9404,7 @@
                 <w:lang w:val="fr-FR" w:eastAsia="fr-FR"/>
               </w:rPr>
             </w:pPr>
+            <w:proofErr w:type="spellStart"/>
             <w:r>
               <w:rPr>
                 <w:rFonts w:ascii="Calibri" w:eastAsia="Times New Roman" w:hAnsi="Calibri" w:cs="Calibri"/>
@@ -8868,6 +9416,7 @@
               </w:rPr>
               <w:t>Text</w:t>
             </w:r>
+            <w:proofErr w:type="spellEnd"/>
           </w:p>
         </w:tc>
         <w:tc>
@@ -9001,6 +9550,7 @@
                 <w:lang w:val="fr-FR" w:eastAsia="fr-FR"/>
               </w:rPr>
             </w:pPr>
+            <w:proofErr w:type="spellStart"/>
             <w:r>
               <w:rPr>
                 <w:rFonts w:ascii="Calibri" w:eastAsia="Times New Roman" w:hAnsi="Calibri" w:cs="Calibri"/>
@@ -9014,6 +9564,7 @@
               </w:rPr>
               <w:t>Actualite</w:t>
             </w:r>
+            <w:proofErr w:type="spellEnd"/>
           </w:p>
         </w:tc>
         <w:tc>
@@ -9048,17 +9599,32 @@
                 <w:lang w:val="fr-FR" w:eastAsia="fr-FR"/>
               </w:rPr>
             </w:pPr>
-            <w:r>
-              <w:rPr>
-                <w:rFonts w:ascii="Calibri" w:eastAsia="Times New Roman" w:hAnsi="Calibri" w:cs="Calibri"/>
-                <w:color w:val="000000"/>
-                <w:sz w:val="22"/>
-                <w:szCs w:val="22"/>
-                <w:bdr w:val="none" w:sz="0" w:space="0" w:color="auto"/>
-                <w:lang w:val="fr-FR" w:eastAsia="fr-FR"/>
-              </w:rPr>
-              <w:t>article_actualite</w:t>
-            </w:r>
+            <w:proofErr w:type="spellStart"/>
+            <w:proofErr w:type="gramStart"/>
+            <w:r>
+              <w:rPr>
+                <w:rFonts w:ascii="Calibri" w:eastAsia="Times New Roman" w:hAnsi="Calibri" w:cs="Calibri"/>
+                <w:color w:val="000000"/>
+                <w:sz w:val="22"/>
+                <w:szCs w:val="22"/>
+                <w:bdr w:val="none" w:sz="0" w:space="0" w:color="auto"/>
+                <w:lang w:val="fr-FR" w:eastAsia="fr-FR"/>
+              </w:rPr>
+              <w:t>article</w:t>
+            </w:r>
+            <w:proofErr w:type="gramEnd"/>
+            <w:r>
+              <w:rPr>
+                <w:rFonts w:ascii="Calibri" w:eastAsia="Times New Roman" w:hAnsi="Calibri" w:cs="Calibri"/>
+                <w:color w:val="000000"/>
+                <w:sz w:val="22"/>
+                <w:szCs w:val="22"/>
+                <w:bdr w:val="none" w:sz="0" w:space="0" w:color="auto"/>
+                <w:lang w:val="fr-FR" w:eastAsia="fr-FR"/>
+              </w:rPr>
+              <w:t>_actualite</w:t>
+            </w:r>
+            <w:proofErr w:type="spellEnd"/>
           </w:p>
         </w:tc>
         <w:tc>
@@ -9238,6 +9804,7 @@
                 <w:lang w:val="fr-FR" w:eastAsia="fr-FR"/>
               </w:rPr>
             </w:pPr>
+            <w:proofErr w:type="spellStart"/>
             <w:r>
               <w:rPr>
                 <w:rFonts w:ascii="Calibri" w:eastAsia="Times New Roman" w:hAnsi="Calibri" w:cs="Calibri"/>
@@ -9251,6 +9818,7 @@
               </w:rPr>
               <w:t>Actualite</w:t>
             </w:r>
+            <w:proofErr w:type="spellEnd"/>
           </w:p>
         </w:tc>
         <w:tc>
@@ -9285,16 +9853,29 @@
                 <w:lang w:val="fr-FR" w:eastAsia="fr-FR"/>
               </w:rPr>
             </w:pPr>
-            <w:r>
-              <w:rPr>
-                <w:rFonts w:ascii="Calibri" w:eastAsia="Times New Roman" w:hAnsi="Calibri" w:cs="Calibri"/>
-                <w:color w:val="000000"/>
-                <w:sz w:val="22"/>
-                <w:szCs w:val="22"/>
-                <w:bdr w:val="none" w:sz="0" w:space="0" w:color="auto"/>
-                <w:lang w:val="fr-FR" w:eastAsia="fr-FR"/>
-              </w:rPr>
-              <w:t>photo1_actualite</w:t>
+            <w:proofErr w:type="gramStart"/>
+            <w:r>
+              <w:rPr>
+                <w:rFonts w:ascii="Calibri" w:eastAsia="Times New Roman" w:hAnsi="Calibri" w:cs="Calibri"/>
+                <w:color w:val="000000"/>
+                <w:sz w:val="22"/>
+                <w:szCs w:val="22"/>
+                <w:bdr w:val="none" w:sz="0" w:space="0" w:color="auto"/>
+                <w:lang w:val="fr-FR" w:eastAsia="fr-FR"/>
+              </w:rPr>
+              <w:t>photo</w:t>
+            </w:r>
+            <w:proofErr w:type="gramEnd"/>
+            <w:r>
+              <w:rPr>
+                <w:rFonts w:ascii="Calibri" w:eastAsia="Times New Roman" w:hAnsi="Calibri" w:cs="Calibri"/>
+                <w:color w:val="000000"/>
+                <w:sz w:val="22"/>
+                <w:szCs w:val="22"/>
+                <w:bdr w:val="none" w:sz="0" w:space="0" w:color="auto"/>
+                <w:lang w:val="fr-FR" w:eastAsia="fr-FR"/>
+              </w:rPr>
+              <w:t>1_actualite</w:t>
             </w:r>
           </w:p>
         </w:tc>
@@ -9423,6 +10004,7 @@
                 <w:lang w:val="fr-FR" w:eastAsia="fr-FR"/>
               </w:rPr>
             </w:pPr>
+            <w:proofErr w:type="gramStart"/>
             <w:r>
               <w:rPr>
                 <w:rFonts w:ascii="Calibri" w:eastAsia="Times New Roman" w:hAnsi="Calibri" w:cs="Calibri"/>
@@ -9434,6 +10016,7 @@
               </w:rPr>
               <w:t>nul</w:t>
             </w:r>
+            <w:proofErr w:type="gramEnd"/>
           </w:p>
         </w:tc>
       </w:tr>
@@ -9475,6 +10058,7 @@
                 <w:lang w:val="fr-FR" w:eastAsia="fr-FR"/>
               </w:rPr>
             </w:pPr>
+            <w:proofErr w:type="spellStart"/>
             <w:r>
               <w:rPr>
                 <w:rFonts w:ascii="Calibri" w:eastAsia="Times New Roman" w:hAnsi="Calibri" w:cs="Calibri"/>
@@ -9488,6 +10072,7 @@
               </w:rPr>
               <w:t>Actualite</w:t>
             </w:r>
+            <w:proofErr w:type="spellEnd"/>
           </w:p>
         </w:tc>
         <w:tc>
@@ -9522,16 +10107,29 @@
                 <w:lang w:val="fr-FR" w:eastAsia="fr-FR"/>
               </w:rPr>
             </w:pPr>
-            <w:r>
-              <w:rPr>
-                <w:rFonts w:ascii="Calibri" w:eastAsia="Times New Roman" w:hAnsi="Calibri" w:cs="Calibri"/>
-                <w:color w:val="000000"/>
-                <w:sz w:val="22"/>
-                <w:szCs w:val="22"/>
-                <w:bdr w:val="none" w:sz="0" w:space="0" w:color="auto"/>
-                <w:lang w:val="fr-FR" w:eastAsia="fr-FR"/>
-              </w:rPr>
-              <w:t>photo2_actualite</w:t>
+            <w:proofErr w:type="gramStart"/>
+            <w:r>
+              <w:rPr>
+                <w:rFonts w:ascii="Calibri" w:eastAsia="Times New Roman" w:hAnsi="Calibri" w:cs="Calibri"/>
+                <w:color w:val="000000"/>
+                <w:sz w:val="22"/>
+                <w:szCs w:val="22"/>
+                <w:bdr w:val="none" w:sz="0" w:space="0" w:color="auto"/>
+                <w:lang w:val="fr-FR" w:eastAsia="fr-FR"/>
+              </w:rPr>
+              <w:t>photo</w:t>
+            </w:r>
+            <w:proofErr w:type="gramEnd"/>
+            <w:r>
+              <w:rPr>
+                <w:rFonts w:ascii="Calibri" w:eastAsia="Times New Roman" w:hAnsi="Calibri" w:cs="Calibri"/>
+                <w:color w:val="000000"/>
+                <w:sz w:val="22"/>
+                <w:szCs w:val="22"/>
+                <w:bdr w:val="none" w:sz="0" w:space="0" w:color="auto"/>
+                <w:lang w:val="fr-FR" w:eastAsia="fr-FR"/>
+              </w:rPr>
+              <w:t>2_actualite</w:t>
             </w:r>
           </w:p>
         </w:tc>
@@ -9660,6 +10258,7 @@
                 <w:lang w:val="fr-FR" w:eastAsia="fr-FR"/>
               </w:rPr>
             </w:pPr>
+            <w:proofErr w:type="gramStart"/>
             <w:r>
               <w:rPr>
                 <w:rFonts w:ascii="Calibri" w:eastAsia="Times New Roman" w:hAnsi="Calibri" w:cs="Calibri"/>
@@ -9671,6 +10270,7 @@
               </w:rPr>
               <w:t>nul</w:t>
             </w:r>
+            <w:proofErr w:type="gramEnd"/>
           </w:p>
         </w:tc>
       </w:tr>
@@ -9712,6 +10312,7 @@
                 <w:lang w:val="fr-FR" w:eastAsia="fr-FR"/>
               </w:rPr>
             </w:pPr>
+            <w:proofErr w:type="spellStart"/>
             <w:r>
               <w:rPr>
                 <w:rFonts w:ascii="Calibri" w:eastAsia="Times New Roman" w:hAnsi="Calibri" w:cs="Calibri"/>
@@ -9725,6 +10326,7 @@
               </w:rPr>
               <w:t>Actualite</w:t>
             </w:r>
+            <w:proofErr w:type="spellEnd"/>
           </w:p>
         </w:tc>
         <w:tc>
@@ -9759,16 +10361,29 @@
                 <w:lang w:val="fr-FR" w:eastAsia="fr-FR"/>
               </w:rPr>
             </w:pPr>
-            <w:r>
-              <w:rPr>
-                <w:rFonts w:ascii="Calibri" w:eastAsia="Times New Roman" w:hAnsi="Calibri" w:cs="Calibri"/>
-                <w:color w:val="000000"/>
-                <w:sz w:val="22"/>
-                <w:szCs w:val="22"/>
-                <w:bdr w:val="none" w:sz="0" w:space="0" w:color="auto"/>
-                <w:lang w:val="fr-FR" w:eastAsia="fr-FR"/>
-              </w:rPr>
-              <w:t>photo3_actualite</w:t>
+            <w:proofErr w:type="gramStart"/>
+            <w:r>
+              <w:rPr>
+                <w:rFonts w:ascii="Calibri" w:eastAsia="Times New Roman" w:hAnsi="Calibri" w:cs="Calibri"/>
+                <w:color w:val="000000"/>
+                <w:sz w:val="22"/>
+                <w:szCs w:val="22"/>
+                <w:bdr w:val="none" w:sz="0" w:space="0" w:color="auto"/>
+                <w:lang w:val="fr-FR" w:eastAsia="fr-FR"/>
+              </w:rPr>
+              <w:t>photo</w:t>
+            </w:r>
+            <w:proofErr w:type="gramEnd"/>
+            <w:r>
+              <w:rPr>
+                <w:rFonts w:ascii="Calibri" w:eastAsia="Times New Roman" w:hAnsi="Calibri" w:cs="Calibri"/>
+                <w:color w:val="000000"/>
+                <w:sz w:val="22"/>
+                <w:szCs w:val="22"/>
+                <w:bdr w:val="none" w:sz="0" w:space="0" w:color="auto"/>
+                <w:lang w:val="fr-FR" w:eastAsia="fr-FR"/>
+              </w:rPr>
+              <w:t>3_actualite</w:t>
             </w:r>
           </w:p>
         </w:tc>
@@ -9897,6 +10512,7 @@
                 <w:lang w:val="fr-FR" w:eastAsia="fr-FR"/>
               </w:rPr>
             </w:pPr>
+            <w:proofErr w:type="gramStart"/>
             <w:r>
               <w:rPr>
                 <w:rFonts w:ascii="Calibri" w:eastAsia="Times New Roman" w:hAnsi="Calibri" w:cs="Calibri"/>
@@ -9908,6 +10524,7 @@
               </w:rPr>
               <w:t>nul</w:t>
             </w:r>
+            <w:proofErr w:type="gramEnd"/>
           </w:p>
         </w:tc>
       </w:tr>
@@ -9949,6 +10566,7 @@
                 <w:lang w:val="fr-FR" w:eastAsia="fr-FR"/>
               </w:rPr>
             </w:pPr>
+            <w:proofErr w:type="spellStart"/>
             <w:r>
               <w:rPr>
                 <w:rFonts w:ascii="Calibri" w:eastAsia="Times New Roman" w:hAnsi="Calibri" w:cs="Calibri"/>
@@ -9962,6 +10580,7 @@
               </w:rPr>
               <w:t>Actualite</w:t>
             </w:r>
+            <w:proofErr w:type="spellEnd"/>
           </w:p>
         </w:tc>
         <w:tc>
@@ -9996,16 +10615,29 @@
                 <w:lang w:val="fr-FR" w:eastAsia="fr-FR"/>
               </w:rPr>
             </w:pPr>
-            <w:r>
-              <w:rPr>
-                <w:rFonts w:ascii="Calibri" w:eastAsia="Times New Roman" w:hAnsi="Calibri" w:cs="Calibri"/>
-                <w:color w:val="000000"/>
-                <w:sz w:val="22"/>
-                <w:szCs w:val="22"/>
-                <w:bdr w:val="none" w:sz="0" w:space="0" w:color="auto"/>
-                <w:lang w:val="fr-FR" w:eastAsia="fr-FR"/>
-              </w:rPr>
-              <w:t>photo4_actualite</w:t>
+            <w:proofErr w:type="gramStart"/>
+            <w:r>
+              <w:rPr>
+                <w:rFonts w:ascii="Calibri" w:eastAsia="Times New Roman" w:hAnsi="Calibri" w:cs="Calibri"/>
+                <w:color w:val="000000"/>
+                <w:sz w:val="22"/>
+                <w:szCs w:val="22"/>
+                <w:bdr w:val="none" w:sz="0" w:space="0" w:color="auto"/>
+                <w:lang w:val="fr-FR" w:eastAsia="fr-FR"/>
+              </w:rPr>
+              <w:t>photo</w:t>
+            </w:r>
+            <w:proofErr w:type="gramEnd"/>
+            <w:r>
+              <w:rPr>
+                <w:rFonts w:ascii="Calibri" w:eastAsia="Times New Roman" w:hAnsi="Calibri" w:cs="Calibri"/>
+                <w:color w:val="000000"/>
+                <w:sz w:val="22"/>
+                <w:szCs w:val="22"/>
+                <w:bdr w:val="none" w:sz="0" w:space="0" w:color="auto"/>
+                <w:lang w:val="fr-FR" w:eastAsia="fr-FR"/>
+              </w:rPr>
+              <w:t>4_actualite</w:t>
             </w:r>
           </w:p>
         </w:tc>
@@ -10134,6 +10766,7 @@
                 <w:lang w:val="fr-FR" w:eastAsia="fr-FR"/>
               </w:rPr>
             </w:pPr>
+            <w:proofErr w:type="gramStart"/>
             <w:r>
               <w:rPr>
                 <w:rFonts w:ascii="Calibri" w:eastAsia="Times New Roman" w:hAnsi="Calibri" w:cs="Calibri"/>
@@ -10145,6 +10778,7 @@
               </w:rPr>
               <w:t>nul</w:t>
             </w:r>
+            <w:proofErr w:type="gramEnd"/>
           </w:p>
         </w:tc>
       </w:tr>
@@ -10186,6 +10820,7 @@
                 <w:lang w:val="fr-FR" w:eastAsia="fr-FR"/>
               </w:rPr>
             </w:pPr>
+            <w:proofErr w:type="spellStart"/>
             <w:r>
               <w:rPr>
                 <w:rFonts w:ascii="Calibri" w:eastAsia="Times New Roman" w:hAnsi="Calibri" w:cs="Calibri"/>
@@ -10199,6 +10834,7 @@
               </w:rPr>
               <w:t>Actualite</w:t>
             </w:r>
+            <w:proofErr w:type="spellEnd"/>
           </w:p>
         </w:tc>
         <w:tc>
@@ -10233,16 +10869,29 @@
                 <w:lang w:val="fr-FR" w:eastAsia="fr-FR"/>
               </w:rPr>
             </w:pPr>
-            <w:r>
-              <w:rPr>
-                <w:rFonts w:ascii="Calibri" w:eastAsia="Times New Roman" w:hAnsi="Calibri" w:cs="Calibri"/>
-                <w:color w:val="000000"/>
-                <w:sz w:val="22"/>
-                <w:szCs w:val="22"/>
-                <w:bdr w:val="none" w:sz="0" w:space="0" w:color="auto"/>
-                <w:lang w:val="fr-FR" w:eastAsia="fr-FR"/>
-              </w:rPr>
-              <w:t>photo5_actualite</w:t>
+            <w:proofErr w:type="gramStart"/>
+            <w:r>
+              <w:rPr>
+                <w:rFonts w:ascii="Calibri" w:eastAsia="Times New Roman" w:hAnsi="Calibri" w:cs="Calibri"/>
+                <w:color w:val="000000"/>
+                <w:sz w:val="22"/>
+                <w:szCs w:val="22"/>
+                <w:bdr w:val="none" w:sz="0" w:space="0" w:color="auto"/>
+                <w:lang w:val="fr-FR" w:eastAsia="fr-FR"/>
+              </w:rPr>
+              <w:t>photo</w:t>
+            </w:r>
+            <w:proofErr w:type="gramEnd"/>
+            <w:r>
+              <w:rPr>
+                <w:rFonts w:ascii="Calibri" w:eastAsia="Times New Roman" w:hAnsi="Calibri" w:cs="Calibri"/>
+                <w:color w:val="000000"/>
+                <w:sz w:val="22"/>
+                <w:szCs w:val="22"/>
+                <w:bdr w:val="none" w:sz="0" w:space="0" w:color="auto"/>
+                <w:lang w:val="fr-FR" w:eastAsia="fr-FR"/>
+              </w:rPr>
+              <w:t>5_actualite</w:t>
             </w:r>
           </w:p>
         </w:tc>
@@ -10371,6 +11020,7 @@
                 <w:lang w:val="fr-FR" w:eastAsia="fr-FR"/>
               </w:rPr>
             </w:pPr>
+            <w:proofErr w:type="gramStart"/>
             <w:r>
               <w:rPr>
                 <w:rFonts w:ascii="Calibri" w:eastAsia="Times New Roman" w:hAnsi="Calibri" w:cs="Calibri"/>
@@ -10382,6 +11032,7 @@
               </w:rPr>
               <w:t>nul</w:t>
             </w:r>
+            <w:proofErr w:type="gramEnd"/>
           </w:p>
         </w:tc>
       </w:tr>
@@ -10599,6 +11250,7 @@
                 <w:lang w:val="fr-FR" w:eastAsia="fr-FR"/>
               </w:rPr>
             </w:pPr>
+            <w:proofErr w:type="spellStart"/>
             <w:r>
               <w:rPr>
                 <w:rFonts w:ascii="Calibri" w:eastAsia="Times New Roman" w:hAnsi="Calibri" w:cs="Calibri"/>
@@ -10612,6 +11264,7 @@
               </w:rPr>
               <w:t>Demande_devis</w:t>
             </w:r>
+            <w:proofErr w:type="spellEnd"/>
           </w:p>
         </w:tc>
         <w:tc>
@@ -10646,17 +11299,32 @@
                 <w:lang w:val="fr-FR" w:eastAsia="fr-FR"/>
               </w:rPr>
             </w:pPr>
-            <w:r>
-              <w:rPr>
-                <w:rFonts w:ascii="Calibri" w:eastAsia="Times New Roman" w:hAnsi="Calibri" w:cs="Calibri"/>
-                <w:color w:val="000000"/>
-                <w:sz w:val="22"/>
-                <w:szCs w:val="22"/>
-                <w:bdr w:val="none" w:sz="0" w:space="0" w:color="auto"/>
-                <w:lang w:val="fr-FR" w:eastAsia="fr-FR"/>
-              </w:rPr>
-              <w:t>id_devis</w:t>
-            </w:r>
+            <w:proofErr w:type="spellStart"/>
+            <w:proofErr w:type="gramStart"/>
+            <w:r>
+              <w:rPr>
+                <w:rFonts w:ascii="Calibri" w:eastAsia="Times New Roman" w:hAnsi="Calibri" w:cs="Calibri"/>
+                <w:color w:val="000000"/>
+                <w:sz w:val="22"/>
+                <w:szCs w:val="22"/>
+                <w:bdr w:val="none" w:sz="0" w:space="0" w:color="auto"/>
+                <w:lang w:val="fr-FR" w:eastAsia="fr-FR"/>
+              </w:rPr>
+              <w:t>id</w:t>
+            </w:r>
+            <w:proofErr w:type="gramEnd"/>
+            <w:r>
+              <w:rPr>
+                <w:rFonts w:ascii="Calibri" w:eastAsia="Times New Roman" w:hAnsi="Calibri" w:cs="Calibri"/>
+                <w:color w:val="000000"/>
+                <w:sz w:val="22"/>
+                <w:szCs w:val="22"/>
+                <w:bdr w:val="none" w:sz="0" w:space="0" w:color="auto"/>
+                <w:lang w:val="fr-FR" w:eastAsia="fr-FR"/>
+              </w:rPr>
+              <w:t>_devis</w:t>
+            </w:r>
+            <w:proofErr w:type="spellEnd"/>
           </w:p>
         </w:tc>
         <w:tc>
@@ -10692,17 +11360,32 @@
                 <w:lang w:val="fr-FR" w:eastAsia="fr-FR"/>
               </w:rPr>
             </w:pPr>
-            <w:r>
-              <w:rPr>
-                <w:rFonts w:ascii="Calibri" w:eastAsia="Times New Roman" w:hAnsi="Calibri" w:cs="Calibri"/>
-                <w:color w:val="000000"/>
-                <w:sz w:val="22"/>
-                <w:szCs w:val="22"/>
-                <w:bdr w:val="none" w:sz="0" w:space="0" w:color="auto"/>
-                <w:lang w:val="fr-FR" w:eastAsia="fr-FR"/>
-              </w:rPr>
-              <w:t>auto-increment</w:t>
-            </w:r>
+            <w:proofErr w:type="spellStart"/>
+            <w:proofErr w:type="gramStart"/>
+            <w:r>
+              <w:rPr>
+                <w:rFonts w:ascii="Calibri" w:eastAsia="Times New Roman" w:hAnsi="Calibri" w:cs="Calibri"/>
+                <w:color w:val="000000"/>
+                <w:sz w:val="22"/>
+                <w:szCs w:val="22"/>
+                <w:bdr w:val="none" w:sz="0" w:space="0" w:color="auto"/>
+                <w:lang w:val="fr-FR" w:eastAsia="fr-FR"/>
+              </w:rPr>
+              <w:t>auto</w:t>
+            </w:r>
+            <w:proofErr w:type="gramEnd"/>
+            <w:r>
+              <w:rPr>
+                <w:rFonts w:ascii="Calibri" w:eastAsia="Times New Roman" w:hAnsi="Calibri" w:cs="Calibri"/>
+                <w:color w:val="000000"/>
+                <w:sz w:val="22"/>
+                <w:szCs w:val="22"/>
+                <w:bdr w:val="none" w:sz="0" w:space="0" w:color="auto"/>
+                <w:lang w:val="fr-FR" w:eastAsia="fr-FR"/>
+              </w:rPr>
+              <w:t>-increment</w:t>
+            </w:r>
+            <w:proofErr w:type="spellEnd"/>
           </w:p>
         </w:tc>
         <w:tc>
@@ -10784,16 +11467,29 @@
                 <w:lang w:val="fr-FR" w:eastAsia="fr-FR"/>
               </w:rPr>
             </w:pPr>
-            <w:r>
-              <w:rPr>
-                <w:rFonts w:ascii="Calibri" w:eastAsia="Times New Roman" w:hAnsi="Calibri" w:cs="Calibri"/>
-                <w:color w:val="000000"/>
-                <w:sz w:val="22"/>
-                <w:szCs w:val="22"/>
-                <w:bdr w:val="none" w:sz="0" w:space="0" w:color="auto"/>
-                <w:lang w:val="fr-FR" w:eastAsia="fr-FR"/>
-              </w:rPr>
-              <w:t>non nul</w:t>
+            <w:proofErr w:type="gramStart"/>
+            <w:r>
+              <w:rPr>
+                <w:rFonts w:ascii="Calibri" w:eastAsia="Times New Roman" w:hAnsi="Calibri" w:cs="Calibri"/>
+                <w:color w:val="000000"/>
+                <w:sz w:val="22"/>
+                <w:szCs w:val="22"/>
+                <w:bdr w:val="none" w:sz="0" w:space="0" w:color="auto"/>
+                <w:lang w:val="fr-FR" w:eastAsia="fr-FR"/>
+              </w:rPr>
+              <w:t>non</w:t>
+            </w:r>
+            <w:proofErr w:type="gramEnd"/>
+            <w:r>
+              <w:rPr>
+                <w:rFonts w:ascii="Calibri" w:eastAsia="Times New Roman" w:hAnsi="Calibri" w:cs="Calibri"/>
+                <w:color w:val="000000"/>
+                <w:sz w:val="22"/>
+                <w:szCs w:val="22"/>
+                <w:bdr w:val="none" w:sz="0" w:space="0" w:color="auto"/>
+                <w:lang w:val="fr-FR" w:eastAsia="fr-FR"/>
+              </w:rPr>
+              <w:t xml:space="preserve"> nul</w:t>
             </w:r>
           </w:p>
         </w:tc>
@@ -10836,6 +11532,7 @@
                 <w:lang w:val="fr-FR" w:eastAsia="fr-FR"/>
               </w:rPr>
             </w:pPr>
+            <w:proofErr w:type="spellStart"/>
             <w:r>
               <w:rPr>
                 <w:rFonts w:ascii="Calibri" w:eastAsia="Times New Roman" w:hAnsi="Calibri" w:cs="Calibri"/>
@@ -10849,6 +11546,7 @@
               </w:rPr>
               <w:t>Demande_devis</w:t>
             </w:r>
+            <w:proofErr w:type="spellEnd"/>
           </w:p>
         </w:tc>
         <w:tc>
@@ -10883,17 +11581,32 @@
                 <w:lang w:val="fr-FR" w:eastAsia="fr-FR"/>
               </w:rPr>
             </w:pPr>
-            <w:r>
-              <w:rPr>
-                <w:rFonts w:ascii="Calibri" w:eastAsia="Times New Roman" w:hAnsi="Calibri" w:cs="Calibri"/>
-                <w:color w:val="000000"/>
-                <w:sz w:val="22"/>
-                <w:szCs w:val="22"/>
-                <w:bdr w:val="none" w:sz="0" w:space="0" w:color="auto"/>
-                <w:lang w:val="fr-FR" w:eastAsia="fr-FR"/>
-              </w:rPr>
-              <w:t>date_devis</w:t>
-            </w:r>
+            <w:proofErr w:type="spellStart"/>
+            <w:proofErr w:type="gramStart"/>
+            <w:r>
+              <w:rPr>
+                <w:rFonts w:ascii="Calibri" w:eastAsia="Times New Roman" w:hAnsi="Calibri" w:cs="Calibri"/>
+                <w:color w:val="000000"/>
+                <w:sz w:val="22"/>
+                <w:szCs w:val="22"/>
+                <w:bdr w:val="none" w:sz="0" w:space="0" w:color="auto"/>
+                <w:lang w:val="fr-FR" w:eastAsia="fr-FR"/>
+              </w:rPr>
+              <w:t>date</w:t>
+            </w:r>
+            <w:proofErr w:type="gramEnd"/>
+            <w:r>
+              <w:rPr>
+                <w:rFonts w:ascii="Calibri" w:eastAsia="Times New Roman" w:hAnsi="Calibri" w:cs="Calibri"/>
+                <w:color w:val="000000"/>
+                <w:sz w:val="22"/>
+                <w:szCs w:val="22"/>
+                <w:bdr w:val="none" w:sz="0" w:space="0" w:color="auto"/>
+                <w:lang w:val="fr-FR" w:eastAsia="fr-FR"/>
+              </w:rPr>
+              <w:t>_devis</w:t>
+            </w:r>
+            <w:proofErr w:type="spellEnd"/>
           </w:p>
         </w:tc>
         <w:tc>
@@ -10929,6 +11642,7 @@
                 <w:lang w:val="fr-FR" w:eastAsia="fr-FR"/>
               </w:rPr>
             </w:pPr>
+            <w:proofErr w:type="gramStart"/>
             <w:r>
               <w:rPr>
                 <w:rFonts w:ascii="Calibri" w:eastAsia="Times New Roman" w:hAnsi="Calibri" w:cs="Calibri"/>
@@ -10940,6 +11654,7 @@
               </w:rPr>
               <w:t>date</w:t>
             </w:r>
+            <w:proofErr w:type="gramEnd"/>
           </w:p>
         </w:tc>
         <w:tc>
@@ -11073,6 +11788,7 @@
                 <w:lang w:val="fr-FR" w:eastAsia="fr-FR"/>
               </w:rPr>
             </w:pPr>
+            <w:proofErr w:type="spellStart"/>
             <w:r>
               <w:rPr>
                 <w:rFonts w:ascii="Calibri" w:eastAsia="Times New Roman" w:hAnsi="Calibri" w:cs="Calibri"/>
@@ -11086,6 +11802,7 @@
               </w:rPr>
               <w:t>Demande_devis</w:t>
             </w:r>
+            <w:proofErr w:type="spellEnd"/>
           </w:p>
         </w:tc>
         <w:tc>
@@ -11120,17 +11837,32 @@
                 <w:lang w:val="fr-FR" w:eastAsia="fr-FR"/>
               </w:rPr>
             </w:pPr>
-            <w:r>
-              <w:rPr>
-                <w:rFonts w:ascii="Calibri" w:eastAsia="Times New Roman" w:hAnsi="Calibri" w:cs="Calibri"/>
-                <w:color w:val="000000"/>
-                <w:sz w:val="22"/>
-                <w:szCs w:val="22"/>
-                <w:bdr w:val="none" w:sz="0" w:space="0" w:color="auto"/>
-                <w:lang w:val="fr-FR" w:eastAsia="fr-FR"/>
-              </w:rPr>
-              <w:t>titre_devis</w:t>
-            </w:r>
+            <w:proofErr w:type="spellStart"/>
+            <w:proofErr w:type="gramStart"/>
+            <w:r>
+              <w:rPr>
+                <w:rFonts w:ascii="Calibri" w:eastAsia="Times New Roman" w:hAnsi="Calibri" w:cs="Calibri"/>
+                <w:color w:val="000000"/>
+                <w:sz w:val="22"/>
+                <w:szCs w:val="22"/>
+                <w:bdr w:val="none" w:sz="0" w:space="0" w:color="auto"/>
+                <w:lang w:val="fr-FR" w:eastAsia="fr-FR"/>
+              </w:rPr>
+              <w:t>titre</w:t>
+            </w:r>
+            <w:proofErr w:type="gramEnd"/>
+            <w:r>
+              <w:rPr>
+                <w:rFonts w:ascii="Calibri" w:eastAsia="Times New Roman" w:hAnsi="Calibri" w:cs="Calibri"/>
+                <w:color w:val="000000"/>
+                <w:sz w:val="22"/>
+                <w:szCs w:val="22"/>
+                <w:bdr w:val="none" w:sz="0" w:space="0" w:color="auto"/>
+                <w:lang w:val="fr-FR" w:eastAsia="fr-FR"/>
+              </w:rPr>
+              <w:t>_devis</w:t>
+            </w:r>
+            <w:proofErr w:type="spellEnd"/>
           </w:p>
         </w:tc>
         <w:tc>
@@ -11310,6 +12042,7 @@
                 <w:lang w:val="fr-FR" w:eastAsia="fr-FR"/>
               </w:rPr>
             </w:pPr>
+            <w:proofErr w:type="spellStart"/>
             <w:r>
               <w:rPr>
                 <w:rFonts w:ascii="Calibri" w:eastAsia="Times New Roman" w:hAnsi="Calibri" w:cs="Calibri"/>
@@ -11323,6 +12056,7 @@
               </w:rPr>
               <w:t>Demande_devis</w:t>
             </w:r>
+            <w:proofErr w:type="spellEnd"/>
           </w:p>
         </w:tc>
         <w:tc>
@@ -11357,17 +12091,32 @@
                 <w:lang w:val="fr-FR" w:eastAsia="fr-FR"/>
               </w:rPr>
             </w:pPr>
-            <w:r>
-              <w:rPr>
-                <w:rFonts w:ascii="Calibri" w:eastAsia="Times New Roman" w:hAnsi="Calibri" w:cs="Calibri"/>
-                <w:color w:val="000000"/>
-                <w:sz w:val="22"/>
-                <w:szCs w:val="22"/>
-                <w:bdr w:val="none" w:sz="0" w:space="0" w:color="auto"/>
-                <w:lang w:val="fr-FR" w:eastAsia="fr-FR"/>
-              </w:rPr>
-              <w:t>article_devis</w:t>
-            </w:r>
+            <w:proofErr w:type="spellStart"/>
+            <w:proofErr w:type="gramStart"/>
+            <w:r>
+              <w:rPr>
+                <w:rFonts w:ascii="Calibri" w:eastAsia="Times New Roman" w:hAnsi="Calibri" w:cs="Calibri"/>
+                <w:color w:val="000000"/>
+                <w:sz w:val="22"/>
+                <w:szCs w:val="22"/>
+                <w:bdr w:val="none" w:sz="0" w:space="0" w:color="auto"/>
+                <w:lang w:val="fr-FR" w:eastAsia="fr-FR"/>
+              </w:rPr>
+              <w:t>article</w:t>
+            </w:r>
+            <w:proofErr w:type="gramEnd"/>
+            <w:r>
+              <w:rPr>
+                <w:rFonts w:ascii="Calibri" w:eastAsia="Times New Roman" w:hAnsi="Calibri" w:cs="Calibri"/>
+                <w:color w:val="000000"/>
+                <w:sz w:val="22"/>
+                <w:szCs w:val="22"/>
+                <w:bdr w:val="none" w:sz="0" w:space="0" w:color="auto"/>
+                <w:lang w:val="fr-FR" w:eastAsia="fr-FR"/>
+              </w:rPr>
+              <w:t>_devis</w:t>
+            </w:r>
+            <w:proofErr w:type="spellEnd"/>
           </w:p>
         </w:tc>
         <w:tc>
@@ -11403,6 +12152,7 @@
                 <w:lang w:val="fr-FR" w:eastAsia="fr-FR"/>
               </w:rPr>
             </w:pPr>
+            <w:proofErr w:type="spellStart"/>
             <w:r>
               <w:rPr>
                 <w:rFonts w:ascii="Calibri" w:eastAsia="Times New Roman" w:hAnsi="Calibri" w:cs="Calibri"/>
@@ -11414,6 +12164,7 @@
               </w:rPr>
               <w:t>Text</w:t>
             </w:r>
+            <w:proofErr w:type="spellEnd"/>
           </w:p>
         </w:tc>
         <w:tc>
@@ -11547,6 +12298,7 @@
                 <w:lang w:val="fr-FR" w:eastAsia="fr-FR"/>
               </w:rPr>
             </w:pPr>
+            <w:proofErr w:type="spellStart"/>
             <w:r>
               <w:rPr>
                 <w:rFonts w:ascii="Calibri" w:eastAsia="Times New Roman" w:hAnsi="Calibri" w:cs="Calibri"/>
@@ -11560,6 +12312,7 @@
               </w:rPr>
               <w:t>Demande_devis</w:t>
             </w:r>
+            <w:proofErr w:type="spellEnd"/>
           </w:p>
         </w:tc>
         <w:tc>
@@ -11594,16 +12347,29 @@
                 <w:lang w:val="fr-FR" w:eastAsia="fr-FR"/>
               </w:rPr>
             </w:pPr>
-            <w:r>
-              <w:rPr>
-                <w:rFonts w:ascii="Calibri" w:eastAsia="Times New Roman" w:hAnsi="Calibri" w:cs="Calibri"/>
-                <w:color w:val="000000"/>
-                <w:sz w:val="22"/>
-                <w:szCs w:val="22"/>
-                <w:bdr w:val="none" w:sz="0" w:space="0" w:color="auto"/>
-                <w:lang w:val="fr-FR" w:eastAsia="fr-FR"/>
-              </w:rPr>
-              <w:t>photo1_projet</w:t>
+            <w:proofErr w:type="gramStart"/>
+            <w:r>
+              <w:rPr>
+                <w:rFonts w:ascii="Calibri" w:eastAsia="Times New Roman" w:hAnsi="Calibri" w:cs="Calibri"/>
+                <w:color w:val="000000"/>
+                <w:sz w:val="22"/>
+                <w:szCs w:val="22"/>
+                <w:bdr w:val="none" w:sz="0" w:space="0" w:color="auto"/>
+                <w:lang w:val="fr-FR" w:eastAsia="fr-FR"/>
+              </w:rPr>
+              <w:t>photo</w:t>
+            </w:r>
+            <w:proofErr w:type="gramEnd"/>
+            <w:r>
+              <w:rPr>
+                <w:rFonts w:ascii="Calibri" w:eastAsia="Times New Roman" w:hAnsi="Calibri" w:cs="Calibri"/>
+                <w:color w:val="000000"/>
+                <w:sz w:val="22"/>
+                <w:szCs w:val="22"/>
+                <w:bdr w:val="none" w:sz="0" w:space="0" w:color="auto"/>
+                <w:lang w:val="fr-FR" w:eastAsia="fr-FR"/>
+              </w:rPr>
+              <w:t>1_projet</w:t>
             </w:r>
           </w:p>
         </w:tc>
@@ -11732,6 +12498,7 @@
                 <w:lang w:val="fr-FR" w:eastAsia="fr-FR"/>
               </w:rPr>
             </w:pPr>
+            <w:proofErr w:type="gramStart"/>
             <w:r>
               <w:rPr>
                 <w:rFonts w:ascii="Calibri" w:eastAsia="Times New Roman" w:hAnsi="Calibri" w:cs="Calibri"/>
@@ -11743,6 +12510,7 @@
               </w:rPr>
               <w:t>nul</w:t>
             </w:r>
+            <w:proofErr w:type="gramEnd"/>
           </w:p>
         </w:tc>
       </w:tr>
@@ -11784,6 +12552,7 @@
                 <w:lang w:val="fr-FR" w:eastAsia="fr-FR"/>
               </w:rPr>
             </w:pPr>
+            <w:proofErr w:type="spellStart"/>
             <w:r>
               <w:rPr>
                 <w:rFonts w:ascii="Calibri" w:eastAsia="Times New Roman" w:hAnsi="Calibri" w:cs="Calibri"/>
@@ -11797,6 +12566,7 @@
               </w:rPr>
               <w:t>Demande_devis</w:t>
             </w:r>
+            <w:proofErr w:type="spellEnd"/>
           </w:p>
         </w:tc>
         <w:tc>
@@ -11831,16 +12601,29 @@
                 <w:lang w:val="fr-FR" w:eastAsia="fr-FR"/>
               </w:rPr>
             </w:pPr>
-            <w:r>
-              <w:rPr>
-                <w:rFonts w:ascii="Calibri" w:eastAsia="Times New Roman" w:hAnsi="Calibri" w:cs="Calibri"/>
-                <w:color w:val="000000"/>
-                <w:sz w:val="22"/>
-                <w:szCs w:val="22"/>
-                <w:bdr w:val="none" w:sz="0" w:space="0" w:color="auto"/>
-                <w:lang w:val="fr-FR" w:eastAsia="fr-FR"/>
-              </w:rPr>
-              <w:t>photo2_projet</w:t>
+            <w:proofErr w:type="gramStart"/>
+            <w:r>
+              <w:rPr>
+                <w:rFonts w:ascii="Calibri" w:eastAsia="Times New Roman" w:hAnsi="Calibri" w:cs="Calibri"/>
+                <w:color w:val="000000"/>
+                <w:sz w:val="22"/>
+                <w:szCs w:val="22"/>
+                <w:bdr w:val="none" w:sz="0" w:space="0" w:color="auto"/>
+                <w:lang w:val="fr-FR" w:eastAsia="fr-FR"/>
+              </w:rPr>
+              <w:t>photo</w:t>
+            </w:r>
+            <w:proofErr w:type="gramEnd"/>
+            <w:r>
+              <w:rPr>
+                <w:rFonts w:ascii="Calibri" w:eastAsia="Times New Roman" w:hAnsi="Calibri" w:cs="Calibri"/>
+                <w:color w:val="000000"/>
+                <w:sz w:val="22"/>
+                <w:szCs w:val="22"/>
+                <w:bdr w:val="none" w:sz="0" w:space="0" w:color="auto"/>
+                <w:lang w:val="fr-FR" w:eastAsia="fr-FR"/>
+              </w:rPr>
+              <w:t>2_projet</w:t>
             </w:r>
           </w:p>
         </w:tc>
@@ -11969,6 +12752,7 @@
                 <w:lang w:val="fr-FR" w:eastAsia="fr-FR"/>
               </w:rPr>
             </w:pPr>
+            <w:proofErr w:type="gramStart"/>
             <w:r>
               <w:rPr>
                 <w:rFonts w:ascii="Calibri" w:eastAsia="Times New Roman" w:hAnsi="Calibri" w:cs="Calibri"/>
@@ -11980,6 +12764,7 @@
               </w:rPr>
               <w:t>nul</w:t>
             </w:r>
+            <w:proofErr w:type="gramEnd"/>
           </w:p>
         </w:tc>
       </w:tr>
@@ -12197,6 +12982,7 @@
                 <w:lang w:val="fr-FR" w:eastAsia="fr-FR"/>
               </w:rPr>
             </w:pPr>
+            <w:proofErr w:type="spellStart"/>
             <w:r>
               <w:rPr>
                 <w:rFonts w:ascii="Calibri" w:eastAsia="Times New Roman" w:hAnsi="Calibri" w:cs="Calibri"/>
@@ -12210,6 +12996,7 @@
               </w:rPr>
               <w:t>Commentaire_devis</w:t>
             </w:r>
+            <w:proofErr w:type="spellEnd"/>
           </w:p>
         </w:tc>
         <w:tc>
@@ -12244,17 +13031,32 @@
                 <w:lang w:val="fr-FR" w:eastAsia="fr-FR"/>
               </w:rPr>
             </w:pPr>
-            <w:r>
-              <w:rPr>
-                <w:rFonts w:ascii="Calibri" w:eastAsia="Times New Roman" w:hAnsi="Calibri" w:cs="Calibri"/>
-                <w:color w:val="000000"/>
-                <w:sz w:val="22"/>
-                <w:szCs w:val="22"/>
-                <w:bdr w:val="none" w:sz="0" w:space="0" w:color="auto"/>
-                <w:lang w:val="fr-FR" w:eastAsia="fr-FR"/>
-              </w:rPr>
-              <w:t>id_commentaire_devis</w:t>
-            </w:r>
+            <w:proofErr w:type="spellStart"/>
+            <w:proofErr w:type="gramStart"/>
+            <w:r>
+              <w:rPr>
+                <w:rFonts w:ascii="Calibri" w:eastAsia="Times New Roman" w:hAnsi="Calibri" w:cs="Calibri"/>
+                <w:color w:val="000000"/>
+                <w:sz w:val="22"/>
+                <w:szCs w:val="22"/>
+                <w:bdr w:val="none" w:sz="0" w:space="0" w:color="auto"/>
+                <w:lang w:val="fr-FR" w:eastAsia="fr-FR"/>
+              </w:rPr>
+              <w:t>id</w:t>
+            </w:r>
+            <w:proofErr w:type="gramEnd"/>
+            <w:r>
+              <w:rPr>
+                <w:rFonts w:ascii="Calibri" w:eastAsia="Times New Roman" w:hAnsi="Calibri" w:cs="Calibri"/>
+                <w:color w:val="000000"/>
+                <w:sz w:val="22"/>
+                <w:szCs w:val="22"/>
+                <w:bdr w:val="none" w:sz="0" w:space="0" w:color="auto"/>
+                <w:lang w:val="fr-FR" w:eastAsia="fr-FR"/>
+              </w:rPr>
+              <w:t>_commentaire_devis</w:t>
+            </w:r>
+            <w:proofErr w:type="spellEnd"/>
           </w:p>
         </w:tc>
         <w:tc>
@@ -12290,17 +13092,32 @@
                 <w:lang w:val="fr-FR" w:eastAsia="fr-FR"/>
               </w:rPr>
             </w:pPr>
-            <w:r>
-              <w:rPr>
-                <w:rFonts w:ascii="Calibri" w:eastAsia="Times New Roman" w:hAnsi="Calibri" w:cs="Calibri"/>
-                <w:color w:val="000000"/>
-                <w:sz w:val="22"/>
-                <w:szCs w:val="22"/>
-                <w:bdr w:val="none" w:sz="0" w:space="0" w:color="auto"/>
-                <w:lang w:val="fr-FR" w:eastAsia="fr-FR"/>
-              </w:rPr>
-              <w:t>auto-increment</w:t>
-            </w:r>
+            <w:proofErr w:type="spellStart"/>
+            <w:proofErr w:type="gramStart"/>
+            <w:r>
+              <w:rPr>
+                <w:rFonts w:ascii="Calibri" w:eastAsia="Times New Roman" w:hAnsi="Calibri" w:cs="Calibri"/>
+                <w:color w:val="000000"/>
+                <w:sz w:val="22"/>
+                <w:szCs w:val="22"/>
+                <w:bdr w:val="none" w:sz="0" w:space="0" w:color="auto"/>
+                <w:lang w:val="fr-FR" w:eastAsia="fr-FR"/>
+              </w:rPr>
+              <w:t>auto</w:t>
+            </w:r>
+            <w:proofErr w:type="gramEnd"/>
+            <w:r>
+              <w:rPr>
+                <w:rFonts w:ascii="Calibri" w:eastAsia="Times New Roman" w:hAnsi="Calibri" w:cs="Calibri"/>
+                <w:color w:val="000000"/>
+                <w:sz w:val="22"/>
+                <w:szCs w:val="22"/>
+                <w:bdr w:val="none" w:sz="0" w:space="0" w:color="auto"/>
+                <w:lang w:val="fr-FR" w:eastAsia="fr-FR"/>
+              </w:rPr>
+              <w:t>-increment</w:t>
+            </w:r>
+            <w:proofErr w:type="spellEnd"/>
           </w:p>
         </w:tc>
         <w:tc>
@@ -12382,16 +13199,29 @@
                 <w:lang w:val="fr-FR" w:eastAsia="fr-FR"/>
               </w:rPr>
             </w:pPr>
-            <w:r>
-              <w:rPr>
-                <w:rFonts w:ascii="Calibri" w:eastAsia="Times New Roman" w:hAnsi="Calibri" w:cs="Calibri"/>
-                <w:color w:val="000000"/>
-                <w:sz w:val="22"/>
-                <w:szCs w:val="22"/>
-                <w:bdr w:val="none" w:sz="0" w:space="0" w:color="auto"/>
-                <w:lang w:val="fr-FR" w:eastAsia="fr-FR"/>
-              </w:rPr>
-              <w:t>non nul</w:t>
+            <w:proofErr w:type="gramStart"/>
+            <w:r>
+              <w:rPr>
+                <w:rFonts w:ascii="Calibri" w:eastAsia="Times New Roman" w:hAnsi="Calibri" w:cs="Calibri"/>
+                <w:color w:val="000000"/>
+                <w:sz w:val="22"/>
+                <w:szCs w:val="22"/>
+                <w:bdr w:val="none" w:sz="0" w:space="0" w:color="auto"/>
+                <w:lang w:val="fr-FR" w:eastAsia="fr-FR"/>
+              </w:rPr>
+              <w:t>non</w:t>
+            </w:r>
+            <w:proofErr w:type="gramEnd"/>
+            <w:r>
+              <w:rPr>
+                <w:rFonts w:ascii="Calibri" w:eastAsia="Times New Roman" w:hAnsi="Calibri" w:cs="Calibri"/>
+                <w:color w:val="000000"/>
+                <w:sz w:val="22"/>
+                <w:szCs w:val="22"/>
+                <w:bdr w:val="none" w:sz="0" w:space="0" w:color="auto"/>
+                <w:lang w:val="fr-FR" w:eastAsia="fr-FR"/>
+              </w:rPr>
+              <w:t xml:space="preserve"> nul</w:t>
             </w:r>
           </w:p>
         </w:tc>
@@ -12434,6 +13264,7 @@
                 <w:lang w:val="fr-FR" w:eastAsia="fr-FR"/>
               </w:rPr>
             </w:pPr>
+            <w:proofErr w:type="spellStart"/>
             <w:r>
               <w:rPr>
                 <w:rFonts w:ascii="Calibri" w:eastAsia="Times New Roman" w:hAnsi="Calibri" w:cs="Calibri"/>
@@ -12447,6 +13278,7 @@
               </w:rPr>
               <w:t>Commentaire_devis</w:t>
             </w:r>
+            <w:proofErr w:type="spellEnd"/>
           </w:p>
         </w:tc>
         <w:tc>
@@ -12482,17 +13314,32 @@
                 <w:lang w:val="fr-FR" w:eastAsia="fr-FR"/>
               </w:rPr>
             </w:pPr>
-            <w:r>
-              <w:rPr>
-                <w:rFonts w:ascii="Calibri" w:eastAsia="Times New Roman" w:hAnsi="Calibri" w:cs="Calibri"/>
-                <w:color w:val="000000"/>
-                <w:sz w:val="22"/>
-                <w:szCs w:val="22"/>
-                <w:bdr w:val="none" w:sz="0" w:space="0" w:color="auto"/>
-                <w:lang w:val="fr-FR" w:eastAsia="fr-FR"/>
-              </w:rPr>
-              <w:t>commentaire_devis</w:t>
-            </w:r>
+            <w:proofErr w:type="spellStart"/>
+            <w:proofErr w:type="gramStart"/>
+            <w:r>
+              <w:rPr>
+                <w:rFonts w:ascii="Calibri" w:eastAsia="Times New Roman" w:hAnsi="Calibri" w:cs="Calibri"/>
+                <w:color w:val="000000"/>
+                <w:sz w:val="22"/>
+                <w:szCs w:val="22"/>
+                <w:bdr w:val="none" w:sz="0" w:space="0" w:color="auto"/>
+                <w:lang w:val="fr-FR" w:eastAsia="fr-FR"/>
+              </w:rPr>
+              <w:t>commentaire</w:t>
+            </w:r>
+            <w:proofErr w:type="gramEnd"/>
+            <w:r>
+              <w:rPr>
+                <w:rFonts w:ascii="Calibri" w:eastAsia="Times New Roman" w:hAnsi="Calibri" w:cs="Calibri"/>
+                <w:color w:val="000000"/>
+                <w:sz w:val="22"/>
+                <w:szCs w:val="22"/>
+                <w:bdr w:val="none" w:sz="0" w:space="0" w:color="auto"/>
+                <w:lang w:val="fr-FR" w:eastAsia="fr-FR"/>
+              </w:rPr>
+              <w:t>_devis</w:t>
+            </w:r>
+            <w:proofErr w:type="spellEnd"/>
           </w:p>
         </w:tc>
         <w:tc>
@@ -13032,6 +13879,7 @@
                 <w:bdr w:val="none" w:sz="0" w:space="0" w:color="auto"/>
                 <w:lang w:val="fr-FR" w:eastAsia="fr-FR"/>
               </w:rPr>
+              <w:lastRenderedPageBreak/>
               <w:t>Toutes les tables sont stockées. Mais il n'y aura pas d'archivage.</w:t>
             </w:r>
           </w:p>
@@ -13508,17 +14356,32 @@
                 <w:lang w:val="fr-FR" w:eastAsia="fr-FR"/>
               </w:rPr>
             </w:pPr>
-            <w:r>
-              <w:rPr>
-                <w:rFonts w:ascii="Calibri" w:eastAsia="Times New Roman" w:hAnsi="Calibri" w:cs="Calibri"/>
-                <w:color w:val="000000"/>
-                <w:sz w:val="22"/>
-                <w:szCs w:val="22"/>
-                <w:bdr w:val="none" w:sz="0" w:space="0" w:color="auto"/>
-                <w:lang w:val="fr-FR" w:eastAsia="fr-FR"/>
-              </w:rPr>
-              <w:t>date_actualite</w:t>
-            </w:r>
+            <w:proofErr w:type="spellStart"/>
+            <w:proofErr w:type="gramStart"/>
+            <w:r>
+              <w:rPr>
+                <w:rFonts w:ascii="Calibri" w:eastAsia="Times New Roman" w:hAnsi="Calibri" w:cs="Calibri"/>
+                <w:color w:val="000000"/>
+                <w:sz w:val="22"/>
+                <w:szCs w:val="22"/>
+                <w:bdr w:val="none" w:sz="0" w:space="0" w:color="auto"/>
+                <w:lang w:val="fr-FR" w:eastAsia="fr-FR"/>
+              </w:rPr>
+              <w:t>date</w:t>
+            </w:r>
+            <w:proofErr w:type="gramEnd"/>
+            <w:r>
+              <w:rPr>
+                <w:rFonts w:ascii="Calibri" w:eastAsia="Times New Roman" w:hAnsi="Calibri" w:cs="Calibri"/>
+                <w:color w:val="000000"/>
+                <w:sz w:val="22"/>
+                <w:szCs w:val="22"/>
+                <w:bdr w:val="none" w:sz="0" w:space="0" w:color="auto"/>
+                <w:lang w:val="fr-FR" w:eastAsia="fr-FR"/>
+              </w:rPr>
+              <w:t>_actualite</w:t>
+            </w:r>
+            <w:proofErr w:type="spellEnd"/>
           </w:p>
         </w:tc>
         <w:tc>
@@ -13707,17 +14570,32 @@
                 <w:lang w:val="fr-FR" w:eastAsia="fr-FR"/>
               </w:rPr>
             </w:pPr>
-            <w:r>
-              <w:rPr>
-                <w:rFonts w:ascii="Calibri" w:eastAsia="Times New Roman" w:hAnsi="Calibri" w:cs="Calibri"/>
-                <w:color w:val="000000"/>
-                <w:sz w:val="22"/>
-                <w:szCs w:val="22"/>
-                <w:bdr w:val="none" w:sz="0" w:space="0" w:color="auto"/>
-                <w:lang w:val="fr-FR" w:eastAsia="fr-FR"/>
-              </w:rPr>
-              <w:t>date_devis</w:t>
-            </w:r>
+            <w:proofErr w:type="spellStart"/>
+            <w:proofErr w:type="gramStart"/>
+            <w:r>
+              <w:rPr>
+                <w:rFonts w:ascii="Calibri" w:eastAsia="Times New Roman" w:hAnsi="Calibri" w:cs="Calibri"/>
+                <w:color w:val="000000"/>
+                <w:sz w:val="22"/>
+                <w:szCs w:val="22"/>
+                <w:bdr w:val="none" w:sz="0" w:space="0" w:color="auto"/>
+                <w:lang w:val="fr-FR" w:eastAsia="fr-FR"/>
+              </w:rPr>
+              <w:t>date</w:t>
+            </w:r>
+            <w:proofErr w:type="gramEnd"/>
+            <w:r>
+              <w:rPr>
+                <w:rFonts w:ascii="Calibri" w:eastAsia="Times New Roman" w:hAnsi="Calibri" w:cs="Calibri"/>
+                <w:color w:val="000000"/>
+                <w:sz w:val="22"/>
+                <w:szCs w:val="22"/>
+                <w:bdr w:val="none" w:sz="0" w:space="0" w:color="auto"/>
+                <w:lang w:val="fr-FR" w:eastAsia="fr-FR"/>
+              </w:rPr>
+              <w:t>_devis</w:t>
+            </w:r>
+            <w:proofErr w:type="spellEnd"/>
           </w:p>
         </w:tc>
         <w:tc>
@@ -14135,7 +15013,31 @@
           <w:highlight w:val="lightGray"/>
           <w:lang w:val="fr-FR" w:eastAsia="fr-FR"/>
         </w:rPr>
-        <w:t>Votre Snipet de votre Home Page</w:t>
+        <w:t xml:space="preserve">Votre </w:t>
+      </w:r>
+      <w:proofErr w:type="spellStart"/>
+      <w:r>
+        <w:rPr>
+          <w:rFonts w:ascii="Helvetica" w:eastAsia="Source Sans Pro" w:hAnsi="Helvetica" w:cs="Source Sans Pro"/>
+          <w:color w:val="000000"/>
+          <w:sz w:val="26"/>
+          <w:szCs w:val="26"/>
+          <w:highlight w:val="lightGray"/>
+          <w:lang w:val="fr-FR" w:eastAsia="fr-FR"/>
+        </w:rPr>
+        <w:t>Snipet</w:t>
+      </w:r>
+      <w:proofErr w:type="spellEnd"/>
+      <w:r>
+        <w:rPr>
+          <w:rFonts w:ascii="Helvetica" w:eastAsia="Source Sans Pro" w:hAnsi="Helvetica" w:cs="Source Sans Pro"/>
+          <w:color w:val="000000"/>
+          <w:sz w:val="26"/>
+          <w:szCs w:val="26"/>
+          <w:highlight w:val="lightGray"/>
+          <w:lang w:val="fr-FR" w:eastAsia="fr-FR"/>
+        </w:rPr>
+        <w:t xml:space="preserve"> de votre Home Page</w:t>
       </w:r>
     </w:p>
     <w:p>
@@ -14173,7 +15075,31 @@
           <w:highlight w:val="lightGray"/>
           <w:lang w:val="fr-FR" w:eastAsia="fr-FR"/>
         </w:rPr>
-        <w:t xml:space="preserve">Balise title : </w:t>
+        <w:t xml:space="preserve">Balise </w:t>
+      </w:r>
+      <w:proofErr w:type="spellStart"/>
+      <w:r>
+        <w:rPr>
+          <w:rFonts w:ascii="Helvetica" w:eastAsia="Source Sans Pro" w:hAnsi="Helvetica" w:cs="Source Sans Pro"/>
+          <w:color w:val="000000"/>
+          <w:sz w:val="26"/>
+          <w:szCs w:val="26"/>
+          <w:highlight w:val="lightGray"/>
+          <w:lang w:val="fr-FR" w:eastAsia="fr-FR"/>
+        </w:rPr>
+        <w:t>title</w:t>
+      </w:r>
+      <w:proofErr w:type="spellEnd"/>
+      <w:r>
+        <w:rPr>
+          <w:rFonts w:ascii="Helvetica" w:eastAsia="Source Sans Pro" w:hAnsi="Helvetica" w:cs="Source Sans Pro"/>
+          <w:color w:val="000000"/>
+          <w:sz w:val="26"/>
+          <w:szCs w:val="26"/>
+          <w:highlight w:val="lightGray"/>
+          <w:lang w:val="fr-FR" w:eastAsia="fr-FR"/>
+        </w:rPr>
+        <w:t xml:space="preserve"> : </w:t>
       </w:r>
     </w:p>
     <w:p>
@@ -14359,6 +15285,7 @@
           <w:lang w:val="fr-FR" w:eastAsia="fr-FR"/>
         </w:rPr>
       </w:pPr>
+      <w:proofErr w:type="gramStart"/>
       <w:r>
         <w:rPr>
           <w:rFonts w:ascii="Helvetica" w:eastAsia="Source Sans Pro" w:hAnsi="Helvetica" w:cs="Source Sans Pro"/>
@@ -14368,7 +15295,19 @@
           <w:highlight w:val="lightGray"/>
           <w:lang w:val="fr-FR" w:eastAsia="fr-FR"/>
         </w:rPr>
-        <w:t>catégorie choisie</w:t>
+        <w:t>catégorie</w:t>
+      </w:r>
+      <w:proofErr w:type="gramEnd"/>
+      <w:r>
+        <w:rPr>
+          <w:rFonts w:ascii="Helvetica" w:eastAsia="Source Sans Pro" w:hAnsi="Helvetica" w:cs="Source Sans Pro"/>
+          <w:color w:val="000000"/>
+          <w:sz w:val="26"/>
+          <w:szCs w:val="26"/>
+          <w:highlight w:val="lightGray"/>
+          <w:lang w:val="fr-FR" w:eastAsia="fr-FR"/>
+        </w:rPr>
+        <w:t xml:space="preserve"> choisie</w:t>
       </w:r>
     </w:p>
     <w:p>
@@ -14396,6 +15335,7 @@
           <w:lang w:val="fr-FR" w:eastAsia="fr-FR"/>
         </w:rPr>
       </w:pPr>
+      <w:proofErr w:type="gramStart"/>
       <w:r>
         <w:rPr>
           <w:rFonts w:ascii="Helvetica" w:eastAsia="Source Sans Pro" w:hAnsi="Helvetica" w:cs="Source Sans Pro"/>
@@ -14405,7 +15345,19 @@
           <w:highlight w:val="lightGray"/>
           <w:lang w:val="fr-FR" w:eastAsia="fr-FR"/>
         </w:rPr>
-        <w:t>description.</w:t>
+        <w:t>description</w:t>
+      </w:r>
+      <w:proofErr w:type="gramEnd"/>
+      <w:r>
+        <w:rPr>
+          <w:rFonts w:ascii="Helvetica" w:eastAsia="Source Sans Pro" w:hAnsi="Helvetica" w:cs="Source Sans Pro"/>
+          <w:color w:val="000000"/>
+          <w:sz w:val="26"/>
+          <w:szCs w:val="26"/>
+          <w:highlight w:val="lightGray"/>
+          <w:lang w:val="fr-FR" w:eastAsia="fr-FR"/>
+        </w:rPr>
+        <w:t>.</w:t>
       </w:r>
     </w:p>
     <w:p>
@@ -14845,7 +15797,23 @@
           <w:rFonts w:ascii="Helvetica" w:hAnsi="Helvetica"/>
           <w:highlight w:val="lightGray"/>
         </w:rPr>
-        <w:t>L’arborescence du site (les rubriques, sous rubriques, type d’URL’s etc…)</w:t>
+        <w:t>L’arborescence du site (les rubriques, sous rubriques, type d’</w:t>
+      </w:r>
+      <w:proofErr w:type="spellStart"/>
+      <w:r>
+        <w:rPr>
+          <w:rFonts w:ascii="Helvetica" w:hAnsi="Helvetica"/>
+          <w:highlight w:val="lightGray"/>
+        </w:rPr>
+        <w:t>URL’s</w:t>
+      </w:r>
+      <w:proofErr w:type="spellEnd"/>
+      <w:r>
+        <w:rPr>
+          <w:rFonts w:ascii="Helvetica" w:hAnsi="Helvetica"/>
+          <w:highlight w:val="lightGray"/>
+        </w:rPr>
+        <w:t xml:space="preserve"> etc…)</w:t>
       </w:r>
       <w:r>
         <w:rPr>
@@ -14868,12 +15836,21 @@
           <w:highlight w:val="lightGray"/>
         </w:rPr>
       </w:pPr>
+      <w:proofErr w:type="gramStart"/>
       <w:r>
         <w:rPr>
           <w:rFonts w:ascii="Helvetica" w:hAnsi="Helvetica"/>
           <w:highlight w:val="lightGray"/>
         </w:rPr>
-        <w:t>créer l’arborescenc</w:t>
+        <w:t>créer</w:t>
+      </w:r>
+      <w:proofErr w:type="gramEnd"/>
+      <w:r>
+        <w:rPr>
+          <w:rFonts w:ascii="Helvetica" w:hAnsi="Helvetica"/>
+          <w:highlight w:val="lightGray"/>
+        </w:rPr>
+        <w:t xml:space="preserve"> l’arborescenc</w:t>
       </w:r>
       <w:r>
         <w:rPr>
@@ -14896,12 +15873,21 @@
           <w:highlight w:val="lightGray"/>
         </w:rPr>
       </w:pPr>
+      <w:proofErr w:type="gramStart"/>
       <w:r>
         <w:rPr>
           <w:rFonts w:ascii="Helvetica" w:eastAsia="Helvetica" w:hAnsi="Helvetica" w:cs="Helvetica"/>
           <w:highlight w:val="lightGray"/>
         </w:rPr>
-        <w:t>créer le maquette de la home page</w:t>
+        <w:t>créer</w:t>
+      </w:r>
+      <w:proofErr w:type="gramEnd"/>
+      <w:r>
+        <w:rPr>
+          <w:rFonts w:ascii="Helvetica" w:eastAsia="Helvetica" w:hAnsi="Helvetica" w:cs="Helvetica"/>
+          <w:highlight w:val="lightGray"/>
+        </w:rPr>
+        <w:t xml:space="preserve"> le maquette de la home page</w:t>
       </w:r>
     </w:p>
     <w:p>
@@ -15284,7 +16270,25 @@
           <w:sz w:val="40"/>
           <w:szCs w:val="40"/>
         </w:rPr>
-        <w:t>ENVELOPPE BUDGETAIRE : ….€</w:t>
+        <w:t>ENVELOPPE BUDGETAIRE :</w:t>
+      </w:r>
+      <w:proofErr w:type="gramStart"/>
+      <w:r>
+        <w:rPr>
+          <w:color w:val="3762A2"/>
+          <w:sz w:val="40"/>
+          <w:szCs w:val="40"/>
+        </w:rPr>
+        <w:t xml:space="preserve"> ….</w:t>
+      </w:r>
+      <w:proofErr w:type="gramEnd"/>
+      <w:r>
+        <w:rPr>
+          <w:color w:val="3762A2"/>
+          <w:sz w:val="40"/>
+          <w:szCs w:val="40"/>
+        </w:rPr>
+        <w:t>€</w:t>
       </w:r>
     </w:p>
     <w:p>
@@ -18330,7 +19334,6 @@
   <w:style w:type="character" w:default="1" w:styleId="Policepardfaut">
     <w:name w:val="Default Paragraph Font"/>
     <w:uiPriority w:val="1"/>
-    <w:semiHidden/>
     <w:unhideWhenUsed/>
   </w:style>
   <w:style w:type="table" w:default="1" w:styleId="TableauNormal">

</xml_diff>